<commit_message>
In code, doing some refactoring in the application-namespace. Not done with that yet.
</commit_message>
<xml_diff>
--- a/document_P3.docx
+++ b/document_P3.docx
@@ -5240,27 +5240,7 @@
           <w:szCs w:val="20"/>
           <w:lang w:val="en-GB"/>
         </w:rPr>
-        <w:t xml:space="preserve">(int </w:t>
-      </w:r>
-      <w:proofErr w:type="spellStart"/>
-      <w:r>
-        <w:rPr>
-          <w:color w:val="0B769F" w:themeColor="accent4" w:themeShade="BF"/>
-          <w:sz w:val="20"/>
-          <w:szCs w:val="20"/>
-          <w:lang w:val="en-GB"/>
-        </w:rPr>
-        <w:t>dist</w:t>
-      </w:r>
-      <w:proofErr w:type="spellEnd"/>
-      <w:r>
-        <w:rPr>
-          <w:color w:val="0B769F" w:themeColor="accent4" w:themeShade="BF"/>
-          <w:sz w:val="20"/>
-          <w:szCs w:val="20"/>
-          <w:lang w:val="en-GB"/>
-        </w:rPr>
-        <w:t>)</w:t>
+        <w:t>(int dist)</w:t>
       </w:r>
     </w:p>
     <w:p>
@@ -6256,27 +6236,7 @@
           <w:szCs w:val="20"/>
           <w:lang w:val="en-GB"/>
         </w:rPr>
-        <w:t xml:space="preserve">(int </w:t>
-      </w:r>
-      <w:proofErr w:type="spellStart"/>
-      <w:r>
-        <w:rPr>
-          <w:color w:val="0B769F" w:themeColor="accent4" w:themeShade="BF"/>
-          <w:sz w:val="20"/>
-          <w:szCs w:val="20"/>
-          <w:lang w:val="en-GB"/>
-        </w:rPr>
-        <w:t>dist</w:t>
-      </w:r>
-      <w:proofErr w:type="spellEnd"/>
-      <w:r>
-        <w:rPr>
-          <w:color w:val="0B769F" w:themeColor="accent4" w:themeShade="BF"/>
-          <w:sz w:val="20"/>
-          <w:szCs w:val="20"/>
-          <w:lang w:val="en-GB"/>
-        </w:rPr>
-        <w:t>)</w:t>
+        <w:t>(int dist)</w:t>
       </w:r>
     </w:p>
     <w:p>
@@ -8161,27 +8121,13 @@
         <w:rPr>
           <w:lang w:val="en-GB"/>
         </w:rPr>
+        <w:t xml:space="preserve">Use of class Bodied. </w:t>
+      </w:r>
+      <w:r>
+        <w:rPr>
+          <w:lang w:val="en-GB"/>
+        </w:rPr>
         <w:t>…</w:t>
-      </w:r>
-    </w:p>
-    <w:p>
-      <w:pPr>
-        <w:pStyle w:val="Geenafstand"/>
-        <w:rPr>
-          <w:lang w:val="en-GB"/>
-        </w:rPr>
-      </w:pPr>
-      <w:r>
-        <w:rPr>
-          <w:lang w:val="en-GB"/>
-        </w:rPr>
-        <w:t>Changes inspired by metrics</w:t>
-      </w:r>
-      <w:r>
-        <w:rPr>
-          <w:lang w:val="en-GB"/>
-        </w:rPr>
-        <w:t>:</w:t>
       </w:r>
     </w:p>
     <w:p>
@@ -8199,48 +8145,21 @@
         <w:rPr>
           <w:lang w:val="en-GB"/>
         </w:rPr>
-        <w:t>…</w:t>
-      </w:r>
-    </w:p>
-    <w:p>
-      <w:pPr>
-        <w:pStyle w:val="Geenafstand"/>
-        <w:rPr>
-          <w:lang w:val="en-GB"/>
-        </w:rPr>
-      </w:pPr>
-    </w:p>
-    <w:p>
-      <w:pPr>
-        <w:pStyle w:val="Kop1"/>
-        <w:jc w:val="center"/>
-        <w:rPr>
-          <w:b/>
-          <w:bCs/>
-          <w:lang w:val="en-GB"/>
-        </w:rPr>
-      </w:pPr>
-      <w:r>
-        <w:rPr>
-          <w:b/>
-          <w:bCs/>
-          <w:lang w:val="en-GB"/>
-        </w:rPr>
-        <w:t>Part 3 Evaluation</w:t>
-      </w:r>
-    </w:p>
-    <w:p>
-      <w:pPr>
-        <w:pStyle w:val="Geenafstand"/>
-        <w:rPr>
-          <w:lang w:val="en-GB"/>
-        </w:rPr>
-      </w:pPr>
-      <w:r>
-        <w:rPr>
-          <w:lang w:val="en-GB"/>
-        </w:rPr>
-        <w:t xml:space="preserve">  Likely future changes:</w:t>
+        <w:t xml:space="preserve">Use of </w:t>
+      </w:r>
+      <w:proofErr w:type="spellStart"/>
+      <w:r>
+        <w:rPr>
+          <w:lang w:val="en-GB"/>
+        </w:rPr>
+        <w:t>IOutputLanguage</w:t>
+      </w:r>
+      <w:proofErr w:type="spellEnd"/>
+      <w:r>
+        <w:rPr>
+          <w:lang w:val="en-GB"/>
+        </w:rPr>
+        <w:t>. …</w:t>
       </w:r>
     </w:p>
     <w:p>
@@ -8258,21 +8177,41 @@
         <w:rPr>
           <w:lang w:val="en-GB"/>
         </w:rPr>
-        <w:t>…</w:t>
-      </w:r>
-    </w:p>
-    <w:p>
-      <w:pPr>
-        <w:pStyle w:val="Geenafstand"/>
-        <w:rPr>
-          <w:lang w:val="en-GB"/>
-        </w:rPr>
-      </w:pPr>
-      <w:r>
-        <w:rPr>
-          <w:lang w:val="en-GB"/>
-        </w:rPr>
-        <w:t xml:space="preserve">  High cohesion:</w:t>
+        <w:t>(</w:t>
+      </w:r>
+      <w:proofErr w:type="spellStart"/>
+      <w:r>
+        <w:rPr>
+          <w:lang w:val="en-GB"/>
+        </w:rPr>
+        <w:t>todo</w:t>
+      </w:r>
+      <w:proofErr w:type="spellEnd"/>
+      <w:r>
+        <w:rPr>
+          <w:lang w:val="en-GB"/>
+        </w:rPr>
+        <w:t>) Split the parser-function into multiple methods/classes for higher cohesion.</w:t>
+      </w:r>
+    </w:p>
+    <w:p>
+      <w:pPr>
+        <w:pStyle w:val="Geenafstand"/>
+        <w:rPr>
+          <w:lang w:val="en-GB"/>
+        </w:rPr>
+      </w:pPr>
+      <w:r>
+        <w:rPr>
+          <w:lang w:val="en-GB"/>
+        </w:rPr>
+        <w:t>Changes inspired by metrics</w:t>
+      </w:r>
+      <w:r>
+        <w:rPr>
+          <w:lang w:val="en-GB"/>
+        </w:rPr>
+        <w:t>:</w:t>
       </w:r>
     </w:p>
     <w:p>
@@ -8300,11 +8239,38 @@
           <w:lang w:val="en-GB"/>
         </w:rPr>
       </w:pPr>
-      <w:r>
-        <w:rPr>
-          <w:lang w:val="en-GB"/>
-        </w:rPr>
-        <w:t xml:space="preserve">  Low coupling:</w:t>
+    </w:p>
+    <w:p>
+      <w:pPr>
+        <w:pStyle w:val="Kop1"/>
+        <w:jc w:val="center"/>
+        <w:rPr>
+          <w:b/>
+          <w:bCs/>
+          <w:lang w:val="en-GB"/>
+        </w:rPr>
+      </w:pPr>
+      <w:r>
+        <w:rPr>
+          <w:b/>
+          <w:bCs/>
+          <w:lang w:val="en-GB"/>
+        </w:rPr>
+        <w:t>Part 3 Evaluation</w:t>
+      </w:r>
+    </w:p>
+    <w:p>
+      <w:pPr>
+        <w:pStyle w:val="Geenafstand"/>
+        <w:rPr>
+          <w:lang w:val="en-GB"/>
+        </w:rPr>
+      </w:pPr>
+      <w:r>
+        <w:rPr>
+          <w:lang w:val="en-GB"/>
+        </w:rPr>
+        <w:t xml:space="preserve">  Likely future changes:</w:t>
       </w:r>
     </w:p>
     <w:p>
@@ -8324,11 +8290,111 @@
         </w:rPr>
         <w:t>…</w:t>
       </w:r>
+    </w:p>
+    <w:p>
+      <w:pPr>
+        <w:pStyle w:val="Geenafstand"/>
+        <w:rPr>
+          <w:lang w:val="en-GB"/>
+        </w:rPr>
+      </w:pPr>
+      <w:r>
+        <w:rPr>
+          <w:lang w:val="en-GB"/>
+        </w:rPr>
+        <w:t xml:space="preserve">  High cohesion:</w:t>
+      </w:r>
+    </w:p>
+    <w:p>
+      <w:pPr>
+        <w:pStyle w:val="Geenafstand"/>
+        <w:numPr>
+          <w:ilvl w:val="0"/>
+          <w:numId w:val="2"/>
+        </w:numPr>
+        <w:rPr>
+          <w:lang w:val="en-GB"/>
+        </w:rPr>
+      </w:pPr>
+      <w:r>
+        <w:rPr>
+          <w:lang w:val="en-GB"/>
+        </w:rPr>
+        <w:t>…</w:t>
+      </w:r>
+    </w:p>
+    <w:p>
+      <w:pPr>
+        <w:pStyle w:val="Geenafstand"/>
+        <w:rPr>
+          <w:lang w:val="en-GB"/>
+        </w:rPr>
+      </w:pPr>
+      <w:r>
+        <w:rPr>
+          <w:lang w:val="en-GB"/>
+        </w:rPr>
+        <w:t xml:space="preserve">  Low coupling:</w:t>
+      </w:r>
+    </w:p>
+    <w:p>
+      <w:pPr>
+        <w:pStyle w:val="Geenafstand"/>
+        <w:numPr>
+          <w:ilvl w:val="0"/>
+          <w:numId w:val="2"/>
+        </w:numPr>
+        <w:rPr>
+          <w:lang w:val="en-GB"/>
+        </w:rPr>
+      </w:pPr>
+      <w:r>
+        <w:rPr>
+          <w:lang w:val="en-GB"/>
+        </w:rPr>
+        <w:t xml:space="preserve">Every action of every UI-element in the form is directly connected to a method of class UI1, so </w:t>
+      </w:r>
       <w:r>
         <w:rPr>
           <w:lang w:val="en-GB"/>
         </w:rPr>
         <w:t xml:space="preserve"> </w:t>
+      </w:r>
+      <w:r>
+        <w:rPr>
+          <w:lang w:val="en-GB"/>
+        </w:rPr>
+        <w:t>our model handles basically every somewhat complex responsibility. This makes it easy to replace the form with an</w:t>
+      </w:r>
+      <w:r>
+        <w:rPr>
+          <w:lang w:val="en-GB"/>
+        </w:rPr>
+        <w:t xml:space="preserve">y </w:t>
+      </w:r>
+      <w:r>
+        <w:rPr>
+          <w:lang w:val="en-GB"/>
+        </w:rPr>
+        <w:t>other type of UI, as long as that other UI has similar elements.</w:t>
+      </w:r>
+    </w:p>
+    <w:p>
+      <w:pPr>
+        <w:pStyle w:val="Geenafstand"/>
+        <w:numPr>
+          <w:ilvl w:val="0"/>
+          <w:numId w:val="2"/>
+        </w:numPr>
+        <w:rPr>
+          <w:lang w:val="en-GB"/>
+        </w:rPr>
+      </w:pPr>
+      <w:r>
+        <w:rPr>
+          <w:lang w:val="en-GB"/>
+        </w:rPr>
+        <w:t>…</w:t>
       </w:r>
     </w:p>
     <w:p>
@@ -8638,7 +8704,6 @@
         <w:rPr>
           <w:lang w:val="en-GB"/>
         </w:rPr>
-        <w:lastRenderedPageBreak/>
         <w:t xml:space="preserve">    </w:t>
       </w:r>
       <w:r>

</xml_diff>

<commit_message>
In code, gave ICommand a fold-method and algebra-interface, inspired by what I learned in the course 'languages and compilers'. Used this feature to implement unparsing. We can probably use it for more.
</commit_message>
<xml_diff>
--- a/document_P3.docx
+++ b/document_P3.docx
@@ -7956,11 +7956,31 @@
           <w:lang w:val="en-GB"/>
         </w:rPr>
       </w:pPr>
-      <w:r>
-        <w:rPr>
-          <w:lang w:val="en-GB"/>
-        </w:rPr>
-        <w:t>…</w:t>
+      <w:proofErr w:type="spellStart"/>
+      <w:r>
+        <w:rPr>
+          <w:lang w:val="en-GB"/>
+        </w:rPr>
+        <w:t>ICommand</w:t>
+      </w:r>
+      <w:proofErr w:type="spellEnd"/>
+      <w:r>
+        <w:rPr>
+          <w:lang w:val="en-GB"/>
+        </w:rPr>
+        <w:t xml:space="preserve"> uses a fold and algebra. This is a pattern taught in the course ‘languages and compilers’. Maybe it counts as a design pattern</w:t>
+      </w:r>
+      <w:r>
+        <w:rPr>
+          <w:lang w:val="en-GB"/>
+        </w:rPr>
+        <w:t xml:space="preserve"> here</w:t>
+      </w:r>
+      <w:r>
+        <w:rPr>
+          <w:lang w:val="en-GB"/>
+        </w:rPr>
+        <w:t>.</w:t>
       </w:r>
     </w:p>
     <w:p>
@@ -8326,20 +8346,6 @@
     <w:p>
       <w:pPr>
         <w:pStyle w:val="Geenafstand"/>
-        <w:rPr>
-          <w:lang w:val="en-GB"/>
-        </w:rPr>
-      </w:pPr>
-      <w:r>
-        <w:rPr>
-          <w:lang w:val="en-GB"/>
-        </w:rPr>
-        <w:t xml:space="preserve">  Low coupling:</w:t>
-      </w:r>
-    </w:p>
-    <w:p>
-      <w:pPr>
-        <w:pStyle w:val="Geenafstand"/>
         <w:numPr>
           <w:ilvl w:val="0"/>
           <w:numId w:val="2"/>
@@ -8348,35 +8354,117 @@
           <w:lang w:val="en-GB"/>
         </w:rPr>
       </w:pPr>
-      <w:r>
-        <w:rPr>
-          <w:lang w:val="en-GB"/>
-        </w:rPr>
-        <w:t xml:space="preserve">Every action of every UI-element in the form is directly connected to a method of class UI1, so </w:t>
-      </w:r>
-      <w:r>
-        <w:rPr>
-          <w:lang w:val="en-GB"/>
-        </w:rPr>
-        <w:t xml:space="preserve"> </w:t>
-      </w:r>
-      <w:r>
-        <w:rPr>
-          <w:lang w:val="en-GB"/>
-        </w:rPr>
-        <w:t>our model handles basically every somewhat complex responsibility. This makes it easy to replace the form with an</w:t>
-      </w:r>
-      <w:r>
-        <w:rPr>
-          <w:lang w:val="en-GB"/>
-        </w:rPr>
-        <w:t xml:space="preserve">y </w:t>
-      </w:r>
-      <w:r>
-        <w:rPr>
-          <w:lang w:val="en-GB"/>
-        </w:rPr>
-        <w:t>other type of UI, as long as that other UI has similar elements.</w:t>
+      <w:proofErr w:type="spellStart"/>
+      <w:r>
+        <w:rPr>
+          <w:lang w:val="en-GB"/>
+        </w:rPr>
+        <w:t>ICommand</w:t>
+      </w:r>
+      <w:proofErr w:type="spellEnd"/>
+      <w:r>
+        <w:rPr>
+          <w:lang w:val="en-GB"/>
+        </w:rPr>
+        <w:t xml:space="preserve"> now has method Fold, </w:t>
+      </w:r>
+      <w:r>
+        <w:rPr>
+          <w:lang w:val="en-GB"/>
+        </w:rPr>
+        <w:t>so not</w:t>
+      </w:r>
+      <w:r>
+        <w:rPr>
+          <w:lang w:val="en-GB"/>
+        </w:rPr>
+        <w:t xml:space="preserve"> every</w:t>
+      </w:r>
+      <w:r>
+        <w:rPr>
+          <w:lang w:val="en-GB"/>
+        </w:rPr>
+        <w:t xml:space="preserve"> method that needs to distinguish between different types of </w:t>
+      </w:r>
+      <w:proofErr w:type="spellStart"/>
+      <w:r>
+        <w:rPr>
+          <w:lang w:val="en-GB"/>
+        </w:rPr>
+        <w:t>ICommand</w:t>
+      </w:r>
+      <w:proofErr w:type="spellEnd"/>
+      <w:r>
+        <w:rPr>
+          <w:lang w:val="en-GB"/>
+        </w:rPr>
+        <w:t xml:space="preserve">-realizations needs to be inside </w:t>
+      </w:r>
+      <w:proofErr w:type="spellStart"/>
+      <w:r>
+        <w:rPr>
+          <w:lang w:val="en-GB"/>
+        </w:rPr>
+        <w:t>ICommand</w:t>
+      </w:r>
+      <w:proofErr w:type="spellEnd"/>
+      <w:r>
+        <w:rPr>
+          <w:lang w:val="en-GB"/>
+        </w:rPr>
+        <w:t xml:space="preserve"> anymore. Otherwise, </w:t>
+      </w:r>
+      <w:proofErr w:type="spellStart"/>
+      <w:r>
+        <w:rPr>
+          <w:lang w:val="en-GB"/>
+        </w:rPr>
+        <w:t>ICommand</w:t>
+      </w:r>
+      <w:proofErr w:type="spellEnd"/>
+      <w:r>
+        <w:rPr>
+          <w:lang w:val="en-GB"/>
+        </w:rPr>
+        <w:t xml:space="preserve"> could get</w:t>
+      </w:r>
+      <w:r>
+        <w:rPr>
+          <w:lang w:val="en-GB"/>
+        </w:rPr>
+        <w:t xml:space="preserve"> too</w:t>
+      </w:r>
+      <w:r>
+        <w:rPr>
+          <w:lang w:val="en-GB"/>
+        </w:rPr>
+        <w:t xml:space="preserve"> many </w:t>
+      </w:r>
+      <w:r>
+        <w:rPr>
+          <w:lang w:val="en-GB"/>
+        </w:rPr>
+        <w:t>different</w:t>
+      </w:r>
+      <w:r>
+        <w:rPr>
+          <w:lang w:val="en-GB"/>
+        </w:rPr>
+        <w:t xml:space="preserve"> responsibilities.</w:t>
+      </w:r>
+    </w:p>
+    <w:p>
+      <w:pPr>
+        <w:pStyle w:val="Geenafstand"/>
+        <w:rPr>
+          <w:lang w:val="en-GB"/>
+        </w:rPr>
+      </w:pPr>
+      <w:r>
+        <w:rPr>
+          <w:lang w:val="en-GB"/>
+        </w:rPr>
+        <w:t xml:space="preserve">  Low coupling:</w:t>
       </w:r>
     </w:p>
     <w:p>
@@ -8394,16 +8482,50 @@
         <w:rPr>
           <w:lang w:val="en-GB"/>
         </w:rPr>
+        <w:t xml:space="preserve">Every action of every UI-element in the form is directly connected to a method of class UI1, so </w:t>
+      </w:r>
+      <w:r>
+        <w:rPr>
+          <w:lang w:val="en-GB"/>
+        </w:rPr>
+        <w:t xml:space="preserve"> </w:t>
+      </w:r>
+      <w:r>
+        <w:rPr>
+          <w:lang w:val="en-GB"/>
+        </w:rPr>
+        <w:t>our model handles basically every somewhat complex responsibility. This makes it easy to replace the form with an</w:t>
+      </w:r>
+      <w:r>
+        <w:rPr>
+          <w:lang w:val="en-GB"/>
+        </w:rPr>
+        <w:t xml:space="preserve">y </w:t>
+      </w:r>
+      <w:r>
+        <w:rPr>
+          <w:lang w:val="en-GB"/>
+        </w:rPr>
+        <w:t>other type of UI, as long as that other UI has similar elements.</w:t>
+      </w:r>
+    </w:p>
+    <w:p>
+      <w:pPr>
+        <w:pStyle w:val="Geenafstand"/>
+        <w:numPr>
+          <w:ilvl w:val="0"/>
+          <w:numId w:val="2"/>
+        </w:numPr>
+        <w:rPr>
+          <w:lang w:val="en-GB"/>
+        </w:rPr>
+      </w:pPr>
+      <w:r>
+        <w:rPr>
+          <w:lang w:val="en-GB"/>
+        </w:rPr>
         <w:t>…</w:t>
       </w:r>
-    </w:p>
-    <w:p>
-      <w:pPr>
-        <w:pStyle w:val="Geenafstand"/>
-        <w:rPr>
-          <w:lang w:val="en-GB"/>
-        </w:rPr>
-      </w:pPr>
     </w:p>
     <w:p>
       <w:pPr>
@@ -8554,6 +8676,7 @@
         <w:rPr>
           <w:lang w:val="en-GB"/>
         </w:rPr>
+        <w:lastRenderedPageBreak/>
         <w:t xml:space="preserve">    Part 2: </w:t>
       </w:r>
       <w:r>

</xml_diff>

<commit_message>
Updated the UML design so it's now up to date with our code.
</commit_message>
<xml_diff>
--- a/document_P3.docx
+++ b/document_P3.docx
@@ -6369,6 +6369,26 @@
           <w:szCs w:val="20"/>
           <w:lang w:val="en-GB"/>
         </w:rPr>
+        <w:t>            -WorldCell? TryGetFacedCell()</w:t>
+      </w:r>
+    </w:p>
+    <w:p>
+      <w:pPr>
+        <w:pStyle w:val="Geenafstand"/>
+        <w:rPr>
+          <w:color w:val="0B769F" w:themeColor="accent4" w:themeShade="BF"/>
+          <w:sz w:val="20"/>
+          <w:szCs w:val="20"/>
+          <w:lang w:val="en-GB"/>
+        </w:rPr>
+      </w:pPr>
+      <w:r>
+        <w:rPr>
+          <w:color w:val="0B769F" w:themeColor="accent4" w:themeShade="BF"/>
+          <w:sz w:val="20"/>
+          <w:szCs w:val="20"/>
+          <w:lang w:val="en-GB"/>
+        </w:rPr>
         <w:t>            +void TurnLeft()</w:t>
       </w:r>
     </w:p>
@@ -6429,6 +6449,46 @@
           <w:szCs w:val="20"/>
           <w:lang w:val="en-GB"/>
         </w:rPr>
+        <w:t>            +bool FacingBlock()</w:t>
+      </w:r>
+    </w:p>
+    <w:p>
+      <w:pPr>
+        <w:pStyle w:val="Geenafstand"/>
+        <w:rPr>
+          <w:color w:val="0B769F" w:themeColor="accent4" w:themeShade="BF"/>
+          <w:sz w:val="20"/>
+          <w:szCs w:val="20"/>
+          <w:lang w:val="en-GB"/>
+        </w:rPr>
+      </w:pPr>
+      <w:r>
+        <w:rPr>
+          <w:color w:val="0B769F" w:themeColor="accent4" w:themeShade="BF"/>
+          <w:sz w:val="20"/>
+          <w:szCs w:val="20"/>
+          <w:lang w:val="en-GB"/>
+        </w:rPr>
+        <w:t>            +bool FacingGridEdge()</w:t>
+      </w:r>
+    </w:p>
+    <w:p>
+      <w:pPr>
+        <w:pStyle w:val="Geenafstand"/>
+        <w:rPr>
+          <w:color w:val="0B769F" w:themeColor="accent4" w:themeShade="BF"/>
+          <w:sz w:val="20"/>
+          <w:szCs w:val="20"/>
+          <w:lang w:val="en-GB"/>
+        </w:rPr>
+      </w:pPr>
+      <w:r>
+        <w:rPr>
+          <w:color w:val="0B769F" w:themeColor="accent4" w:themeShade="BF"/>
+          <w:sz w:val="20"/>
+          <w:szCs w:val="20"/>
+          <w:lang w:val="en-GB"/>
+        </w:rPr>
         <w:t>        }</w:t>
       </w:r>
     </w:p>
@@ -6509,6 +6569,26 @@
           <w:szCs w:val="20"/>
           <w:lang w:val="en-GB"/>
         </w:rPr>
+        <w:t>            +bool IsInside(int2 point)</w:t>
+      </w:r>
+    </w:p>
+    <w:p>
+      <w:pPr>
+        <w:pStyle w:val="Geenafstand"/>
+        <w:rPr>
+          <w:color w:val="0B769F" w:themeColor="accent4" w:themeShade="BF"/>
+          <w:sz w:val="20"/>
+          <w:szCs w:val="20"/>
+          <w:lang w:val="en-GB"/>
+        </w:rPr>
+      </w:pPr>
+      <w:r>
+        <w:rPr>
+          <w:color w:val="0B769F" w:themeColor="accent4" w:themeShade="BF"/>
+          <w:sz w:val="20"/>
+          <w:szCs w:val="20"/>
+          <w:lang w:val="en-GB"/>
+        </w:rPr>
         <w:t>            +WorldCell GetCell(int2 pos)</w:t>
       </w:r>
     </w:p>
@@ -6709,6 +6789,26 @@
           <w:szCs w:val="20"/>
           <w:lang w:val="en-GB"/>
         </w:rPr>
+        <w:t>            -Queue&lt; int2&gt; posTrace</w:t>
+      </w:r>
+    </w:p>
+    <w:p>
+      <w:pPr>
+        <w:pStyle w:val="Geenafstand"/>
+        <w:rPr>
+          <w:color w:val="0B769F" w:themeColor="accent4" w:themeShade="BF"/>
+          <w:sz w:val="20"/>
+          <w:szCs w:val="20"/>
+          <w:lang w:val="en-GB"/>
+        </w:rPr>
+      </w:pPr>
+      <w:r>
+        <w:rPr>
+          <w:color w:val="0B769F" w:themeColor="accent4" w:themeShade="BF"/>
+          <w:sz w:val="20"/>
+          <w:szCs w:val="20"/>
+          <w:lang w:val="en-GB"/>
+        </w:rPr>
         <w:t>            +WorldState Copy()</w:t>
       </w:r>
     </w:p>
@@ -6749,6 +6849,7 @@
           <w:szCs w:val="20"/>
           <w:lang w:val="en-GB"/>
         </w:rPr>
+        <w:lastRenderedPageBreak/>
         <w:t>            +void TurnRight()</w:t>
       </w:r>
     </w:p>
@@ -6789,7 +6890,7 @@
           <w:szCs w:val="20"/>
           <w:lang w:val="en-GB"/>
         </w:rPr>
-        <w:t>            +void AddToTrace(IEventTrace event)</w:t>
+        <w:t>            -void AddToTrace(IEventTrace event)</w:t>
       </w:r>
     </w:p>
     <w:p>
@@ -6849,7 +6950,6 @@
           <w:szCs w:val="20"/>
           <w:lang w:val="en-GB"/>
         </w:rPr>
-        <w:lastRenderedPageBreak/>
         <w:t>            +int2 pos</w:t>
       </w:r>
     </w:p>
@@ -6963,6 +7063,15 @@
           <w:lang w:val="en-GB"/>
         </w:rPr>
       </w:pPr>
+      <w:r>
+        <w:rPr>
+          <w:color w:val="0B769F" w:themeColor="accent4" w:themeShade="BF"/>
+          <w:sz w:val="20"/>
+          <w:szCs w:val="20"/>
+          <w:lang w:val="en-GB"/>
+        </w:rPr>
+        <w:t>            +int2 GetFacedPoint()</w:t>
+      </w:r>
     </w:p>
     <w:p>
       <w:pPr>
@@ -7391,55 +7500,43 @@
           <w:color w:val="0B769F" w:themeColor="accent4" w:themeShade="BF"/>
           <w:sz w:val="20"/>
           <w:szCs w:val="20"/>
-          <w:lang w:val="en-GB"/>
-        </w:rPr>
-      </w:pPr>
-      <w:r>
-        <w:rPr>
-          <w:color w:val="0B769F" w:themeColor="accent4" w:themeShade="BF"/>
-          <w:sz w:val="20"/>
-          <w:szCs w:val="20"/>
-          <w:lang w:val="en-GB"/>
-        </w:rPr>
-        <w:t>    IEventTrace &lt;|.. TurnTrace</w:t>
-      </w:r>
-    </w:p>
-    <w:p>
-      <w:pPr>
-        <w:pStyle w:val="Geenafstand"/>
-        <w:rPr>
-          <w:color w:val="0B769F" w:themeColor="accent4" w:themeShade="BF"/>
-          <w:sz w:val="20"/>
-          <w:szCs w:val="20"/>
-        </w:rPr>
-      </w:pPr>
-      <w:r>
-        <w:rPr>
-          <w:color w:val="0B769F" w:themeColor="accent4" w:themeShade="BF"/>
-          <w:sz w:val="20"/>
-          <w:szCs w:val="20"/>
-          <w:lang w:val="en-GB"/>
-        </w:rPr>
-        <w:t xml:space="preserve">    IEventTrace &lt;|.. </w:t>
-      </w:r>
-      <w:r>
-        <w:rPr>
-          <w:color w:val="0B769F" w:themeColor="accent4" w:themeShade="BF"/>
-          <w:sz w:val="20"/>
-          <w:szCs w:val="20"/>
-        </w:rPr>
-        <w:t>MoveTrace</w:t>
-      </w:r>
-    </w:p>
-    <w:p>
-      <w:pPr>
-        <w:pStyle w:val="Geenafstand"/>
-        <w:rPr>
-          <w:color w:val="0B769F" w:themeColor="accent4" w:themeShade="BF"/>
-          <w:sz w:val="20"/>
-          <w:szCs w:val="20"/>
-        </w:rPr>
-      </w:pPr>
+        </w:rPr>
+      </w:pPr>
+      <w:r>
+        <w:rPr>
+          <w:color w:val="0B769F" w:themeColor="accent4" w:themeShade="BF"/>
+          <w:sz w:val="20"/>
+          <w:szCs w:val="20"/>
+          <w:lang w:val="en-GB"/>
+        </w:rPr>
+        <w:t xml:space="preserve">    </w:t>
+      </w:r>
+      <w:r>
+        <w:rPr>
+          <w:color w:val="0B769F" w:themeColor="accent4" w:themeShade="BF"/>
+          <w:sz w:val="20"/>
+          <w:szCs w:val="20"/>
+        </w:rPr>
+        <w:t>IEventTrace &lt;|.. TurnTrace</w:t>
+      </w:r>
+    </w:p>
+    <w:p>
+      <w:pPr>
+        <w:pStyle w:val="Geenafstand"/>
+        <w:rPr>
+          <w:color w:val="0B769F" w:themeColor="accent4" w:themeShade="BF"/>
+          <w:sz w:val="20"/>
+          <w:szCs w:val="20"/>
+        </w:rPr>
+      </w:pPr>
+      <w:r>
+        <w:rPr>
+          <w:color w:val="0B769F" w:themeColor="accent4" w:themeShade="BF"/>
+          <w:sz w:val="20"/>
+          <w:szCs w:val="20"/>
+        </w:rPr>
+        <w:t>    IEventTrace &lt;|.. MoveTrace</w:t>
+      </w:r>
     </w:p>
     <w:p>
       <w:pPr>
@@ -7850,7 +7947,7 @@
           <w:szCs w:val="20"/>
           <w:lang w:val="en-GB"/>
         </w:rPr>
-        <w:t xml:space="preserve">  classDiagram</w:t>
+        <w:t>  classDiagram</w:t>
       </w:r>
     </w:p>
     <w:p>
@@ -7930,6 +8027,107 @@
           <w:szCs w:val="20"/>
           <w:lang w:val="en-GB"/>
         </w:rPr>
+        <w:t>            -void SelectHardcodedProgram(InnerProgram program)</w:t>
+      </w:r>
+    </w:p>
+    <w:p>
+      <w:pPr>
+        <w:pStyle w:val="Geenafstand"/>
+        <w:rPr>
+          <w:color w:val="0B769F" w:themeColor="accent4" w:themeShade="BF"/>
+          <w:sz w:val="20"/>
+          <w:szCs w:val="20"/>
+          <w:lang w:val="en-GB"/>
+        </w:rPr>
+      </w:pPr>
+      <w:r>
+        <w:rPr>
+          <w:color w:val="0B769F" w:themeColor="accent4" w:themeShade="BF"/>
+          <w:sz w:val="20"/>
+          <w:szCs w:val="20"/>
+          <w:lang w:val="en-GB"/>
+        </w:rPr>
+        <w:lastRenderedPageBreak/>
+        <w:t>            +void SelectProgramBasic()</w:t>
+      </w:r>
+    </w:p>
+    <w:p>
+      <w:pPr>
+        <w:pStyle w:val="Geenafstand"/>
+        <w:rPr>
+          <w:color w:val="0B769F" w:themeColor="accent4" w:themeShade="BF"/>
+          <w:sz w:val="20"/>
+          <w:szCs w:val="20"/>
+          <w:lang w:val="en-GB"/>
+        </w:rPr>
+      </w:pPr>
+      <w:r>
+        <w:rPr>
+          <w:color w:val="0B769F" w:themeColor="accent4" w:themeShade="BF"/>
+          <w:sz w:val="20"/>
+          <w:szCs w:val="20"/>
+          <w:lang w:val="en-GB"/>
+        </w:rPr>
+        <w:t>            +void SelectProgramAdvanced()</w:t>
+      </w:r>
+    </w:p>
+    <w:p>
+      <w:pPr>
+        <w:pStyle w:val="Geenafstand"/>
+        <w:rPr>
+          <w:color w:val="0B769F" w:themeColor="accent4" w:themeShade="BF"/>
+          <w:sz w:val="20"/>
+          <w:szCs w:val="20"/>
+          <w:lang w:val="en-GB"/>
+        </w:rPr>
+      </w:pPr>
+      <w:r>
+        <w:rPr>
+          <w:color w:val="0B769F" w:themeColor="accent4" w:themeShade="BF"/>
+          <w:sz w:val="20"/>
+          <w:szCs w:val="20"/>
+          <w:lang w:val="en-GB"/>
+        </w:rPr>
+        <w:t>            +void SelectProgramExpert()</w:t>
+      </w:r>
+    </w:p>
+    <w:p>
+      <w:pPr>
+        <w:pStyle w:val="Geenafstand"/>
+        <w:rPr>
+          <w:color w:val="0B769F" w:themeColor="accent4" w:themeShade="BF"/>
+          <w:sz w:val="20"/>
+          <w:szCs w:val="20"/>
+          <w:lang w:val="en-GB"/>
+        </w:rPr>
+      </w:pPr>
+      <w:r>
+        <w:rPr>
+          <w:color w:val="0B769F" w:themeColor="accent4" w:themeShade="BF"/>
+          <w:sz w:val="20"/>
+          <w:szCs w:val="20"/>
+          <w:lang w:val="en-GB"/>
+        </w:rPr>
+        <w:t>            -bool TryParseTextBoxProgram(out InnerProgram programFromBox)</w:t>
+      </w:r>
+    </w:p>
+    <w:p>
+      <w:pPr>
+        <w:pStyle w:val="Geenafstand"/>
+        <w:rPr>
+          <w:color w:val="0B769F" w:themeColor="accent4" w:themeShade="BF"/>
+          <w:sz w:val="20"/>
+          <w:szCs w:val="20"/>
+          <w:lang w:val="en-GB"/>
+        </w:rPr>
+      </w:pPr>
+      <w:r>
+        <w:rPr>
+          <w:color w:val="0B769F" w:themeColor="accent4" w:themeShade="BF"/>
+          <w:sz w:val="20"/>
+          <w:szCs w:val="20"/>
+          <w:lang w:val="en-GB"/>
+        </w:rPr>
         <w:t>            +void ClickRun()</w:t>
       </w:r>
     </w:p>
@@ -7970,27 +8168,27 @@
           <w:szCs w:val="20"/>
           <w:lang w:val="en-GB"/>
         </w:rPr>
-        <w:t>            -string ReadTextBoxProgram()</w:t>
-      </w:r>
-    </w:p>
-    <w:p>
-      <w:pPr>
-        <w:pStyle w:val="Geenafstand"/>
-        <w:rPr>
-          <w:color w:val="0B769F" w:themeColor="accent4" w:themeShade="BF"/>
-          <w:sz w:val="20"/>
-          <w:szCs w:val="20"/>
-          <w:lang w:val="en-GB"/>
-        </w:rPr>
-      </w:pPr>
-      <w:r>
-        <w:rPr>
-          <w:color w:val="0B769F" w:themeColor="accent4" w:themeShade="BF"/>
-          <w:sz w:val="20"/>
-          <w:szCs w:val="20"/>
-          <w:lang w:val="en-GB"/>
-        </w:rPr>
-        <w:t>            ...()</w:t>
+        <w:t>            +void SelectExercise(string fileContent)</w:t>
+      </w:r>
+    </w:p>
+    <w:p>
+      <w:pPr>
+        <w:pStyle w:val="Geenafstand"/>
+        <w:rPr>
+          <w:color w:val="0B769F" w:themeColor="accent4" w:themeShade="BF"/>
+          <w:sz w:val="20"/>
+          <w:szCs w:val="20"/>
+          <w:lang w:val="en-GB"/>
+        </w:rPr>
+      </w:pPr>
+      <w:r>
+        <w:rPr>
+          <w:color w:val="0B769F" w:themeColor="accent4" w:themeShade="BF"/>
+          <w:sz w:val="20"/>
+          <w:szCs w:val="20"/>
+          <w:lang w:val="en-GB"/>
+        </w:rPr>
+        <w:t>            +void UnselectExercise()</w:t>
       </w:r>
     </w:p>
     <w:p>
@@ -8030,8 +8228,7 @@
           <w:szCs w:val="20"/>
           <w:lang w:val="en-GB"/>
         </w:rPr>
-        <w:lastRenderedPageBreak/>
-        <w:t>        class IDataBridge{</w:t>
+        <w:t>        class UI1.IDataBridge{</w:t>
       </w:r>
     </w:p>
     <w:p>
@@ -8104,14 +8301,145 @@
           <w:lang w:val="en-GB"/>
         </w:rPr>
       </w:pPr>
-      <w:r>
-        <w:rPr>
-          <w:color w:val="0B769F" w:themeColor="accent4" w:themeShade="BF"/>
-          <w:sz w:val="20"/>
-          <w:szCs w:val="20"/>
-          <w:lang w:val="en-GB"/>
-        </w:rPr>
-        <w:t>            ...()</w:t>
+    </w:p>
+    <w:p>
+      <w:pPr>
+        <w:pStyle w:val="Geenafstand"/>
+        <w:rPr>
+          <w:color w:val="0B769F" w:themeColor="accent4" w:themeShade="BF"/>
+          <w:sz w:val="20"/>
+          <w:szCs w:val="20"/>
+          <w:lang w:val="en-GB"/>
+        </w:rPr>
+      </w:pPr>
+      <w:r>
+        <w:rPr>
+          <w:color w:val="0B769F" w:themeColor="accent4" w:themeShade="BF"/>
+          <w:sz w:val="20"/>
+          <w:szCs w:val="20"/>
+          <w:lang w:val="en-GB"/>
+        </w:rPr>
+        <w:t>            +void BlockCell(int2 p);</w:t>
+      </w:r>
+    </w:p>
+    <w:p>
+      <w:pPr>
+        <w:pStyle w:val="Geenafstand"/>
+        <w:rPr>
+          <w:color w:val="0B769F" w:themeColor="accent4" w:themeShade="BF"/>
+          <w:sz w:val="20"/>
+          <w:szCs w:val="20"/>
+          <w:lang w:val="en-GB"/>
+        </w:rPr>
+      </w:pPr>
+      <w:r>
+        <w:rPr>
+          <w:color w:val="0B769F" w:themeColor="accent4" w:themeShade="BF"/>
+          <w:sz w:val="20"/>
+          <w:szCs w:val="20"/>
+          <w:lang w:val="en-GB"/>
+        </w:rPr>
+        <w:t>            +void AddGridTraceHorizontal(int y, int x0, int x1);</w:t>
+      </w:r>
+    </w:p>
+    <w:p>
+      <w:pPr>
+        <w:pStyle w:val="Geenafstand"/>
+        <w:rPr>
+          <w:color w:val="0B769F" w:themeColor="accent4" w:themeShade="BF"/>
+          <w:sz w:val="20"/>
+          <w:szCs w:val="20"/>
+          <w:lang w:val="en-GB"/>
+        </w:rPr>
+      </w:pPr>
+      <w:r>
+        <w:rPr>
+          <w:color w:val="0B769F" w:themeColor="accent4" w:themeShade="BF"/>
+          <w:sz w:val="20"/>
+          <w:szCs w:val="20"/>
+          <w:lang w:val="en-GB"/>
+        </w:rPr>
+        <w:t>            +void AddGridTraceVertical(int x, int y0, int y1);</w:t>
+      </w:r>
+    </w:p>
+    <w:p>
+      <w:pPr>
+        <w:pStyle w:val="Geenafstand"/>
+        <w:rPr>
+          <w:color w:val="0B769F" w:themeColor="accent4" w:themeShade="BF"/>
+          <w:sz w:val="20"/>
+          <w:szCs w:val="20"/>
+          <w:lang w:val="en-GB"/>
+        </w:rPr>
+      </w:pPr>
+      <w:r>
+        <w:rPr>
+          <w:color w:val="0B769F" w:themeColor="accent4" w:themeShade="BF"/>
+          <w:sz w:val="20"/>
+          <w:szCs w:val="20"/>
+          <w:lang w:val="en-GB"/>
+        </w:rPr>
+        <w:t>            +void SetCharacterPos(int2 p);</w:t>
+      </w:r>
+    </w:p>
+    <w:p>
+      <w:pPr>
+        <w:pStyle w:val="Geenafstand"/>
+        <w:rPr>
+          <w:color w:val="0B769F" w:themeColor="accent4" w:themeShade="BF"/>
+          <w:sz w:val="20"/>
+          <w:szCs w:val="20"/>
+          <w:lang w:val="en-GB"/>
+        </w:rPr>
+      </w:pPr>
+      <w:r>
+        <w:rPr>
+          <w:color w:val="0B769F" w:themeColor="accent4" w:themeShade="BF"/>
+          <w:sz w:val="20"/>
+          <w:szCs w:val="20"/>
+          <w:lang w:val="en-GB"/>
+        </w:rPr>
+        <w:t>            +void SetDestination(int2 p);</w:t>
+      </w:r>
+    </w:p>
+    <w:p>
+      <w:pPr>
+        <w:pStyle w:val="Geenafstand"/>
+        <w:rPr>
+          <w:color w:val="0B769F" w:themeColor="accent4" w:themeShade="BF"/>
+          <w:sz w:val="20"/>
+          <w:szCs w:val="20"/>
+          <w:lang w:val="en-GB"/>
+        </w:rPr>
+      </w:pPr>
+      <w:r>
+        <w:rPr>
+          <w:color w:val="0B769F" w:themeColor="accent4" w:themeShade="BF"/>
+          <w:sz w:val="20"/>
+          <w:szCs w:val="20"/>
+          <w:lang w:val="en-GB"/>
+        </w:rPr>
+        <w:t>            +void ClearExerciseStuff();</w:t>
+      </w:r>
+    </w:p>
+    <w:p>
+      <w:pPr>
+        <w:pStyle w:val="Geenafstand"/>
+        <w:rPr>
+          <w:color w:val="0B769F" w:themeColor="accent4" w:themeShade="BF"/>
+          <w:sz w:val="20"/>
+          <w:szCs w:val="20"/>
+          <w:lang w:val="en-GB"/>
+        </w:rPr>
+      </w:pPr>
+      <w:r>
+        <w:rPr>
+          <w:color w:val="0B769F" w:themeColor="accent4" w:themeShade="BF"/>
+          <w:sz w:val="20"/>
+          <w:szCs w:val="20"/>
+          <w:lang w:val="en-GB"/>
+        </w:rPr>
+        <w:t>            +void ClearTrace();</w:t>
       </w:r>
     </w:p>
     <w:p>
@@ -8151,6 +8479,286 @@
           <w:szCs w:val="20"/>
           <w:lang w:val="en-GB"/>
         </w:rPr>
+        <w:t>        class IOutputLanguage{</w:t>
+      </w:r>
+    </w:p>
+    <w:p>
+      <w:pPr>
+        <w:pStyle w:val="Geenafstand"/>
+        <w:rPr>
+          <w:color w:val="0B769F" w:themeColor="accent4" w:themeShade="BF"/>
+          <w:sz w:val="20"/>
+          <w:szCs w:val="20"/>
+          <w:lang w:val="en-GB"/>
+        </w:rPr>
+      </w:pPr>
+      <w:r>
+        <w:rPr>
+          <w:color w:val="0B769F" w:themeColor="accent4" w:themeShade="BF"/>
+          <w:sz w:val="20"/>
+          <w:szCs w:val="20"/>
+          <w:lang w:val="en-GB"/>
+        </w:rPr>
+        <w:t>            +string Execute(InnerProgram program)</w:t>
+      </w:r>
+    </w:p>
+    <w:p>
+      <w:pPr>
+        <w:pStyle w:val="Geenafstand"/>
+        <w:rPr>
+          <w:color w:val="0B769F" w:themeColor="accent4" w:themeShade="BF"/>
+          <w:sz w:val="20"/>
+          <w:szCs w:val="20"/>
+          <w:lang w:val="en-GB"/>
+        </w:rPr>
+      </w:pPr>
+      <w:r>
+        <w:rPr>
+          <w:color w:val="0B769F" w:themeColor="accent4" w:themeShade="BF"/>
+          <w:sz w:val="20"/>
+          <w:szCs w:val="20"/>
+          <w:lang w:val="en-GB"/>
+        </w:rPr>
+        <w:t>            +string ShowMetrics(InnerProgram program)</w:t>
+      </w:r>
+    </w:p>
+    <w:p>
+      <w:pPr>
+        <w:pStyle w:val="Geenafstand"/>
+        <w:rPr>
+          <w:color w:val="0B769F" w:themeColor="accent4" w:themeShade="BF"/>
+          <w:sz w:val="20"/>
+          <w:szCs w:val="20"/>
+          <w:lang w:val="en-GB"/>
+        </w:rPr>
+      </w:pPr>
+      <w:r>
+        <w:rPr>
+          <w:color w:val="0B769F" w:themeColor="accent4" w:themeShade="BF"/>
+          <w:sz w:val="20"/>
+          <w:szCs w:val="20"/>
+          <w:lang w:val="en-GB"/>
+        </w:rPr>
+        <w:t>        }</w:t>
+      </w:r>
+    </w:p>
+    <w:p>
+      <w:pPr>
+        <w:pStyle w:val="Geenafstand"/>
+        <w:rPr>
+          <w:color w:val="0B769F" w:themeColor="accent4" w:themeShade="BF"/>
+          <w:sz w:val="20"/>
+          <w:szCs w:val="20"/>
+          <w:lang w:val="en-GB"/>
+        </w:rPr>
+      </w:pPr>
+      <w:r>
+        <w:rPr>
+          <w:color w:val="0B769F" w:themeColor="accent4" w:themeShade="BF"/>
+          <w:sz w:val="20"/>
+          <w:szCs w:val="20"/>
+          <w:lang w:val="en-GB"/>
+        </w:rPr>
+        <w:t>        class OutputLanguage1</w:t>
+      </w:r>
+    </w:p>
+    <w:p>
+      <w:pPr>
+        <w:pStyle w:val="Geenafstand"/>
+        <w:rPr>
+          <w:color w:val="0B769F" w:themeColor="accent4" w:themeShade="BF"/>
+          <w:sz w:val="20"/>
+          <w:szCs w:val="20"/>
+          <w:lang w:val="en-GB"/>
+        </w:rPr>
+      </w:pPr>
+      <w:r>
+        <w:rPr>
+          <w:color w:val="0B769F" w:themeColor="accent4" w:themeShade="BF"/>
+          <w:sz w:val="20"/>
+          <w:szCs w:val="20"/>
+          <w:lang w:val="en-GB"/>
+        </w:rPr>
+        <w:t>        class IParser["IParser&lt; T&gt;"]{</w:t>
+      </w:r>
+    </w:p>
+    <w:p>
+      <w:pPr>
+        <w:pStyle w:val="Geenafstand"/>
+        <w:rPr>
+          <w:color w:val="0B769F" w:themeColor="accent4" w:themeShade="BF"/>
+          <w:sz w:val="20"/>
+          <w:szCs w:val="20"/>
+          <w:lang w:val="en-GB"/>
+        </w:rPr>
+      </w:pPr>
+      <w:r>
+        <w:rPr>
+          <w:color w:val="0B769F" w:themeColor="accent4" w:themeShade="BF"/>
+          <w:sz w:val="20"/>
+          <w:szCs w:val="20"/>
+          <w:lang w:val="en-GB"/>
+        </w:rPr>
+        <w:t>            +T Parse(string text)</w:t>
+      </w:r>
+    </w:p>
+    <w:p>
+      <w:pPr>
+        <w:pStyle w:val="Geenafstand"/>
+        <w:rPr>
+          <w:color w:val="0B769F" w:themeColor="accent4" w:themeShade="BF"/>
+          <w:sz w:val="20"/>
+          <w:szCs w:val="20"/>
+          <w:lang w:val="en-GB"/>
+        </w:rPr>
+      </w:pPr>
+      <w:r>
+        <w:rPr>
+          <w:color w:val="0B769F" w:themeColor="accent4" w:themeShade="BF"/>
+          <w:sz w:val="20"/>
+          <w:szCs w:val="20"/>
+          <w:lang w:val="en-GB"/>
+        </w:rPr>
+        <w:t>            +string Unparse(T input)</w:t>
+      </w:r>
+    </w:p>
+    <w:p>
+      <w:pPr>
+        <w:pStyle w:val="Geenafstand"/>
+        <w:rPr>
+          <w:color w:val="0B769F" w:themeColor="accent4" w:themeShade="BF"/>
+          <w:sz w:val="20"/>
+          <w:szCs w:val="20"/>
+          <w:lang w:val="en-GB"/>
+        </w:rPr>
+      </w:pPr>
+      <w:r>
+        <w:rPr>
+          <w:color w:val="0B769F" w:themeColor="accent4" w:themeShade="BF"/>
+          <w:sz w:val="20"/>
+          <w:szCs w:val="20"/>
+          <w:lang w:val="en-GB"/>
+        </w:rPr>
+        <w:t>        }</w:t>
+      </w:r>
+    </w:p>
+    <w:p>
+      <w:pPr>
+        <w:pStyle w:val="Geenafstand"/>
+        <w:rPr>
+          <w:color w:val="0B769F" w:themeColor="accent4" w:themeShade="BF"/>
+          <w:sz w:val="20"/>
+          <w:szCs w:val="20"/>
+          <w:lang w:val="en-GB"/>
+        </w:rPr>
+      </w:pPr>
+      <w:r>
+        <w:rPr>
+          <w:color w:val="0B769F" w:themeColor="accent4" w:themeShade="BF"/>
+          <w:sz w:val="20"/>
+          <w:szCs w:val="20"/>
+          <w:lang w:val="en-GB"/>
+        </w:rPr>
+        <w:t>        class ProgramParser{</w:t>
+      </w:r>
+    </w:p>
+    <w:p>
+      <w:pPr>
+        <w:pStyle w:val="Geenafstand"/>
+        <w:rPr>
+          <w:color w:val="0B769F" w:themeColor="accent4" w:themeShade="BF"/>
+          <w:sz w:val="20"/>
+          <w:szCs w:val="20"/>
+          <w:lang w:val="en-GB"/>
+        </w:rPr>
+      </w:pPr>
+      <w:r>
+        <w:rPr>
+          <w:color w:val="0B769F" w:themeColor="accent4" w:themeShade="BF"/>
+          <w:sz w:val="20"/>
+          <w:szCs w:val="20"/>
+          <w:lang w:val="en-GB"/>
+        </w:rPr>
+        <w:t>            -Body.Builder ParseCommandBody(string[] lines)</w:t>
+      </w:r>
+    </w:p>
+    <w:p>
+      <w:pPr>
+        <w:pStyle w:val="Geenafstand"/>
+        <w:rPr>
+          <w:color w:val="0B769F" w:themeColor="accent4" w:themeShade="BF"/>
+          <w:sz w:val="20"/>
+          <w:szCs w:val="20"/>
+          <w:lang w:val="en-GB"/>
+        </w:rPr>
+      </w:pPr>
+      <w:r>
+        <w:rPr>
+          <w:color w:val="0B769F" w:themeColor="accent4" w:themeShade="BF"/>
+          <w:sz w:val="20"/>
+          <w:szCs w:val="20"/>
+          <w:lang w:val="en-GB"/>
+        </w:rPr>
+        <w:t>            -string[] TrimFront(string[] lines, int tabSize)</w:t>
+      </w:r>
+    </w:p>
+    <w:p>
+      <w:pPr>
+        <w:pStyle w:val="Geenafstand"/>
+        <w:rPr>
+          <w:color w:val="0B769F" w:themeColor="accent4" w:themeShade="BF"/>
+          <w:sz w:val="20"/>
+          <w:szCs w:val="20"/>
+          <w:lang w:val="en-GB"/>
+        </w:rPr>
+      </w:pPr>
+      <w:r>
+        <w:rPr>
+          <w:color w:val="0B769F" w:themeColor="accent4" w:themeShade="BF"/>
+          <w:sz w:val="20"/>
+          <w:szCs w:val="20"/>
+          <w:lang w:val="en-GB"/>
+        </w:rPr>
+        <w:t>        }</w:t>
+      </w:r>
+    </w:p>
+    <w:p>
+      <w:pPr>
+        <w:pStyle w:val="Geenafstand"/>
+        <w:rPr>
+          <w:color w:val="0B769F" w:themeColor="accent4" w:themeShade="BF"/>
+          <w:sz w:val="20"/>
+          <w:szCs w:val="20"/>
+          <w:lang w:val="en-GB"/>
+        </w:rPr>
+      </w:pPr>
+      <w:r>
+        <w:rPr>
+          <w:color w:val="0B769F" w:themeColor="accent4" w:themeShade="BF"/>
+          <w:sz w:val="20"/>
+          <w:szCs w:val="20"/>
+          <w:lang w:val="en-GB"/>
+        </w:rPr>
+        <w:t>        class ProgramParser.BodyUnparser</w:t>
+      </w:r>
+    </w:p>
+    <w:p>
+      <w:pPr>
+        <w:pStyle w:val="Geenafstand"/>
+        <w:rPr>
+          <w:color w:val="0B769F" w:themeColor="accent4" w:themeShade="BF"/>
+          <w:sz w:val="20"/>
+          <w:szCs w:val="20"/>
+          <w:lang w:val="en-GB"/>
+        </w:rPr>
+      </w:pPr>
+      <w:r>
+        <w:rPr>
+          <w:color w:val="0B769F" w:themeColor="accent4" w:themeShade="BF"/>
+          <w:sz w:val="20"/>
+          <w:szCs w:val="20"/>
+          <w:lang w:val="en-GB"/>
+        </w:rPr>
         <w:t>    }</w:t>
       </w:r>
     </w:p>
@@ -8161,36 +8769,118 @@
           <w:color w:val="0B769F" w:themeColor="accent4" w:themeShade="BF"/>
           <w:sz w:val="20"/>
           <w:szCs w:val="20"/>
-        </w:rPr>
-      </w:pPr>
-      <w:r>
-        <w:rPr>
-          <w:color w:val="0B769F" w:themeColor="accent4" w:themeShade="BF"/>
-          <w:sz w:val="20"/>
-          <w:szCs w:val="20"/>
-          <w:lang w:val="en-GB"/>
-        </w:rPr>
-        <w:t xml:space="preserve">    </w:t>
-      </w:r>
-      <w:r>
-        <w:rPr>
-          <w:color w:val="0B769F" w:themeColor="accent4" w:themeShade="BF"/>
-          <w:sz w:val="20"/>
-          <w:szCs w:val="20"/>
-        </w:rPr>
-        <w:t>IDataBridge &lt;-- UI1 : 1 dataBridge</w:t>
-      </w:r>
-    </w:p>
-    <w:p>
-      <w:pPr>
-        <w:pStyle w:val="Geenafstand"/>
-        <w:rPr>
-          <w:color w:val="0B769F" w:themeColor="accent4" w:themeShade="BF"/>
-          <w:sz w:val="20"/>
-          <w:szCs w:val="20"/>
-          <w:lang w:val="en-GB"/>
-        </w:rPr>
-      </w:pPr>
+          <w:lang w:val="en-GB"/>
+        </w:rPr>
+      </w:pPr>
+      <w:r>
+        <w:rPr>
+          <w:color w:val="0B769F" w:themeColor="accent4" w:themeShade="BF"/>
+          <w:sz w:val="20"/>
+          <w:szCs w:val="20"/>
+          <w:lang w:val="en-GB"/>
+        </w:rPr>
+        <w:t>    UI1 --&gt; UI1.IDataBridge : 1 dataBridge</w:t>
+      </w:r>
+    </w:p>
+    <w:p>
+      <w:pPr>
+        <w:pStyle w:val="Geenafstand"/>
+        <w:rPr>
+          <w:color w:val="0B769F" w:themeColor="accent4" w:themeShade="BF"/>
+          <w:sz w:val="20"/>
+          <w:szCs w:val="20"/>
+          <w:lang w:val="en-GB"/>
+        </w:rPr>
+      </w:pPr>
+      <w:r>
+        <w:rPr>
+          <w:color w:val="0B769F" w:themeColor="accent4" w:themeShade="BF"/>
+          <w:sz w:val="20"/>
+          <w:szCs w:val="20"/>
+          <w:lang w:val="en-GB"/>
+        </w:rPr>
+        <w:t>    UI1 --&gt; IOutputLanguage : 1 outputLanguage</w:t>
+      </w:r>
+    </w:p>
+    <w:p>
+      <w:pPr>
+        <w:pStyle w:val="Geenafstand"/>
+        <w:rPr>
+          <w:color w:val="0B769F" w:themeColor="accent4" w:themeShade="BF"/>
+          <w:sz w:val="20"/>
+          <w:szCs w:val="20"/>
+          <w:lang w:val="en-GB"/>
+        </w:rPr>
+      </w:pPr>
+      <w:r>
+        <w:rPr>
+          <w:color w:val="0B769F" w:themeColor="accent4" w:themeShade="BF"/>
+          <w:sz w:val="20"/>
+          <w:szCs w:val="20"/>
+          <w:lang w:val="en-GB"/>
+        </w:rPr>
+        <w:t>    UI1 --&gt; ProgramParser : 1 programParser</w:t>
+      </w:r>
+    </w:p>
+    <w:p>
+      <w:pPr>
+        <w:pStyle w:val="Geenafstand"/>
+        <w:rPr>
+          <w:color w:val="0B769F" w:themeColor="accent4" w:themeShade="BF"/>
+          <w:sz w:val="20"/>
+          <w:szCs w:val="20"/>
+          <w:lang w:val="en-GB"/>
+        </w:rPr>
+      </w:pPr>
+      <w:r>
+        <w:rPr>
+          <w:color w:val="0B769F" w:themeColor="accent4" w:themeShade="BF"/>
+          <w:sz w:val="20"/>
+          <w:szCs w:val="20"/>
+          <w:lang w:val="en-GB"/>
+        </w:rPr>
+        <w:t>    IOutputLanguage &lt;|.. OutputLanguage1</w:t>
+      </w:r>
+    </w:p>
+    <w:p>
+      <w:pPr>
+        <w:pStyle w:val="Geenafstand"/>
+        <w:rPr>
+          <w:color w:val="0B769F" w:themeColor="accent4" w:themeShade="BF"/>
+          <w:sz w:val="20"/>
+          <w:szCs w:val="20"/>
+          <w:lang w:val="en-GB"/>
+        </w:rPr>
+      </w:pPr>
+      <w:r>
+        <w:rPr>
+          <w:color w:val="0B769F" w:themeColor="accent4" w:themeShade="BF"/>
+          <w:sz w:val="20"/>
+          <w:szCs w:val="20"/>
+          <w:lang w:val="en-GB"/>
+        </w:rPr>
+        <w:t>    IParser &lt;|.. ProgramParser</w:t>
+      </w:r>
+    </w:p>
+    <w:p>
+      <w:pPr>
+        <w:pStyle w:val="Geenafstand"/>
+        <w:rPr>
+          <w:color w:val="0B769F" w:themeColor="accent4" w:themeShade="BF"/>
+          <w:sz w:val="20"/>
+          <w:szCs w:val="20"/>
+          <w:lang w:val="en-GB"/>
+        </w:rPr>
+      </w:pPr>
+      <w:r>
+        <w:rPr>
+          <w:color w:val="0B769F" w:themeColor="accent4" w:themeShade="BF"/>
+          <w:sz w:val="20"/>
+          <w:szCs w:val="20"/>
+          <w:lang w:val="en-GB"/>
+        </w:rPr>
+        <w:t>    ProgramParser ..&gt; ProgramParser.BodyUnparser : uses</w:t>
+      </w:r>
     </w:p>
     <w:p>
       <w:pPr>
@@ -8254,7 +8944,7 @@
           <w:szCs w:val="20"/>
           <w:lang w:val="en-GB"/>
         </w:rPr>
-        <w:t xml:space="preserve">  classDiagram</w:t>
+        <w:t>  classDiagram</w:t>
       </w:r>
     </w:p>
     <w:p>
@@ -8374,46 +9064,6 @@
           <w:szCs w:val="20"/>
           <w:lang w:val="en-GB"/>
         </w:rPr>
-        <w:t>            -void Execute(InnerProgram program)</w:t>
-      </w:r>
-    </w:p>
-    <w:p>
-      <w:pPr>
-        <w:pStyle w:val="Geenafstand"/>
-        <w:rPr>
-          <w:color w:val="0B769F" w:themeColor="accent4" w:themeShade="BF"/>
-          <w:sz w:val="20"/>
-          <w:szCs w:val="20"/>
-          <w:lang w:val="en-GB"/>
-        </w:rPr>
-      </w:pPr>
-      <w:r>
-        <w:rPr>
-          <w:color w:val="0B769F" w:themeColor="accent4" w:themeShade="BF"/>
-          <w:sz w:val="20"/>
-          <w:szCs w:val="20"/>
-          <w:lang w:val="en-GB"/>
-        </w:rPr>
-        <w:t>            -void GetMetrics(InnerProgram program)</w:t>
-      </w:r>
-    </w:p>
-    <w:p>
-      <w:pPr>
-        <w:pStyle w:val="Geenafstand"/>
-        <w:rPr>
-          <w:color w:val="0B769F" w:themeColor="accent4" w:themeShade="BF"/>
-          <w:sz w:val="20"/>
-          <w:szCs w:val="20"/>
-          <w:lang w:val="en-GB"/>
-        </w:rPr>
-      </w:pPr>
-      <w:r>
-        <w:rPr>
-          <w:color w:val="0B769F" w:themeColor="accent4" w:themeShade="BF"/>
-          <w:sz w:val="20"/>
-          <w:szCs w:val="20"/>
-          <w:lang w:val="en-GB"/>
-        </w:rPr>
         <w:t>        }</w:t>
       </w:r>
     </w:p>
@@ -8594,6 +9244,7 @@
           <w:szCs w:val="20"/>
           <w:lang w:val="en-GB"/>
         </w:rPr>
+        <w:lastRenderedPageBreak/>
         <w:t>            +InnerProgram basic2</w:t>
       </w:r>
     </w:p>
@@ -8764,24 +9415,17 @@
           <w:color w:val="0B769F" w:themeColor="accent4" w:themeShade="BF"/>
           <w:sz w:val="20"/>
           <w:szCs w:val="20"/>
-        </w:rPr>
-      </w:pPr>
-      <w:r>
-        <w:rPr>
-          <w:color w:val="0B769F" w:themeColor="accent4" w:themeShade="BF"/>
-          <w:sz w:val="20"/>
-          <w:szCs w:val="20"/>
-          <w:lang w:val="en-GB"/>
-        </w:rPr>
-        <w:t xml:space="preserve">    </w:t>
-      </w:r>
-      <w:r>
-        <w:rPr>
-          <w:color w:val="0B769F" w:themeColor="accent4" w:themeShade="BF"/>
-          <w:sz w:val="20"/>
-          <w:szCs w:val="20"/>
-        </w:rPr>
-        <w:t>Application *-- ExamplePrograms : 1 examplePrograms</w:t>
+          <w:lang w:val="en-GB"/>
+        </w:rPr>
+      </w:pPr>
+      <w:r>
+        <w:rPr>
+          <w:color w:val="0B769F" w:themeColor="accent4" w:themeShade="BF"/>
+          <w:sz w:val="20"/>
+          <w:szCs w:val="20"/>
+          <w:lang w:val="en-GB"/>
+        </w:rPr>
+        <w:t>    Application *-- ExamplePrograms : 1 examplePrograms</w:t>
       </w:r>
     </w:p>
     <w:p>
@@ -8857,7 +9501,7 @@
           <w:szCs w:val="20"/>
           <w:lang w:val="en-GB"/>
         </w:rPr>
-        <w:t xml:space="preserve">  classDiagram</w:t>
+        <w:t>classDiagram</w:t>
       </w:r>
     </w:p>
     <w:p>
@@ -8910,6 +9554,15 @@
           <w:lang w:val="en-GB"/>
         </w:rPr>
       </w:pPr>
+      <w:r>
+        <w:rPr>
+          <w:color w:val="0B769F" w:themeColor="accent4" w:themeShade="BF"/>
+          <w:sz w:val="20"/>
+          <w:szCs w:val="20"/>
+          <w:lang w:val="en-GB"/>
+        </w:rPr>
+        <w:t>            ...</w:t>
+      </w:r>
     </w:p>
     <w:p>
       <w:pPr>
@@ -8968,6 +9621,246 @@
           <w:szCs w:val="20"/>
           <w:lang w:val="en-GB"/>
         </w:rPr>
+        <w:t>        class ControlSubset{</w:t>
+      </w:r>
+    </w:p>
+    <w:p>
+      <w:pPr>
+        <w:pStyle w:val="Geenafstand"/>
+        <w:rPr>
+          <w:color w:val="0B769F" w:themeColor="accent4" w:themeShade="BF"/>
+          <w:sz w:val="20"/>
+          <w:szCs w:val="20"/>
+          <w:lang w:val="en-GB"/>
+        </w:rPr>
+      </w:pPr>
+      <w:r>
+        <w:rPr>
+          <w:color w:val="0B769F" w:themeColor="accent4" w:themeShade="BF"/>
+          <w:sz w:val="20"/>
+          <w:szCs w:val="20"/>
+          <w:lang w:val="en-GB"/>
+        </w:rPr>
+        <w:t>            #Control.ControlCollection fullControlCollection</w:t>
+      </w:r>
+    </w:p>
+    <w:p>
+      <w:pPr>
+        <w:pStyle w:val="Geenafstand"/>
+        <w:rPr>
+          <w:color w:val="0B769F" w:themeColor="accent4" w:themeShade="BF"/>
+          <w:sz w:val="20"/>
+          <w:szCs w:val="20"/>
+          <w:lang w:val="en-GB"/>
+        </w:rPr>
+      </w:pPr>
+      <w:r>
+        <w:rPr>
+          <w:color w:val="0B769F" w:themeColor="accent4" w:themeShade="BF"/>
+          <w:sz w:val="20"/>
+          <w:szCs w:val="20"/>
+          <w:lang w:val="en-GB"/>
+        </w:rPr>
+        <w:t>            -IConnection&lt; Control&gt; items</w:t>
+      </w:r>
+    </w:p>
+    <w:p>
+      <w:pPr>
+        <w:pStyle w:val="Geenafstand"/>
+        <w:rPr>
+          <w:color w:val="0B769F" w:themeColor="accent4" w:themeShade="BF"/>
+          <w:sz w:val="20"/>
+          <w:szCs w:val="20"/>
+          <w:lang w:val="en-GB"/>
+        </w:rPr>
+      </w:pPr>
+      <w:r>
+        <w:rPr>
+          <w:color w:val="0B769F" w:themeColor="accent4" w:themeShade="BF"/>
+          <w:sz w:val="20"/>
+          <w:szCs w:val="20"/>
+          <w:lang w:val="en-GB"/>
+        </w:rPr>
+        <w:t>            +void AddItem(Control item)</w:t>
+      </w:r>
+    </w:p>
+    <w:p>
+      <w:pPr>
+        <w:pStyle w:val="Geenafstand"/>
+        <w:rPr>
+          <w:color w:val="0B769F" w:themeColor="accent4" w:themeShade="BF"/>
+          <w:sz w:val="20"/>
+          <w:szCs w:val="20"/>
+          <w:lang w:val="en-GB"/>
+        </w:rPr>
+      </w:pPr>
+      <w:r>
+        <w:rPr>
+          <w:color w:val="0B769F" w:themeColor="accent4" w:themeShade="BF"/>
+          <w:sz w:val="20"/>
+          <w:szCs w:val="20"/>
+          <w:lang w:val="en-GB"/>
+        </w:rPr>
+        <w:t>            +void RemoveItem(Control item)</w:t>
+      </w:r>
+    </w:p>
+    <w:p>
+      <w:pPr>
+        <w:pStyle w:val="Geenafstand"/>
+        <w:rPr>
+          <w:color w:val="0B769F" w:themeColor="accent4" w:themeShade="BF"/>
+          <w:sz w:val="20"/>
+          <w:szCs w:val="20"/>
+          <w:lang w:val="en-GB"/>
+        </w:rPr>
+      </w:pPr>
+      <w:r>
+        <w:rPr>
+          <w:color w:val="0B769F" w:themeColor="accent4" w:themeShade="BF"/>
+          <w:sz w:val="20"/>
+          <w:szCs w:val="20"/>
+          <w:lang w:val="en-GB"/>
+        </w:rPr>
+        <w:t>            +void Clear()</w:t>
+      </w:r>
+    </w:p>
+    <w:p>
+      <w:pPr>
+        <w:pStyle w:val="Geenafstand"/>
+        <w:rPr>
+          <w:color w:val="0B769F" w:themeColor="accent4" w:themeShade="BF"/>
+          <w:sz w:val="20"/>
+          <w:szCs w:val="20"/>
+          <w:lang w:val="en-GB"/>
+        </w:rPr>
+      </w:pPr>
+      <w:r>
+        <w:rPr>
+          <w:color w:val="0B769F" w:themeColor="accent4" w:themeShade="BF"/>
+          <w:sz w:val="20"/>
+          <w:szCs w:val="20"/>
+          <w:lang w:val="en-GB"/>
+        </w:rPr>
+        <w:t>        }</w:t>
+      </w:r>
+    </w:p>
+    <w:p>
+      <w:pPr>
+        <w:pStyle w:val="Geenafstand"/>
+        <w:rPr>
+          <w:color w:val="0B769F" w:themeColor="accent4" w:themeShade="BF"/>
+          <w:sz w:val="20"/>
+          <w:szCs w:val="20"/>
+          <w:lang w:val="en-GB"/>
+        </w:rPr>
+      </w:pPr>
+      <w:r>
+        <w:rPr>
+          <w:color w:val="0B769F" w:themeColor="accent4" w:themeShade="BF"/>
+          <w:sz w:val="20"/>
+          <w:szCs w:val="20"/>
+          <w:lang w:val="en-GB"/>
+        </w:rPr>
+        <w:t>        class GridBase2D{</w:t>
+      </w:r>
+    </w:p>
+    <w:p>
+      <w:pPr>
+        <w:pStyle w:val="Geenafstand"/>
+        <w:rPr>
+          <w:color w:val="0B769F" w:themeColor="accent4" w:themeShade="BF"/>
+          <w:sz w:val="20"/>
+          <w:szCs w:val="20"/>
+          <w:lang w:val="en-GB"/>
+        </w:rPr>
+      </w:pPr>
+      <w:r>
+        <w:rPr>
+          <w:color w:val="0B769F" w:themeColor="accent4" w:themeShade="BF"/>
+          <w:sz w:val="20"/>
+          <w:szCs w:val="20"/>
+          <w:lang w:val="en-GB"/>
+        </w:rPr>
+        <w:t>            +int2 posTopLeft, cellSize, cellCount;</w:t>
+      </w:r>
+    </w:p>
+    <w:p>
+      <w:pPr>
+        <w:pStyle w:val="Geenafstand"/>
+        <w:rPr>
+          <w:color w:val="0B769F" w:themeColor="accent4" w:themeShade="BF"/>
+          <w:sz w:val="20"/>
+          <w:szCs w:val="20"/>
+          <w:lang w:val="en-GB"/>
+        </w:rPr>
+      </w:pPr>
+      <w:r>
+        <w:rPr>
+          <w:color w:val="0B769F" w:themeColor="accent4" w:themeShade="BF"/>
+          <w:sz w:val="20"/>
+          <w:szCs w:val="20"/>
+          <w:lang w:val="en-GB"/>
+        </w:rPr>
+        <w:t>            +int2 TransfWindowToCell(int2 windowPoint, out int2 relativeWindowPoint)</w:t>
+      </w:r>
+    </w:p>
+    <w:p>
+      <w:pPr>
+        <w:pStyle w:val="Geenafstand"/>
+        <w:rPr>
+          <w:color w:val="0B769F" w:themeColor="accent4" w:themeShade="BF"/>
+          <w:sz w:val="20"/>
+          <w:szCs w:val="20"/>
+          <w:lang w:val="en-GB"/>
+        </w:rPr>
+      </w:pPr>
+      <w:r>
+        <w:rPr>
+          <w:color w:val="0B769F" w:themeColor="accent4" w:themeShade="BF"/>
+          <w:sz w:val="20"/>
+          <w:szCs w:val="20"/>
+          <w:lang w:val="en-GB"/>
+        </w:rPr>
+        <w:t>            ...</w:t>
+      </w:r>
+    </w:p>
+    <w:p>
+      <w:pPr>
+        <w:pStyle w:val="Geenafstand"/>
+        <w:rPr>
+          <w:color w:val="0B769F" w:themeColor="accent4" w:themeShade="BF"/>
+          <w:sz w:val="20"/>
+          <w:szCs w:val="20"/>
+          <w:lang w:val="en-GB"/>
+        </w:rPr>
+      </w:pPr>
+      <w:r>
+        <w:rPr>
+          <w:color w:val="0B769F" w:themeColor="accent4" w:themeShade="BF"/>
+          <w:sz w:val="20"/>
+          <w:szCs w:val="20"/>
+          <w:lang w:val="en-GB"/>
+        </w:rPr>
+        <w:t>        }</w:t>
+      </w:r>
+    </w:p>
+    <w:p>
+      <w:pPr>
+        <w:pStyle w:val="Geenafstand"/>
+        <w:rPr>
+          <w:color w:val="0B769F" w:themeColor="accent4" w:themeShade="BF"/>
+          <w:sz w:val="20"/>
+          <w:szCs w:val="20"/>
+          <w:lang w:val="en-GB"/>
+        </w:rPr>
+      </w:pPr>
+      <w:r>
+        <w:rPr>
+          <w:color w:val="0B769F" w:themeColor="accent4" w:themeShade="BF"/>
+          <w:sz w:val="20"/>
+          <w:szCs w:val="20"/>
+          <w:lang w:val="en-GB"/>
+        </w:rPr>
         <w:t>    }</w:t>
       </w:r>
     </w:p>
@@ -9009,6 +9902,66 @@
           <w:lang w:val="en-GB"/>
         </w:rPr>
         <w:t>    Form1.DataBridge *-- Form1</w:t>
+      </w:r>
+    </w:p>
+    <w:p>
+      <w:pPr>
+        <w:pStyle w:val="Geenafstand"/>
+        <w:rPr>
+          <w:color w:val="0B769F" w:themeColor="accent4" w:themeShade="BF"/>
+          <w:sz w:val="20"/>
+          <w:szCs w:val="20"/>
+          <w:lang w:val="en-GB"/>
+        </w:rPr>
+      </w:pPr>
+      <w:r>
+        <w:rPr>
+          <w:color w:val="0B769F" w:themeColor="accent4" w:themeShade="BF"/>
+          <w:sz w:val="20"/>
+          <w:szCs w:val="20"/>
+          <w:lang w:val="en-GB"/>
+        </w:rPr>
+        <w:t>    Form1 *-- GridBase2D : 1 worldGridBase</w:t>
+      </w:r>
+    </w:p>
+    <w:p>
+      <w:pPr>
+        <w:pStyle w:val="Geenafstand"/>
+        <w:rPr>
+          <w:color w:val="0B769F" w:themeColor="accent4" w:themeShade="BF"/>
+          <w:sz w:val="20"/>
+          <w:szCs w:val="20"/>
+          <w:lang w:val="en-GB"/>
+        </w:rPr>
+      </w:pPr>
+      <w:r>
+        <w:rPr>
+          <w:color w:val="0B769F" w:themeColor="accent4" w:themeShade="BF"/>
+          <w:sz w:val="20"/>
+          <w:szCs w:val="20"/>
+          <w:lang w:val="en-GB"/>
+        </w:rPr>
+        <w:t>    Form1 *-- ControlSubset : 1 exerciseGridItems</w:t>
+      </w:r>
+    </w:p>
+    <w:p>
+      <w:pPr>
+        <w:pStyle w:val="Geenafstand"/>
+        <w:rPr>
+          <w:color w:val="0B769F" w:themeColor="accent4" w:themeShade="BF"/>
+          <w:sz w:val="20"/>
+          <w:szCs w:val="20"/>
+          <w:lang w:val="en-GB"/>
+        </w:rPr>
+      </w:pPr>
+      <w:r>
+        <w:rPr>
+          <w:color w:val="0B769F" w:themeColor="accent4" w:themeShade="BF"/>
+          <w:sz w:val="20"/>
+          <w:szCs w:val="20"/>
+          <w:lang w:val="en-GB"/>
+        </w:rPr>
+        <w:t>    Form1 *-- ControlSubset : 1 playerTraceItems</w:t>
       </w:r>
     </w:p>
     <w:p>
@@ -9064,7 +10017,7 @@
           <w:szCs w:val="24"/>
           <w:lang w:val="en-GB"/>
         </w:rPr>
-        <w:t>Between namespaces</w:t>
+        <w:t>b</w:t>
       </w:r>
       <w:r>
         <w:rPr>
@@ -9072,1479 +10025,1385 @@
           <w:szCs w:val="24"/>
           <w:lang w:val="en-GB"/>
         </w:rPr>
-        <w:t>:</w:t>
-      </w:r>
-    </w:p>
-    <w:p>
-      <w:pPr>
-        <w:pStyle w:val="Geenafstand"/>
-        <w:rPr>
-          <w:color w:val="0B769F" w:themeColor="accent4" w:themeShade="BF"/>
-          <w:sz w:val="20"/>
-          <w:szCs w:val="20"/>
-          <w:lang w:val="en-GB"/>
-        </w:rPr>
-      </w:pPr>
-      <w:r>
-        <w:rPr>
-          <w:color w:val="0B769F" w:themeColor="accent4" w:themeShade="BF"/>
-          <w:sz w:val="20"/>
-          <w:szCs w:val="20"/>
-          <w:lang w:val="en-GB"/>
-        </w:rPr>
-        <w:t>  classDiagram</w:t>
-      </w:r>
-    </w:p>
-    <w:p>
-      <w:pPr>
-        <w:pStyle w:val="Geenafstand"/>
-        <w:rPr>
-          <w:color w:val="0B769F" w:themeColor="accent4" w:themeShade="BF"/>
-          <w:sz w:val="20"/>
-          <w:szCs w:val="20"/>
-          <w:lang w:val="en-GB"/>
-        </w:rPr>
-      </w:pPr>
-      <w:r>
-        <w:rPr>
-          <w:color w:val="0B769F" w:themeColor="accent4" w:themeShade="BF"/>
-          <w:sz w:val="20"/>
-          <w:szCs w:val="20"/>
-          <w:lang w:val="en-GB"/>
-        </w:rPr>
-        <w:t>    %%region UI</w:t>
-      </w:r>
-    </w:p>
-    <w:p>
-      <w:pPr>
-        <w:pStyle w:val="Geenafstand"/>
-        <w:rPr>
-          <w:color w:val="0B769F" w:themeColor="accent4" w:themeShade="BF"/>
-          <w:sz w:val="20"/>
-          <w:szCs w:val="20"/>
-          <w:lang w:val="en-GB"/>
-        </w:rPr>
-      </w:pPr>
-      <w:r>
-        <w:rPr>
-          <w:color w:val="0B769F" w:themeColor="accent4" w:themeShade="BF"/>
-          <w:sz w:val="20"/>
-          <w:szCs w:val="20"/>
-          <w:lang w:val="en-GB"/>
-        </w:rPr>
-        <w:t>        namespace namesapce_GenericUI{</w:t>
-      </w:r>
-    </w:p>
-    <w:p>
-      <w:pPr>
-        <w:pStyle w:val="Geenafstand"/>
-        <w:rPr>
-          <w:color w:val="0B769F" w:themeColor="accent4" w:themeShade="BF"/>
-          <w:sz w:val="20"/>
-          <w:szCs w:val="20"/>
-          <w:lang w:val="en-GB"/>
-        </w:rPr>
-      </w:pPr>
-      <w:r>
-        <w:rPr>
-          <w:color w:val="0B769F" w:themeColor="accent4" w:themeShade="BF"/>
-          <w:sz w:val="20"/>
-          <w:szCs w:val="20"/>
-          <w:lang w:val="en-GB"/>
-        </w:rPr>
-        <w:t>            class UI1</w:t>
-      </w:r>
-    </w:p>
-    <w:p>
-      <w:pPr>
-        <w:pStyle w:val="Geenafstand"/>
-        <w:rPr>
-          <w:color w:val="0B769F" w:themeColor="accent4" w:themeShade="BF"/>
-          <w:sz w:val="20"/>
-          <w:szCs w:val="20"/>
-          <w:lang w:val="en-GB"/>
-        </w:rPr>
-      </w:pPr>
-      <w:r>
-        <w:rPr>
-          <w:color w:val="0B769F" w:themeColor="accent4" w:themeShade="BF"/>
-          <w:sz w:val="20"/>
-          <w:szCs w:val="20"/>
-          <w:lang w:val="en-GB"/>
-        </w:rPr>
-        <w:t>            class IDataBridge</w:t>
-      </w:r>
-    </w:p>
-    <w:p>
-      <w:pPr>
-        <w:pStyle w:val="Geenafstand"/>
-        <w:rPr>
-          <w:color w:val="0B769F" w:themeColor="accent4" w:themeShade="BF"/>
-          <w:sz w:val="20"/>
-          <w:szCs w:val="20"/>
-          <w:lang w:val="en-GB"/>
-        </w:rPr>
-      </w:pPr>
-      <w:r>
-        <w:rPr>
-          <w:color w:val="0B769F" w:themeColor="accent4" w:themeShade="BF"/>
-          <w:sz w:val="20"/>
-          <w:szCs w:val="20"/>
-          <w:lang w:val="en-GB"/>
-        </w:rPr>
-        <w:t>            class ProgramParser</w:t>
-      </w:r>
-    </w:p>
-    <w:p>
-      <w:pPr>
-        <w:pStyle w:val="Geenafstand"/>
-        <w:rPr>
-          <w:color w:val="0B769F" w:themeColor="accent4" w:themeShade="BF"/>
-          <w:sz w:val="20"/>
-          <w:szCs w:val="20"/>
-          <w:lang w:val="en-GB"/>
-        </w:rPr>
-      </w:pPr>
-      <w:r>
-        <w:rPr>
-          <w:color w:val="0B769F" w:themeColor="accent4" w:themeShade="BF"/>
-          <w:sz w:val="20"/>
-          <w:szCs w:val="20"/>
-          <w:lang w:val="en-GB"/>
-        </w:rPr>
-        <w:t>            class ProgramParser.BodyUnparser1</w:t>
-      </w:r>
-    </w:p>
-    <w:p>
-      <w:pPr>
-        <w:pStyle w:val="Geenafstand"/>
-        <w:rPr>
-          <w:color w:val="0B769F" w:themeColor="accent4" w:themeShade="BF"/>
-          <w:sz w:val="20"/>
-          <w:szCs w:val="20"/>
-          <w:lang w:val="en-GB"/>
-        </w:rPr>
-      </w:pPr>
-      <w:r>
-        <w:rPr>
-          <w:color w:val="0B769F" w:themeColor="accent4" w:themeShade="BF"/>
-          <w:sz w:val="20"/>
-          <w:szCs w:val="20"/>
-          <w:lang w:val="en-GB"/>
-        </w:rPr>
-        <w:lastRenderedPageBreak/>
-        <w:t>        }</w:t>
-      </w:r>
-    </w:p>
-    <w:p>
-      <w:pPr>
-        <w:pStyle w:val="Geenafstand"/>
-        <w:rPr>
-          <w:color w:val="0B769F" w:themeColor="accent4" w:themeShade="BF"/>
-          <w:sz w:val="20"/>
-          <w:szCs w:val="20"/>
-          <w:lang w:val="en-GB"/>
-        </w:rPr>
-      </w:pPr>
-      <w:r>
-        <w:rPr>
-          <w:color w:val="0B769F" w:themeColor="accent4" w:themeShade="BF"/>
-          <w:sz w:val="20"/>
-          <w:szCs w:val="20"/>
-          <w:lang w:val="en-GB"/>
-        </w:rPr>
-        <w:t>        UI1 *-- ProgramImporter : 1 programImporter</w:t>
-      </w:r>
-    </w:p>
-    <w:p>
-      <w:pPr>
-        <w:pStyle w:val="Geenafstand"/>
-        <w:rPr>
-          <w:color w:val="0B769F" w:themeColor="accent4" w:themeShade="BF"/>
-          <w:sz w:val="20"/>
-          <w:szCs w:val="20"/>
-          <w:lang w:val="en-GB"/>
-        </w:rPr>
-      </w:pPr>
-      <w:r>
-        <w:rPr>
-          <w:color w:val="0B769F" w:themeColor="accent4" w:themeShade="BF"/>
-          <w:sz w:val="20"/>
-          <w:szCs w:val="20"/>
-          <w:lang w:val="en-GB"/>
-        </w:rPr>
-        <w:t>        UI1 *-- ExamplePrograms : 1 examplePrograms</w:t>
-      </w:r>
-    </w:p>
-    <w:p>
-      <w:pPr>
-        <w:pStyle w:val="Geenafstand"/>
-        <w:rPr>
-          <w:color w:val="0B769F" w:themeColor="accent4" w:themeShade="BF"/>
-          <w:sz w:val="20"/>
-          <w:szCs w:val="20"/>
-          <w:lang w:val="en-GB"/>
-        </w:rPr>
-      </w:pPr>
-      <w:r>
-        <w:rPr>
-          <w:color w:val="0B769F" w:themeColor="accent4" w:themeShade="BF"/>
-          <w:sz w:val="20"/>
-          <w:szCs w:val="20"/>
-          <w:lang w:val="en-GB"/>
-        </w:rPr>
-        <w:t>        ProgramParser ..&gt; Body.Builder : creates</w:t>
-      </w:r>
-    </w:p>
-    <w:p>
-      <w:pPr>
-        <w:pStyle w:val="Geenafstand"/>
-        <w:rPr>
-          <w:color w:val="0B769F" w:themeColor="accent4" w:themeShade="BF"/>
-          <w:sz w:val="20"/>
-          <w:szCs w:val="20"/>
-          <w:lang w:val="en-GB"/>
-        </w:rPr>
-      </w:pPr>
-      <w:r>
-        <w:rPr>
-          <w:color w:val="0B769F" w:themeColor="accent4" w:themeShade="BF"/>
-          <w:sz w:val="20"/>
-          <w:szCs w:val="20"/>
-          <w:lang w:val="en-GB"/>
-        </w:rPr>
-        <w:t>        ProgramParser.BodyUnparser1 ..|&gt; ICommand.IAlgebra</w:t>
-      </w:r>
-    </w:p>
-    <w:p>
-      <w:pPr>
-        <w:pStyle w:val="Geenafstand"/>
-        <w:rPr>
-          <w:color w:val="0B769F" w:themeColor="accent4" w:themeShade="BF"/>
-          <w:sz w:val="20"/>
-          <w:szCs w:val="20"/>
-          <w:lang w:val="en-GB"/>
-        </w:rPr>
-      </w:pPr>
-      <w:r>
-        <w:rPr>
-          <w:color w:val="0B769F" w:themeColor="accent4" w:themeShade="BF"/>
-          <w:sz w:val="20"/>
-          <w:szCs w:val="20"/>
-          <w:lang w:val="en-GB"/>
-        </w:rPr>
-        <w:t>    %%</w:t>
-      </w:r>
-    </w:p>
-    <w:p>
-      <w:pPr>
-        <w:pStyle w:val="Geenafstand"/>
-        <w:rPr>
-          <w:color w:val="0B769F" w:themeColor="accent4" w:themeShade="BF"/>
-          <w:sz w:val="20"/>
-          <w:szCs w:val="20"/>
-          <w:lang w:val="en-GB"/>
-        </w:rPr>
-      </w:pPr>
-    </w:p>
-    <w:p>
-      <w:pPr>
-        <w:pStyle w:val="Geenafstand"/>
-        <w:rPr>
-          <w:color w:val="0B769F" w:themeColor="accent4" w:themeShade="BF"/>
-          <w:sz w:val="20"/>
-          <w:szCs w:val="20"/>
-          <w:lang w:val="en-GB"/>
-        </w:rPr>
-      </w:pPr>
-      <w:r>
-        <w:rPr>
-          <w:color w:val="0B769F" w:themeColor="accent4" w:themeShade="BF"/>
-          <w:sz w:val="20"/>
-          <w:szCs w:val="20"/>
-          <w:lang w:val="en-GB"/>
-        </w:rPr>
-        <w:t>    %%region Forms</w:t>
-      </w:r>
-    </w:p>
-    <w:p>
-      <w:pPr>
-        <w:pStyle w:val="Geenafstand"/>
-        <w:rPr>
-          <w:color w:val="0B769F" w:themeColor="accent4" w:themeShade="BF"/>
-          <w:sz w:val="20"/>
-          <w:szCs w:val="20"/>
-          <w:lang w:val="en-GB"/>
-        </w:rPr>
-      </w:pPr>
-      <w:r>
-        <w:rPr>
-          <w:color w:val="0B769F" w:themeColor="accent4" w:themeShade="BF"/>
-          <w:sz w:val="20"/>
-          <w:szCs w:val="20"/>
-          <w:lang w:val="en-GB"/>
-        </w:rPr>
-        <w:t>        namespace namespace_MSO_P3_Forms{</w:t>
-      </w:r>
-    </w:p>
-    <w:p>
-      <w:pPr>
-        <w:pStyle w:val="Geenafstand"/>
-        <w:rPr>
-          <w:color w:val="0B769F" w:themeColor="accent4" w:themeShade="BF"/>
-          <w:sz w:val="20"/>
-          <w:szCs w:val="20"/>
-          <w:lang w:val="en-GB"/>
-        </w:rPr>
-      </w:pPr>
-      <w:r>
-        <w:rPr>
-          <w:color w:val="0B769F" w:themeColor="accent4" w:themeShade="BF"/>
-          <w:sz w:val="20"/>
-          <w:szCs w:val="20"/>
-          <w:lang w:val="en-GB"/>
-        </w:rPr>
-        <w:t>            class Form1</w:t>
-      </w:r>
-    </w:p>
-    <w:p>
-      <w:pPr>
-        <w:pStyle w:val="Geenafstand"/>
-        <w:rPr>
-          <w:color w:val="0B769F" w:themeColor="accent4" w:themeShade="BF"/>
-          <w:sz w:val="20"/>
-          <w:szCs w:val="20"/>
-          <w:lang w:val="en-GB"/>
-        </w:rPr>
-      </w:pPr>
-      <w:r>
-        <w:rPr>
-          <w:color w:val="0B769F" w:themeColor="accent4" w:themeShade="BF"/>
-          <w:sz w:val="20"/>
-          <w:szCs w:val="20"/>
-          <w:lang w:val="en-GB"/>
-        </w:rPr>
-        <w:t>            class Form1.DataBridge</w:t>
-      </w:r>
-    </w:p>
-    <w:p>
-      <w:pPr>
-        <w:pStyle w:val="Geenafstand"/>
-        <w:rPr>
-          <w:color w:val="0B769F" w:themeColor="accent4" w:themeShade="BF"/>
-          <w:sz w:val="20"/>
-          <w:szCs w:val="20"/>
-          <w:lang w:val="en-GB"/>
-        </w:rPr>
-      </w:pPr>
-      <w:r>
-        <w:rPr>
-          <w:color w:val="0B769F" w:themeColor="accent4" w:themeShade="BF"/>
-          <w:sz w:val="20"/>
-          <w:szCs w:val="20"/>
-          <w:lang w:val="en-GB"/>
-        </w:rPr>
-        <w:t>        }</w:t>
-      </w:r>
-    </w:p>
-    <w:p>
-      <w:pPr>
-        <w:pStyle w:val="Geenafstand"/>
-        <w:rPr>
-          <w:color w:val="0B769F" w:themeColor="accent4" w:themeShade="BF"/>
-          <w:sz w:val="20"/>
-          <w:szCs w:val="20"/>
-          <w:lang w:val="en-GB"/>
-        </w:rPr>
-      </w:pPr>
-      <w:r>
-        <w:rPr>
-          <w:color w:val="0B769F" w:themeColor="accent4" w:themeShade="BF"/>
-          <w:sz w:val="20"/>
-          <w:szCs w:val="20"/>
-          <w:lang w:val="en-GB"/>
-        </w:rPr>
-        <w:t>        &lt;&lt;partial&gt;&gt; Form1</w:t>
-      </w:r>
-    </w:p>
-    <w:p>
-      <w:pPr>
-        <w:pStyle w:val="Geenafstand"/>
-        <w:rPr>
-          <w:color w:val="0B769F" w:themeColor="accent4" w:themeShade="BF"/>
-          <w:sz w:val="20"/>
-          <w:szCs w:val="20"/>
-          <w:lang w:val="en-GB"/>
-        </w:rPr>
-      </w:pPr>
-      <w:r>
-        <w:rPr>
-          <w:color w:val="0B769F" w:themeColor="accent4" w:themeShade="BF"/>
-          <w:sz w:val="20"/>
-          <w:szCs w:val="20"/>
-          <w:lang w:val="en-GB"/>
-        </w:rPr>
-        <w:t>        Form1 *-- UI1</w:t>
-      </w:r>
-    </w:p>
-    <w:p>
-      <w:pPr>
-        <w:pStyle w:val="Geenafstand"/>
-        <w:rPr>
-          <w:color w:val="0B769F" w:themeColor="accent4" w:themeShade="BF"/>
-          <w:sz w:val="20"/>
-          <w:szCs w:val="20"/>
-          <w:lang w:val="en-GB"/>
-        </w:rPr>
-      </w:pPr>
-      <w:r>
-        <w:rPr>
-          <w:color w:val="0B769F" w:themeColor="accent4" w:themeShade="BF"/>
-          <w:sz w:val="20"/>
-          <w:szCs w:val="20"/>
-          <w:lang w:val="en-GB"/>
-        </w:rPr>
-        <w:t>        Form1.DataBridge ..|&gt; IDataBridge</w:t>
-      </w:r>
-    </w:p>
-    <w:p>
-      <w:pPr>
-        <w:pStyle w:val="Geenafstand"/>
-        <w:rPr>
-          <w:color w:val="0B769F" w:themeColor="accent4" w:themeShade="BF"/>
-          <w:sz w:val="20"/>
-          <w:szCs w:val="20"/>
-          <w:lang w:val="en-GB"/>
-        </w:rPr>
-      </w:pPr>
-    </w:p>
-    <w:p>
-      <w:pPr>
-        <w:pStyle w:val="Geenafstand"/>
-        <w:rPr>
-          <w:color w:val="0B769F" w:themeColor="accent4" w:themeShade="BF"/>
-          <w:sz w:val="20"/>
-          <w:szCs w:val="20"/>
-          <w:lang w:val="en-GB"/>
-        </w:rPr>
-      </w:pPr>
-      <w:r>
-        <w:rPr>
-          <w:color w:val="0B769F" w:themeColor="accent4" w:themeShade="BF"/>
-          <w:sz w:val="20"/>
-          <w:szCs w:val="20"/>
-          <w:lang w:val="en-GB"/>
-        </w:rPr>
-        <w:t>    %%</w:t>
-      </w:r>
-    </w:p>
-    <w:p>
-      <w:pPr>
-        <w:pStyle w:val="Geenafstand"/>
-        <w:rPr>
-          <w:color w:val="0B769F" w:themeColor="accent4" w:themeShade="BF"/>
-          <w:sz w:val="20"/>
-          <w:szCs w:val="20"/>
-          <w:lang w:val="en-GB"/>
-        </w:rPr>
-      </w:pPr>
-    </w:p>
-    <w:p>
-      <w:pPr>
-        <w:pStyle w:val="Geenafstand"/>
-        <w:rPr>
-          <w:color w:val="0B769F" w:themeColor="accent4" w:themeShade="BF"/>
-          <w:sz w:val="20"/>
-          <w:szCs w:val="20"/>
-          <w:lang w:val="en-GB"/>
-        </w:rPr>
-      </w:pPr>
-      <w:r>
-        <w:rPr>
-          <w:color w:val="0B769F" w:themeColor="accent4" w:themeShade="BF"/>
-          <w:sz w:val="20"/>
-          <w:szCs w:val="20"/>
-          <w:lang w:val="en-GB"/>
-        </w:rPr>
-        <w:t>    %%region Application</w:t>
-      </w:r>
-    </w:p>
-    <w:p>
-      <w:pPr>
-        <w:pStyle w:val="Geenafstand"/>
-        <w:rPr>
-          <w:color w:val="0B769F" w:themeColor="accent4" w:themeShade="BF"/>
-          <w:sz w:val="20"/>
-          <w:szCs w:val="20"/>
-          <w:lang w:val="en-GB"/>
-        </w:rPr>
-      </w:pPr>
-      <w:r>
-        <w:rPr>
-          <w:color w:val="0B769F" w:themeColor="accent4" w:themeShade="BF"/>
-          <w:sz w:val="20"/>
-          <w:szCs w:val="20"/>
-          <w:lang w:val="en-GB"/>
-        </w:rPr>
-        <w:t>        namespace namespace_Applic{</w:t>
-      </w:r>
-    </w:p>
-    <w:p>
-      <w:pPr>
-        <w:pStyle w:val="Geenafstand"/>
-        <w:rPr>
-          <w:color w:val="0B769F" w:themeColor="accent4" w:themeShade="BF"/>
-          <w:sz w:val="20"/>
-          <w:szCs w:val="20"/>
-          <w:lang w:val="en-GB"/>
-        </w:rPr>
-      </w:pPr>
-      <w:r>
-        <w:rPr>
-          <w:color w:val="0B769F" w:themeColor="accent4" w:themeShade="BF"/>
-          <w:sz w:val="20"/>
-          <w:szCs w:val="20"/>
-          <w:lang w:val="en-GB"/>
-        </w:rPr>
-        <w:t>            class Application</w:t>
-      </w:r>
-    </w:p>
-    <w:p>
-      <w:pPr>
-        <w:pStyle w:val="Geenafstand"/>
-        <w:rPr>
-          <w:color w:val="0B769F" w:themeColor="accent4" w:themeShade="BF"/>
-          <w:sz w:val="20"/>
-          <w:szCs w:val="20"/>
-          <w:lang w:val="en-GB"/>
-        </w:rPr>
-      </w:pPr>
-      <w:r>
-        <w:rPr>
-          <w:color w:val="0B769F" w:themeColor="accent4" w:themeShade="BF"/>
-          <w:sz w:val="20"/>
-          <w:szCs w:val="20"/>
-          <w:lang w:val="en-GB"/>
-        </w:rPr>
-        <w:t>            class ProgramImporter</w:t>
-      </w:r>
-    </w:p>
-    <w:p>
-      <w:pPr>
-        <w:pStyle w:val="Geenafstand"/>
-        <w:rPr>
-          <w:color w:val="0B769F" w:themeColor="accent4" w:themeShade="BF"/>
-          <w:sz w:val="20"/>
-          <w:szCs w:val="20"/>
-          <w:lang w:val="en-GB"/>
-        </w:rPr>
-      </w:pPr>
-      <w:r>
-        <w:rPr>
-          <w:color w:val="0B769F" w:themeColor="accent4" w:themeShade="BF"/>
-          <w:sz w:val="20"/>
-          <w:szCs w:val="20"/>
-          <w:lang w:val="en-GB"/>
-        </w:rPr>
-        <w:t>            class ExamplePrograms</w:t>
-      </w:r>
-    </w:p>
-    <w:p>
-      <w:pPr>
-        <w:pStyle w:val="Geenafstand"/>
-        <w:rPr>
-          <w:color w:val="0B769F" w:themeColor="accent4" w:themeShade="BF"/>
-          <w:sz w:val="20"/>
-          <w:szCs w:val="20"/>
-          <w:lang w:val="en-GB"/>
-        </w:rPr>
-      </w:pPr>
-      <w:r>
-        <w:rPr>
-          <w:color w:val="0B769F" w:themeColor="accent4" w:themeShade="BF"/>
-          <w:sz w:val="20"/>
-          <w:szCs w:val="20"/>
-          <w:lang w:val="en-GB"/>
-        </w:rPr>
-        <w:t>        }</w:t>
-      </w:r>
-    </w:p>
-    <w:p>
-      <w:pPr>
-        <w:pStyle w:val="Geenafstand"/>
-        <w:rPr>
-          <w:color w:val="0B769F" w:themeColor="accent4" w:themeShade="BF"/>
-          <w:sz w:val="20"/>
-          <w:szCs w:val="20"/>
-          <w:lang w:val="en-GB"/>
-        </w:rPr>
-      </w:pPr>
-      <w:r>
-        <w:rPr>
-          <w:color w:val="0B769F" w:themeColor="accent4" w:themeShade="BF"/>
-          <w:sz w:val="20"/>
-          <w:szCs w:val="20"/>
-          <w:lang w:val="en-GB"/>
-        </w:rPr>
-        <w:t>        ProgramImporter ..&gt; InnerProgram : creates</w:t>
-      </w:r>
-    </w:p>
-    <w:p>
-      <w:pPr>
-        <w:pStyle w:val="Geenafstand"/>
-        <w:rPr>
-          <w:color w:val="0B769F" w:themeColor="accent4" w:themeShade="BF"/>
-          <w:sz w:val="20"/>
-          <w:szCs w:val="20"/>
-          <w:lang w:val="en-GB"/>
-        </w:rPr>
-      </w:pPr>
-      <w:r>
-        <w:rPr>
-          <w:color w:val="0B769F" w:themeColor="accent4" w:themeShade="BF"/>
-          <w:sz w:val="20"/>
-          <w:szCs w:val="20"/>
-          <w:lang w:val="en-GB"/>
-        </w:rPr>
-        <w:t>        ExamplePrograms --&gt; InnerProgram</w:t>
-      </w:r>
-    </w:p>
-    <w:p>
-      <w:pPr>
-        <w:pStyle w:val="Geenafstand"/>
-        <w:rPr>
-          <w:color w:val="0B769F" w:themeColor="accent4" w:themeShade="BF"/>
-          <w:sz w:val="20"/>
-          <w:szCs w:val="20"/>
-          <w:lang w:val="en-GB"/>
-        </w:rPr>
-      </w:pPr>
-      <w:r>
-        <w:rPr>
-          <w:color w:val="0B769F" w:themeColor="accent4" w:themeShade="BF"/>
-          <w:sz w:val="20"/>
-          <w:szCs w:val="20"/>
-          <w:lang w:val="en-GB"/>
-        </w:rPr>
-        <w:t>        ProgramMetrics &lt;.. Application : uses</w:t>
-      </w:r>
-    </w:p>
-    <w:p>
-      <w:pPr>
-        <w:pStyle w:val="Geenafstand"/>
-        <w:rPr>
-          <w:color w:val="0B769F" w:themeColor="accent4" w:themeShade="BF"/>
-          <w:sz w:val="20"/>
-          <w:szCs w:val="20"/>
-          <w:lang w:val="en-GB"/>
-        </w:rPr>
-      </w:pPr>
-      <w:r>
-        <w:rPr>
-          <w:color w:val="0B769F" w:themeColor="accent4" w:themeShade="BF"/>
-          <w:sz w:val="20"/>
-          <w:szCs w:val="20"/>
-          <w:lang w:val="en-GB"/>
-        </w:rPr>
-        <w:t>    %%</w:t>
-      </w:r>
-    </w:p>
-    <w:p>
-      <w:pPr>
-        <w:pStyle w:val="Geenafstand"/>
-        <w:rPr>
-          <w:color w:val="0B769F" w:themeColor="accent4" w:themeShade="BF"/>
-          <w:sz w:val="20"/>
-          <w:szCs w:val="20"/>
-          <w:lang w:val="en-GB"/>
-        </w:rPr>
-      </w:pPr>
-    </w:p>
-    <w:p>
-      <w:pPr>
-        <w:pStyle w:val="Geenafstand"/>
-        <w:rPr>
-          <w:color w:val="0B769F" w:themeColor="accent4" w:themeShade="BF"/>
-          <w:sz w:val="20"/>
-          <w:szCs w:val="20"/>
-          <w:lang w:val="en-GB"/>
-        </w:rPr>
-      </w:pPr>
-      <w:r>
-        <w:rPr>
-          <w:color w:val="0B769F" w:themeColor="accent4" w:themeShade="BF"/>
-          <w:sz w:val="20"/>
-          <w:szCs w:val="20"/>
-          <w:lang w:val="en-GB"/>
-        </w:rPr>
-        <w:t>    ProgramParser &lt;-- ProgramImporter</w:t>
-      </w:r>
-    </w:p>
-    <w:p>
-      <w:pPr>
-        <w:pStyle w:val="Geenafstand"/>
-        <w:rPr>
-          <w:color w:val="0B769F" w:themeColor="accent4" w:themeShade="BF"/>
-          <w:sz w:val="20"/>
-          <w:szCs w:val="20"/>
-          <w:lang w:val="en-GB"/>
-        </w:rPr>
-      </w:pPr>
-      <w:r>
-        <w:rPr>
-          <w:color w:val="0B769F" w:themeColor="accent4" w:themeShade="BF"/>
-          <w:sz w:val="20"/>
-          <w:szCs w:val="20"/>
-          <w:lang w:val="en-GB"/>
-        </w:rPr>
-        <w:t>    ProgramImporter ..&gt; Body.Builder : creates</w:t>
-      </w:r>
-    </w:p>
-    <w:p>
-      <w:pPr>
-        <w:pStyle w:val="Geenafstand"/>
-        <w:rPr>
-          <w:color w:val="0B769F" w:themeColor="accent4" w:themeShade="BF"/>
-          <w:sz w:val="20"/>
-          <w:szCs w:val="20"/>
-          <w:lang w:val="en-GB"/>
-        </w:rPr>
-      </w:pPr>
-      <w:r>
-        <w:rPr>
-          <w:color w:val="0B769F" w:themeColor="accent4" w:themeShade="BF"/>
-          <w:sz w:val="20"/>
-          <w:szCs w:val="20"/>
-          <w:lang w:val="en-GB"/>
-        </w:rPr>
-        <w:t>    ExamplePrograms ..&gt; Body.Builder : creates</w:t>
-      </w:r>
-    </w:p>
-    <w:p>
-      <w:pPr>
-        <w:pStyle w:val="Geenafstand"/>
-        <w:rPr>
-          <w:color w:val="0B769F" w:themeColor="accent4" w:themeShade="BF"/>
-          <w:sz w:val="20"/>
-          <w:szCs w:val="20"/>
-          <w:lang w:val="en-GB"/>
-        </w:rPr>
-      </w:pPr>
-    </w:p>
-    <w:p>
-      <w:pPr>
-        <w:pStyle w:val="Geenafstand"/>
-        <w:rPr>
-          <w:color w:val="0B769F" w:themeColor="accent4" w:themeShade="BF"/>
-          <w:sz w:val="20"/>
-          <w:szCs w:val="20"/>
-          <w:lang w:val="en-GB"/>
-        </w:rPr>
-      </w:pPr>
-      <w:r>
-        <w:rPr>
-          <w:color w:val="0B769F" w:themeColor="accent4" w:themeShade="BF"/>
-          <w:sz w:val="20"/>
-          <w:szCs w:val="20"/>
-          <w:lang w:val="en-GB"/>
-        </w:rPr>
-        <w:t>    %%region Commands</w:t>
-      </w:r>
-    </w:p>
-    <w:p>
-      <w:pPr>
-        <w:pStyle w:val="Geenafstand"/>
-        <w:rPr>
-          <w:color w:val="0B769F" w:themeColor="accent4" w:themeShade="BF"/>
-          <w:sz w:val="20"/>
-          <w:szCs w:val="20"/>
-          <w:lang w:val="en-GB"/>
-        </w:rPr>
-      </w:pPr>
-      <w:r>
-        <w:rPr>
-          <w:color w:val="0B769F" w:themeColor="accent4" w:themeShade="BF"/>
-          <w:sz w:val="20"/>
-          <w:szCs w:val="20"/>
-          <w:lang w:val="en-GB"/>
-        </w:rPr>
-        <w:t>        namespace namesapce_Commands{</w:t>
-      </w:r>
-    </w:p>
-    <w:p>
-      <w:pPr>
-        <w:pStyle w:val="Geenafstand"/>
-        <w:rPr>
-          <w:color w:val="0B769F" w:themeColor="accent4" w:themeShade="BF"/>
-          <w:sz w:val="20"/>
-          <w:szCs w:val="20"/>
-          <w:lang w:val="en-GB"/>
-        </w:rPr>
-      </w:pPr>
-      <w:r>
-        <w:rPr>
-          <w:color w:val="0B769F" w:themeColor="accent4" w:themeShade="BF"/>
-          <w:sz w:val="20"/>
-          <w:szCs w:val="20"/>
-          <w:lang w:val="en-GB"/>
-        </w:rPr>
-        <w:t>            class Body.Builder</w:t>
-      </w:r>
-    </w:p>
-    <w:p>
-      <w:pPr>
-        <w:pStyle w:val="Geenafstand"/>
-        <w:rPr>
-          <w:color w:val="0B769F" w:themeColor="accent4" w:themeShade="BF"/>
-          <w:sz w:val="20"/>
-          <w:szCs w:val="20"/>
-          <w:lang w:val="en-GB"/>
-        </w:rPr>
-      </w:pPr>
-      <w:r>
-        <w:rPr>
-          <w:color w:val="0B769F" w:themeColor="accent4" w:themeShade="BF"/>
-          <w:sz w:val="20"/>
-          <w:szCs w:val="20"/>
-          <w:lang w:val="en-GB"/>
-        </w:rPr>
-        <w:t>            class ProgramMetrics</w:t>
-      </w:r>
-    </w:p>
-    <w:p>
-      <w:pPr>
-        <w:pStyle w:val="Geenafstand"/>
-        <w:rPr>
-          <w:color w:val="0B769F" w:themeColor="accent4" w:themeShade="BF"/>
-          <w:sz w:val="20"/>
-          <w:szCs w:val="20"/>
-          <w:lang w:val="en-GB"/>
-        </w:rPr>
-      </w:pPr>
-      <w:r>
-        <w:rPr>
-          <w:color w:val="0B769F" w:themeColor="accent4" w:themeShade="BF"/>
-          <w:sz w:val="20"/>
-          <w:szCs w:val="20"/>
-          <w:lang w:val="en-GB"/>
-        </w:rPr>
-        <w:t>            class ICommand</w:t>
-      </w:r>
-    </w:p>
-    <w:p>
-      <w:pPr>
-        <w:pStyle w:val="Geenafstand"/>
-        <w:rPr>
-          <w:color w:val="0B769F" w:themeColor="accent4" w:themeShade="BF"/>
-          <w:sz w:val="20"/>
-          <w:szCs w:val="20"/>
-          <w:lang w:val="en-GB"/>
-        </w:rPr>
-      </w:pPr>
-      <w:r>
-        <w:rPr>
-          <w:color w:val="0B769F" w:themeColor="accent4" w:themeShade="BF"/>
-          <w:sz w:val="20"/>
-          <w:szCs w:val="20"/>
-          <w:lang w:val="en-GB"/>
-        </w:rPr>
-        <w:t>            class ICommand.IAlgebra</w:t>
-      </w:r>
-    </w:p>
-    <w:p>
-      <w:pPr>
-        <w:pStyle w:val="Geenafstand"/>
-        <w:rPr>
-          <w:color w:val="0B769F" w:themeColor="accent4" w:themeShade="BF"/>
-          <w:sz w:val="20"/>
-          <w:szCs w:val="20"/>
-          <w:lang w:val="en-GB"/>
-        </w:rPr>
-      </w:pPr>
-      <w:r>
-        <w:rPr>
-          <w:color w:val="0B769F" w:themeColor="accent4" w:themeShade="BF"/>
-          <w:sz w:val="20"/>
-          <w:szCs w:val="20"/>
-          <w:lang w:val="en-GB"/>
-        </w:rPr>
-        <w:t>            class Body</w:t>
-      </w:r>
-    </w:p>
-    <w:p>
-      <w:pPr>
-        <w:pStyle w:val="Geenafstand"/>
-        <w:rPr>
-          <w:color w:val="0B769F" w:themeColor="accent4" w:themeShade="BF"/>
-          <w:sz w:val="20"/>
-          <w:szCs w:val="20"/>
-          <w:lang w:val="en-GB"/>
-        </w:rPr>
-      </w:pPr>
-      <w:r>
-        <w:rPr>
-          <w:color w:val="0B769F" w:themeColor="accent4" w:themeShade="BF"/>
-          <w:sz w:val="20"/>
-          <w:szCs w:val="20"/>
-          <w:lang w:val="en-GB"/>
-        </w:rPr>
-        <w:t>            class ICondition</w:t>
-      </w:r>
-    </w:p>
-    <w:p>
-      <w:pPr>
-        <w:pStyle w:val="Geenafstand"/>
-        <w:rPr>
-          <w:color w:val="0B769F" w:themeColor="accent4" w:themeShade="BF"/>
-          <w:sz w:val="20"/>
-          <w:szCs w:val="20"/>
-          <w:lang w:val="en-GB"/>
-        </w:rPr>
-      </w:pPr>
-      <w:r>
-        <w:rPr>
-          <w:color w:val="0B769F" w:themeColor="accent4" w:themeShade="BF"/>
-          <w:sz w:val="20"/>
-          <w:szCs w:val="20"/>
-          <w:lang w:val="en-GB"/>
-        </w:rPr>
-        <w:t>        }</w:t>
-      </w:r>
-    </w:p>
-    <w:p>
-      <w:pPr>
-        <w:pStyle w:val="Geenafstand"/>
-        <w:rPr>
-          <w:color w:val="0B769F" w:themeColor="accent4" w:themeShade="BF"/>
-          <w:sz w:val="20"/>
-          <w:szCs w:val="20"/>
-          <w:lang w:val="en-GB"/>
-        </w:rPr>
-      </w:pPr>
-      <w:r>
-        <w:rPr>
-          <w:color w:val="0B769F" w:themeColor="accent4" w:themeShade="BF"/>
-          <w:sz w:val="20"/>
-          <w:szCs w:val="20"/>
-          <w:lang w:val="en-GB"/>
-        </w:rPr>
-        <w:t>        &lt;&lt;interface&gt;&gt; ICommand</w:t>
-      </w:r>
-    </w:p>
-    <w:p>
-      <w:pPr>
-        <w:pStyle w:val="Geenafstand"/>
-        <w:rPr>
-          <w:color w:val="0B769F" w:themeColor="accent4" w:themeShade="BF"/>
-          <w:sz w:val="20"/>
-          <w:szCs w:val="20"/>
-          <w:lang w:val="en-GB"/>
-        </w:rPr>
-      </w:pPr>
-      <w:r>
-        <w:rPr>
-          <w:color w:val="0B769F" w:themeColor="accent4" w:themeShade="BF"/>
-          <w:sz w:val="20"/>
-          <w:szCs w:val="20"/>
-          <w:lang w:val="en-GB"/>
-        </w:rPr>
-        <w:t>    %%</w:t>
-      </w:r>
-    </w:p>
-    <w:p>
-      <w:pPr>
-        <w:pStyle w:val="Geenafstand"/>
-        <w:rPr>
-          <w:color w:val="0B769F" w:themeColor="accent4" w:themeShade="BF"/>
-          <w:sz w:val="20"/>
-          <w:szCs w:val="20"/>
-          <w:lang w:val="en-GB"/>
-        </w:rPr>
-      </w:pPr>
-    </w:p>
-    <w:p>
-      <w:pPr>
-        <w:pStyle w:val="Geenafstand"/>
-        <w:rPr>
-          <w:color w:val="0B769F" w:themeColor="accent4" w:themeShade="BF"/>
-          <w:sz w:val="20"/>
-          <w:szCs w:val="20"/>
-          <w:lang w:val="en-GB"/>
-        </w:rPr>
-      </w:pPr>
-      <w:r>
-        <w:rPr>
-          <w:color w:val="0B769F" w:themeColor="accent4" w:themeShade="BF"/>
-          <w:sz w:val="20"/>
-          <w:szCs w:val="20"/>
-          <w:lang w:val="en-GB"/>
-        </w:rPr>
-        <w:t>    ICommand ..&gt; ActualWorld : affects</w:t>
-      </w:r>
-    </w:p>
-    <w:p>
-      <w:pPr>
-        <w:pStyle w:val="Geenafstand"/>
-        <w:rPr>
-          <w:color w:val="0B769F" w:themeColor="accent4" w:themeShade="BF"/>
-          <w:sz w:val="20"/>
-          <w:szCs w:val="20"/>
-          <w:lang w:val="en-GB"/>
-        </w:rPr>
-      </w:pPr>
-    </w:p>
-    <w:p>
-      <w:pPr>
-        <w:pStyle w:val="Geenafstand"/>
-        <w:rPr>
-          <w:color w:val="0B769F" w:themeColor="accent4" w:themeShade="BF"/>
-          <w:sz w:val="20"/>
-          <w:szCs w:val="20"/>
-          <w:lang w:val="en-GB"/>
-        </w:rPr>
-      </w:pPr>
-      <w:r>
-        <w:rPr>
-          <w:color w:val="0B769F" w:themeColor="accent4" w:themeShade="BF"/>
-          <w:sz w:val="20"/>
-          <w:szCs w:val="20"/>
-          <w:lang w:val="en-GB"/>
-        </w:rPr>
-        <w:t>    class InnerProgram{</w:t>
-      </w:r>
-    </w:p>
-    <w:p>
-      <w:pPr>
-        <w:pStyle w:val="Geenafstand"/>
-        <w:rPr>
-          <w:color w:val="0B769F" w:themeColor="accent4" w:themeShade="BF"/>
-          <w:sz w:val="20"/>
-          <w:szCs w:val="20"/>
-          <w:lang w:val="en-GB"/>
-        </w:rPr>
-      </w:pPr>
-      <w:r>
-        <w:rPr>
-          <w:color w:val="0B769F" w:themeColor="accent4" w:themeShade="BF"/>
-          <w:sz w:val="20"/>
-          <w:szCs w:val="20"/>
-          <w:lang w:val="en-GB"/>
-        </w:rPr>
-        <w:t>        +WorldState Execute()</w:t>
-      </w:r>
-    </w:p>
-    <w:p>
-      <w:pPr>
-        <w:pStyle w:val="Geenafstand"/>
-        <w:rPr>
-          <w:color w:val="0B769F" w:themeColor="accent4" w:themeShade="BF"/>
-          <w:sz w:val="20"/>
-          <w:szCs w:val="20"/>
-          <w:lang w:val="en-GB"/>
-        </w:rPr>
-      </w:pPr>
-      <w:r>
-        <w:rPr>
-          <w:color w:val="0B769F" w:themeColor="accent4" w:themeShade="BF"/>
-          <w:sz w:val="20"/>
-          <w:szCs w:val="20"/>
-          <w:lang w:val="en-GB"/>
-        </w:rPr>
-        <w:t>        +ProgramMetrics GetMetrics()</w:t>
-      </w:r>
-    </w:p>
-    <w:p>
-      <w:pPr>
-        <w:pStyle w:val="Geenafstand"/>
-        <w:rPr>
-          <w:color w:val="0B769F" w:themeColor="accent4" w:themeShade="BF"/>
-          <w:sz w:val="20"/>
-          <w:szCs w:val="20"/>
-          <w:lang w:val="en-GB"/>
-        </w:rPr>
-      </w:pPr>
-      <w:r>
-        <w:rPr>
-          <w:color w:val="0B769F" w:themeColor="accent4" w:themeShade="BF"/>
-          <w:sz w:val="20"/>
-          <w:szCs w:val="20"/>
-          <w:lang w:val="en-GB"/>
-        </w:rPr>
-        <w:t>    }</w:t>
-      </w:r>
-    </w:p>
-    <w:p>
-      <w:pPr>
-        <w:pStyle w:val="Geenafstand"/>
-        <w:rPr>
-          <w:color w:val="0B769F" w:themeColor="accent4" w:themeShade="BF"/>
-          <w:sz w:val="20"/>
-          <w:szCs w:val="20"/>
-          <w:lang w:val="en-GB"/>
-        </w:rPr>
-      </w:pPr>
-      <w:r>
-        <w:rPr>
-          <w:color w:val="0B769F" w:themeColor="accent4" w:themeShade="BF"/>
-          <w:sz w:val="20"/>
-          <w:szCs w:val="20"/>
-          <w:lang w:val="en-GB"/>
-        </w:rPr>
-        <w:t>    InnerProgram --&gt; Body : 1 commands</w:t>
-      </w:r>
-    </w:p>
-    <w:p>
-      <w:pPr>
-        <w:pStyle w:val="Geenafstand"/>
-        <w:rPr>
-          <w:color w:val="0B769F" w:themeColor="accent4" w:themeShade="BF"/>
-          <w:sz w:val="20"/>
-          <w:szCs w:val="20"/>
-          <w:lang w:val="en-GB"/>
-        </w:rPr>
-      </w:pPr>
-      <w:r>
-        <w:rPr>
-          <w:color w:val="0B769F" w:themeColor="accent4" w:themeShade="BF"/>
-          <w:sz w:val="20"/>
-          <w:szCs w:val="20"/>
-          <w:lang w:val="en-GB"/>
-        </w:rPr>
-        <w:t>    InnerProgram --&gt; ActualWorld : 1 startWorld</w:t>
-      </w:r>
-    </w:p>
-    <w:p>
-      <w:pPr>
-        <w:pStyle w:val="Geenafstand"/>
-        <w:rPr>
-          <w:color w:val="0B769F" w:themeColor="accent4" w:themeShade="BF"/>
-          <w:sz w:val="20"/>
-          <w:szCs w:val="20"/>
-          <w:lang w:val="en-GB"/>
-        </w:rPr>
-      </w:pPr>
-    </w:p>
-    <w:p>
-      <w:pPr>
-        <w:pStyle w:val="Geenafstand"/>
-        <w:rPr>
-          <w:color w:val="0B769F" w:themeColor="accent4" w:themeShade="BF"/>
-          <w:sz w:val="20"/>
-          <w:szCs w:val="20"/>
-          <w:lang w:val="en-GB"/>
-        </w:rPr>
-      </w:pPr>
-      <w:r>
-        <w:rPr>
-          <w:color w:val="0B769F" w:themeColor="accent4" w:themeShade="BF"/>
-          <w:sz w:val="20"/>
-          <w:szCs w:val="20"/>
-          <w:lang w:val="en-GB"/>
-        </w:rPr>
-        <w:t>    %%region World</w:t>
-      </w:r>
-    </w:p>
-    <w:p>
-      <w:pPr>
-        <w:pStyle w:val="Geenafstand"/>
-        <w:rPr>
-          <w:color w:val="0B769F" w:themeColor="accent4" w:themeShade="BF"/>
-          <w:sz w:val="20"/>
-          <w:szCs w:val="20"/>
-          <w:lang w:val="en-GB"/>
-        </w:rPr>
-      </w:pPr>
-      <w:r>
-        <w:rPr>
-          <w:color w:val="0B769F" w:themeColor="accent4" w:themeShade="BF"/>
-          <w:sz w:val="20"/>
-          <w:szCs w:val="20"/>
-          <w:lang w:val="en-GB"/>
-        </w:rPr>
-        <w:t>        namespace namespace_World{</w:t>
-      </w:r>
-    </w:p>
-    <w:p>
-      <w:pPr>
-        <w:pStyle w:val="Geenafstand"/>
-        <w:rPr>
-          <w:color w:val="0B769F" w:themeColor="accent4" w:themeShade="BF"/>
-          <w:sz w:val="20"/>
-          <w:szCs w:val="20"/>
-          <w:lang w:val="en-GB"/>
-        </w:rPr>
-      </w:pPr>
-      <w:r>
-        <w:rPr>
-          <w:color w:val="0B769F" w:themeColor="accent4" w:themeShade="BF"/>
-          <w:sz w:val="20"/>
-          <w:szCs w:val="20"/>
-          <w:lang w:val="en-GB"/>
-        </w:rPr>
-        <w:t>            class ActualWorld</w:t>
-      </w:r>
-    </w:p>
-    <w:p>
-      <w:pPr>
-        <w:pStyle w:val="Geenafstand"/>
-        <w:rPr>
-          <w:color w:val="0B769F" w:themeColor="accent4" w:themeShade="BF"/>
-          <w:sz w:val="20"/>
-          <w:szCs w:val="20"/>
-          <w:lang w:val="en-GB"/>
-        </w:rPr>
-      </w:pPr>
-      <w:r>
-        <w:rPr>
-          <w:color w:val="0B769F" w:themeColor="accent4" w:themeShade="BF"/>
-          <w:sz w:val="20"/>
-          <w:szCs w:val="20"/>
-          <w:lang w:val="en-GB"/>
-        </w:rPr>
-        <w:t>            class WorldState</w:t>
-      </w:r>
-    </w:p>
-    <w:p>
-      <w:pPr>
-        <w:pStyle w:val="Geenafstand"/>
-        <w:rPr>
-          <w:color w:val="0B769F" w:themeColor="accent4" w:themeShade="BF"/>
-          <w:sz w:val="20"/>
-          <w:szCs w:val="20"/>
-          <w:lang w:val="en-GB"/>
-        </w:rPr>
-      </w:pPr>
-      <w:r>
-        <w:rPr>
-          <w:color w:val="0B769F" w:themeColor="accent4" w:themeShade="BF"/>
-          <w:sz w:val="20"/>
-          <w:szCs w:val="20"/>
-          <w:lang w:val="en-GB"/>
-        </w:rPr>
-        <w:t>            class PlayerState</w:t>
-      </w:r>
-    </w:p>
-    <w:p>
-      <w:pPr>
-        <w:pStyle w:val="Geenafstand"/>
-        <w:rPr>
-          <w:color w:val="0B769F" w:themeColor="accent4" w:themeShade="BF"/>
-          <w:sz w:val="20"/>
-          <w:szCs w:val="20"/>
-          <w:lang w:val="en-GB"/>
-        </w:rPr>
-      </w:pPr>
-      <w:r>
-        <w:rPr>
-          <w:color w:val="0B769F" w:themeColor="accent4" w:themeShade="BF"/>
-          <w:sz w:val="20"/>
-          <w:szCs w:val="20"/>
-          <w:lang w:val="en-GB"/>
-        </w:rPr>
-        <w:t>        }</w:t>
-      </w:r>
-    </w:p>
-    <w:p>
-      <w:pPr>
-        <w:pStyle w:val="Geenafstand"/>
-        <w:rPr>
-          <w:color w:val="0B769F" w:themeColor="accent4" w:themeShade="BF"/>
-          <w:sz w:val="20"/>
-          <w:szCs w:val="20"/>
-          <w:lang w:val="en-GB"/>
-        </w:rPr>
-      </w:pPr>
-      <w:r>
-        <w:rPr>
-          <w:color w:val="0B769F" w:themeColor="accent4" w:themeShade="BF"/>
-          <w:sz w:val="20"/>
-          <w:szCs w:val="20"/>
-          <w:lang w:val="en-GB"/>
-        </w:rPr>
-        <w:lastRenderedPageBreak/>
-        <w:t>    %%</w:t>
-      </w:r>
-    </w:p>
-    <w:p>
-      <w:pPr>
-        <w:pStyle w:val="Geenafstand"/>
-        <w:rPr>
-          <w:color w:val="0B769F" w:themeColor="accent4" w:themeShade="BF"/>
-          <w:sz w:val="20"/>
-          <w:szCs w:val="20"/>
-          <w:lang w:val="en-GB"/>
-        </w:rPr>
-      </w:pPr>
-    </w:p>
-    <w:p>
-      <w:pPr>
-        <w:pStyle w:val="Geenafstand"/>
-        <w:rPr>
-          <w:color w:val="0B769F" w:themeColor="accent4" w:themeShade="BF"/>
-          <w:sz w:val="20"/>
-          <w:szCs w:val="20"/>
-          <w:lang w:val="en-GB"/>
-        </w:rPr>
-      </w:pPr>
-      <w:r>
-        <w:rPr>
-          <w:color w:val="0B769F" w:themeColor="accent4" w:themeShade="BF"/>
-          <w:sz w:val="20"/>
-          <w:szCs w:val="20"/>
-          <w:lang w:val="en-GB"/>
-        </w:rPr>
-        <w:t>    InnerProgram ..&gt; WorldState : creates</w:t>
-      </w:r>
-    </w:p>
-    <w:p>
-      <w:pPr>
-        <w:pStyle w:val="Geenafstand"/>
-        <w:rPr>
-          <w:color w:val="0B769F" w:themeColor="accent4" w:themeShade="BF"/>
-          <w:sz w:val="20"/>
-          <w:szCs w:val="20"/>
-          <w:lang w:val="en-GB"/>
-        </w:rPr>
-      </w:pPr>
-    </w:p>
-    <w:p>
-      <w:pPr>
-        <w:pStyle w:val="Geenafstand"/>
-        <w:rPr>
-          <w:color w:val="0B769F" w:themeColor="accent4" w:themeShade="BF"/>
-          <w:sz w:val="20"/>
-          <w:szCs w:val="20"/>
-          <w:lang w:val="en-GB"/>
-        </w:rPr>
-      </w:pPr>
-      <w:r>
-        <w:rPr>
-          <w:color w:val="0B769F" w:themeColor="accent4" w:themeShade="BF"/>
-          <w:sz w:val="20"/>
-          <w:szCs w:val="20"/>
-          <w:lang w:val="en-GB"/>
-        </w:rPr>
-        <w:t>    %%region Geometry2D</w:t>
-      </w:r>
-    </w:p>
-    <w:p>
-      <w:pPr>
-        <w:pStyle w:val="Geenafstand"/>
-        <w:rPr>
-          <w:color w:val="0B769F" w:themeColor="accent4" w:themeShade="BF"/>
-          <w:sz w:val="20"/>
-          <w:szCs w:val="20"/>
-          <w:lang w:val="en-GB"/>
-        </w:rPr>
-      </w:pPr>
-      <w:r>
-        <w:rPr>
-          <w:color w:val="0B769F" w:themeColor="accent4" w:themeShade="BF"/>
-          <w:sz w:val="20"/>
-          <w:szCs w:val="20"/>
-          <w:lang w:val="en-GB"/>
-        </w:rPr>
-        <w:t>        namespace namespace_Geometry2D{</w:t>
-      </w:r>
-    </w:p>
-    <w:p>
-      <w:pPr>
-        <w:pStyle w:val="Geenafstand"/>
-        <w:rPr>
-          <w:color w:val="0B769F" w:themeColor="accent4" w:themeShade="BF"/>
-          <w:sz w:val="20"/>
-          <w:szCs w:val="20"/>
-        </w:rPr>
-      </w:pPr>
-      <w:r>
-        <w:rPr>
-          <w:color w:val="0B769F" w:themeColor="accent4" w:themeShade="BF"/>
-          <w:sz w:val="20"/>
-          <w:szCs w:val="20"/>
-          <w:lang w:val="en-GB"/>
-        </w:rPr>
-        <w:t xml:space="preserve">            </w:t>
-      </w:r>
-      <w:r>
-        <w:rPr>
-          <w:color w:val="0B769F" w:themeColor="accent4" w:themeShade="BF"/>
-          <w:sz w:val="20"/>
-          <w:szCs w:val="20"/>
-        </w:rPr>
-        <w:t>class Dir4</w:t>
-      </w:r>
-    </w:p>
-    <w:p>
-      <w:pPr>
-        <w:pStyle w:val="Geenafstand"/>
-        <w:rPr>
-          <w:color w:val="0B769F" w:themeColor="accent4" w:themeShade="BF"/>
-          <w:sz w:val="20"/>
-          <w:szCs w:val="20"/>
-        </w:rPr>
-      </w:pPr>
-      <w:r>
-        <w:rPr>
-          <w:color w:val="0B769F" w:themeColor="accent4" w:themeShade="BF"/>
-          <w:sz w:val="20"/>
-          <w:szCs w:val="20"/>
-        </w:rPr>
-        <w:t>        }</w:t>
-      </w:r>
-    </w:p>
-    <w:p>
-      <w:pPr>
-        <w:pStyle w:val="Geenafstand"/>
-        <w:rPr>
-          <w:color w:val="0B769F" w:themeColor="accent4" w:themeShade="BF"/>
-          <w:sz w:val="20"/>
-          <w:szCs w:val="20"/>
-        </w:rPr>
-      </w:pPr>
-      <w:r>
-        <w:rPr>
-          <w:color w:val="0B769F" w:themeColor="accent4" w:themeShade="BF"/>
-          <w:sz w:val="20"/>
-          <w:szCs w:val="20"/>
-        </w:rPr>
-        <w:t>        PlayerState &lt;-- Dir4</w:t>
-      </w:r>
-    </w:p>
-    <w:p>
-      <w:pPr>
-        <w:pStyle w:val="Geenafstand"/>
-        <w:rPr>
-          <w:color w:val="0B769F" w:themeColor="accent4" w:themeShade="BF"/>
-          <w:sz w:val="20"/>
-          <w:szCs w:val="20"/>
-        </w:rPr>
-      </w:pPr>
-      <w:r>
-        <w:rPr>
-          <w:color w:val="0B769F" w:themeColor="accent4" w:themeShade="BF"/>
-          <w:sz w:val="20"/>
-          <w:szCs w:val="20"/>
-        </w:rPr>
-        <w:t>    %%</w:t>
-      </w:r>
-    </w:p>
-    <w:p>
-      <w:pPr>
-        <w:pStyle w:val="Geenafstand"/>
-        <w:rPr>
-          <w:color w:val="0B769F" w:themeColor="accent4" w:themeShade="BF"/>
-          <w:sz w:val="20"/>
-          <w:szCs w:val="20"/>
-        </w:rPr>
-      </w:pPr>
-    </w:p>
-    <w:p>
-      <w:pPr>
-        <w:pStyle w:val="Geenafstand"/>
+        <w:t>etween namespaces</w:t>
+      </w:r>
+      <w:r>
         <w:rPr>
           <w:sz w:val="24"/>
           <w:szCs w:val="24"/>
           <w:lang w:val="en-GB"/>
+        </w:rPr>
+        <w:t>:</w:t>
+      </w:r>
+    </w:p>
+    <w:p>
+      <w:pPr>
+        <w:pStyle w:val="Geenafstand"/>
+        <w:rPr>
+          <w:color w:val="0B769F" w:themeColor="accent4" w:themeShade="BF"/>
+          <w:sz w:val="20"/>
+          <w:szCs w:val="20"/>
+          <w:lang w:val="en-GB"/>
+        </w:rPr>
+      </w:pPr>
+      <w:r>
+        <w:rPr>
+          <w:color w:val="0B769F" w:themeColor="accent4" w:themeShade="BF"/>
+          <w:sz w:val="20"/>
+          <w:szCs w:val="20"/>
+          <w:lang w:val="en-GB"/>
+        </w:rPr>
+        <w:t>  classDiagram</w:t>
+      </w:r>
+    </w:p>
+    <w:p>
+      <w:pPr>
+        <w:pStyle w:val="Geenafstand"/>
+        <w:rPr>
+          <w:color w:val="0B769F" w:themeColor="accent4" w:themeShade="BF"/>
+          <w:sz w:val="20"/>
+          <w:szCs w:val="20"/>
+          <w:lang w:val="en-GB"/>
+        </w:rPr>
+      </w:pPr>
+      <w:r>
+        <w:rPr>
+          <w:color w:val="0B769F" w:themeColor="accent4" w:themeShade="BF"/>
+          <w:sz w:val="20"/>
+          <w:szCs w:val="20"/>
+          <w:lang w:val="en-GB"/>
+        </w:rPr>
+        <w:t>    namespace namespace_MSO_P3_Forms{</w:t>
+      </w:r>
+    </w:p>
+    <w:p>
+      <w:pPr>
+        <w:pStyle w:val="Geenafstand"/>
+        <w:rPr>
+          <w:color w:val="0B769F" w:themeColor="accent4" w:themeShade="BF"/>
+          <w:sz w:val="20"/>
+          <w:szCs w:val="20"/>
+          <w:lang w:val="en-GB"/>
+        </w:rPr>
+      </w:pPr>
+      <w:r>
+        <w:rPr>
+          <w:color w:val="0B769F" w:themeColor="accent4" w:themeShade="BF"/>
+          <w:sz w:val="20"/>
+          <w:szCs w:val="20"/>
+          <w:lang w:val="en-GB"/>
+        </w:rPr>
+        <w:t>        class Form1</w:t>
+      </w:r>
+    </w:p>
+    <w:p>
+      <w:pPr>
+        <w:pStyle w:val="Geenafstand"/>
+        <w:rPr>
+          <w:color w:val="0B769F" w:themeColor="accent4" w:themeShade="BF"/>
+          <w:sz w:val="20"/>
+          <w:szCs w:val="20"/>
+          <w:lang w:val="en-GB"/>
+        </w:rPr>
+      </w:pPr>
+      <w:r>
+        <w:rPr>
+          <w:color w:val="0B769F" w:themeColor="accent4" w:themeShade="BF"/>
+          <w:sz w:val="20"/>
+          <w:szCs w:val="20"/>
+          <w:lang w:val="en-GB"/>
+        </w:rPr>
+        <w:t>        class Form1.DataBridge</w:t>
+      </w:r>
+    </w:p>
+    <w:p>
+      <w:pPr>
+        <w:pStyle w:val="Geenafstand"/>
+        <w:rPr>
+          <w:color w:val="0B769F" w:themeColor="accent4" w:themeShade="BF"/>
+          <w:sz w:val="20"/>
+          <w:szCs w:val="20"/>
+          <w:lang w:val="en-GB"/>
+        </w:rPr>
+      </w:pPr>
+      <w:r>
+        <w:rPr>
+          <w:color w:val="0B769F" w:themeColor="accent4" w:themeShade="BF"/>
+          <w:sz w:val="20"/>
+          <w:szCs w:val="20"/>
+          <w:lang w:val="en-GB"/>
+        </w:rPr>
+        <w:t>    }</w:t>
+      </w:r>
+    </w:p>
+    <w:p>
+      <w:pPr>
+        <w:pStyle w:val="Geenafstand"/>
+        <w:rPr>
+          <w:color w:val="0B769F" w:themeColor="accent4" w:themeShade="BF"/>
+          <w:sz w:val="20"/>
+          <w:szCs w:val="20"/>
+          <w:lang w:val="en-GB"/>
+        </w:rPr>
+      </w:pPr>
+      <w:r>
+        <w:rPr>
+          <w:color w:val="0B769F" w:themeColor="accent4" w:themeShade="BF"/>
+          <w:sz w:val="20"/>
+          <w:szCs w:val="20"/>
+          <w:lang w:val="en-GB"/>
+        </w:rPr>
+        <w:t>    namespace namesapce_GenericUI{</w:t>
+      </w:r>
+    </w:p>
+    <w:p>
+      <w:pPr>
+        <w:pStyle w:val="Geenafstand"/>
+        <w:rPr>
+          <w:color w:val="0B769F" w:themeColor="accent4" w:themeShade="BF"/>
+          <w:sz w:val="20"/>
+          <w:szCs w:val="20"/>
+          <w:lang w:val="en-GB"/>
+        </w:rPr>
+      </w:pPr>
+      <w:r>
+        <w:rPr>
+          <w:color w:val="0B769F" w:themeColor="accent4" w:themeShade="BF"/>
+          <w:sz w:val="20"/>
+          <w:szCs w:val="20"/>
+          <w:lang w:val="en-GB"/>
+        </w:rPr>
+        <w:t>        class IDataBridge</w:t>
+      </w:r>
+    </w:p>
+    <w:p>
+      <w:pPr>
+        <w:pStyle w:val="Geenafstand"/>
+        <w:rPr>
+          <w:color w:val="0B769F" w:themeColor="accent4" w:themeShade="BF"/>
+          <w:sz w:val="20"/>
+          <w:szCs w:val="20"/>
+          <w:lang w:val="en-GB"/>
+        </w:rPr>
+      </w:pPr>
+      <w:r>
+        <w:rPr>
+          <w:color w:val="0B769F" w:themeColor="accent4" w:themeShade="BF"/>
+          <w:sz w:val="20"/>
+          <w:szCs w:val="20"/>
+          <w:lang w:val="en-GB"/>
+        </w:rPr>
+        <w:t>        class ProgramParser.BodyUnparser1</w:t>
+      </w:r>
+    </w:p>
+    <w:p>
+      <w:pPr>
+        <w:pStyle w:val="Geenafstand"/>
+        <w:rPr>
+          <w:color w:val="0B769F" w:themeColor="accent4" w:themeShade="BF"/>
+          <w:sz w:val="20"/>
+          <w:szCs w:val="20"/>
+          <w:lang w:val="en-GB"/>
+        </w:rPr>
+      </w:pPr>
+      <w:r>
+        <w:rPr>
+          <w:color w:val="0B769F" w:themeColor="accent4" w:themeShade="BF"/>
+          <w:sz w:val="20"/>
+          <w:szCs w:val="20"/>
+          <w:lang w:val="en-GB"/>
+        </w:rPr>
+        <w:t>        class ProgramParser</w:t>
+      </w:r>
+    </w:p>
+    <w:p>
+      <w:pPr>
+        <w:pStyle w:val="Geenafstand"/>
+        <w:rPr>
+          <w:color w:val="0B769F" w:themeColor="accent4" w:themeShade="BF"/>
+          <w:sz w:val="20"/>
+          <w:szCs w:val="20"/>
+          <w:lang w:val="en-GB"/>
+        </w:rPr>
+      </w:pPr>
+      <w:r>
+        <w:rPr>
+          <w:color w:val="0B769F" w:themeColor="accent4" w:themeShade="BF"/>
+          <w:sz w:val="20"/>
+          <w:szCs w:val="20"/>
+          <w:lang w:val="en-GB"/>
+        </w:rPr>
+        <w:t>        class UI1</w:t>
+      </w:r>
+    </w:p>
+    <w:p>
+      <w:pPr>
+        <w:pStyle w:val="Geenafstand"/>
+        <w:rPr>
+          <w:color w:val="0B769F" w:themeColor="accent4" w:themeShade="BF"/>
+          <w:sz w:val="20"/>
+          <w:szCs w:val="20"/>
+          <w:lang w:val="en-GB"/>
+        </w:rPr>
+      </w:pPr>
+      <w:r>
+        <w:rPr>
+          <w:color w:val="0B769F" w:themeColor="accent4" w:themeShade="BF"/>
+          <w:sz w:val="20"/>
+          <w:szCs w:val="20"/>
+          <w:lang w:val="en-GB"/>
+        </w:rPr>
+        <w:t>        class IOutputLanguage</w:t>
+      </w:r>
+    </w:p>
+    <w:p>
+      <w:pPr>
+        <w:pStyle w:val="Geenafstand"/>
+        <w:rPr>
+          <w:color w:val="0B769F" w:themeColor="accent4" w:themeShade="BF"/>
+          <w:sz w:val="20"/>
+          <w:szCs w:val="20"/>
+          <w:lang w:val="en-GB"/>
+        </w:rPr>
+      </w:pPr>
+      <w:r>
+        <w:rPr>
+          <w:color w:val="0B769F" w:themeColor="accent4" w:themeShade="BF"/>
+          <w:sz w:val="20"/>
+          <w:szCs w:val="20"/>
+          <w:lang w:val="en-GB"/>
+        </w:rPr>
+        <w:t>    }</w:t>
+      </w:r>
+    </w:p>
+    <w:p>
+      <w:pPr>
+        <w:pStyle w:val="Geenafstand"/>
+        <w:rPr>
+          <w:color w:val="0B769F" w:themeColor="accent4" w:themeShade="BF"/>
+          <w:sz w:val="20"/>
+          <w:szCs w:val="20"/>
+          <w:lang w:val="en-GB"/>
+        </w:rPr>
+      </w:pPr>
+      <w:r>
+        <w:rPr>
+          <w:color w:val="0B769F" w:themeColor="accent4" w:themeShade="BF"/>
+          <w:sz w:val="20"/>
+          <w:szCs w:val="20"/>
+          <w:lang w:val="en-GB"/>
+        </w:rPr>
+        <w:t>    namespace namespace_Applic{</w:t>
+      </w:r>
+    </w:p>
+    <w:p>
+      <w:pPr>
+        <w:pStyle w:val="Geenafstand"/>
+        <w:rPr>
+          <w:color w:val="0B769F" w:themeColor="accent4" w:themeShade="BF"/>
+          <w:sz w:val="20"/>
+          <w:szCs w:val="20"/>
+          <w:lang w:val="en-GB"/>
+        </w:rPr>
+      </w:pPr>
+      <w:r>
+        <w:rPr>
+          <w:color w:val="0B769F" w:themeColor="accent4" w:themeShade="BF"/>
+          <w:sz w:val="20"/>
+          <w:szCs w:val="20"/>
+          <w:lang w:val="en-GB"/>
+        </w:rPr>
+        <w:t>        class ExamplePrograms</w:t>
+      </w:r>
+    </w:p>
+    <w:p>
+      <w:pPr>
+        <w:pStyle w:val="Geenafstand"/>
+        <w:rPr>
+          <w:color w:val="0B769F" w:themeColor="accent4" w:themeShade="BF"/>
+          <w:sz w:val="20"/>
+          <w:szCs w:val="20"/>
+          <w:lang w:val="en-GB"/>
+        </w:rPr>
+      </w:pPr>
+      <w:r>
+        <w:rPr>
+          <w:color w:val="0B769F" w:themeColor="accent4" w:themeShade="BF"/>
+          <w:sz w:val="20"/>
+          <w:szCs w:val="20"/>
+          <w:lang w:val="en-GB"/>
+        </w:rPr>
+        <w:t>        class ProgramImporter</w:t>
+      </w:r>
+    </w:p>
+    <w:p>
+      <w:pPr>
+        <w:pStyle w:val="Geenafstand"/>
+        <w:rPr>
+          <w:color w:val="0B769F" w:themeColor="accent4" w:themeShade="BF"/>
+          <w:sz w:val="20"/>
+          <w:szCs w:val="20"/>
+          <w:lang w:val="en-GB"/>
+        </w:rPr>
+      </w:pPr>
+      <w:r>
+        <w:rPr>
+          <w:color w:val="0B769F" w:themeColor="accent4" w:themeShade="BF"/>
+          <w:sz w:val="20"/>
+          <w:szCs w:val="20"/>
+          <w:lang w:val="en-GB"/>
+        </w:rPr>
+        <w:t>        class Application</w:t>
+      </w:r>
+    </w:p>
+    <w:p>
+      <w:pPr>
+        <w:pStyle w:val="Geenafstand"/>
+        <w:rPr>
+          <w:color w:val="0B769F" w:themeColor="accent4" w:themeShade="BF"/>
+          <w:sz w:val="20"/>
+          <w:szCs w:val="20"/>
+          <w:lang w:val="en-GB"/>
+        </w:rPr>
+      </w:pPr>
+      <w:r>
+        <w:rPr>
+          <w:color w:val="0B769F" w:themeColor="accent4" w:themeShade="BF"/>
+          <w:sz w:val="20"/>
+          <w:szCs w:val="20"/>
+          <w:lang w:val="en-GB"/>
+        </w:rPr>
+        <w:t>    }</w:t>
+      </w:r>
+    </w:p>
+    <w:p>
+      <w:pPr>
+        <w:pStyle w:val="Geenafstand"/>
+        <w:rPr>
+          <w:color w:val="0B769F" w:themeColor="accent4" w:themeShade="BF"/>
+          <w:sz w:val="20"/>
+          <w:szCs w:val="20"/>
+          <w:lang w:val="en-GB"/>
+        </w:rPr>
+      </w:pPr>
+      <w:r>
+        <w:rPr>
+          <w:color w:val="0B769F" w:themeColor="accent4" w:themeShade="BF"/>
+          <w:sz w:val="20"/>
+          <w:szCs w:val="20"/>
+          <w:lang w:val="en-GB"/>
+        </w:rPr>
+        <w:t>    class InnerProgram{</w:t>
+      </w:r>
+    </w:p>
+    <w:p>
+      <w:pPr>
+        <w:pStyle w:val="Geenafstand"/>
+        <w:rPr>
+          <w:color w:val="0B769F" w:themeColor="accent4" w:themeShade="BF"/>
+          <w:sz w:val="20"/>
+          <w:szCs w:val="20"/>
+          <w:lang w:val="en-GB"/>
+        </w:rPr>
+      </w:pPr>
+      <w:r>
+        <w:rPr>
+          <w:color w:val="0B769F" w:themeColor="accent4" w:themeShade="BF"/>
+          <w:sz w:val="20"/>
+          <w:szCs w:val="20"/>
+          <w:lang w:val="en-GB"/>
+        </w:rPr>
+        <w:t>        +WorldState Execute()</w:t>
+      </w:r>
+    </w:p>
+    <w:p>
+      <w:pPr>
+        <w:pStyle w:val="Geenafstand"/>
+        <w:rPr>
+          <w:color w:val="0B769F" w:themeColor="accent4" w:themeShade="BF"/>
+          <w:sz w:val="20"/>
+          <w:szCs w:val="20"/>
+          <w:lang w:val="en-GB"/>
+        </w:rPr>
+      </w:pPr>
+      <w:r>
+        <w:rPr>
+          <w:color w:val="0B769F" w:themeColor="accent4" w:themeShade="BF"/>
+          <w:sz w:val="20"/>
+          <w:szCs w:val="20"/>
+          <w:lang w:val="en-GB"/>
+        </w:rPr>
+        <w:t>        +ProgramMetrics GetMetrics()</w:t>
+      </w:r>
+    </w:p>
+    <w:p>
+      <w:pPr>
+        <w:pStyle w:val="Geenafstand"/>
+        <w:rPr>
+          <w:color w:val="0B769F" w:themeColor="accent4" w:themeShade="BF"/>
+          <w:sz w:val="20"/>
+          <w:szCs w:val="20"/>
+          <w:lang w:val="en-GB"/>
+        </w:rPr>
+      </w:pPr>
+      <w:r>
+        <w:rPr>
+          <w:color w:val="0B769F" w:themeColor="accent4" w:themeShade="BF"/>
+          <w:sz w:val="20"/>
+          <w:szCs w:val="20"/>
+          <w:lang w:val="en-GB"/>
+        </w:rPr>
+        <w:lastRenderedPageBreak/>
+        <w:t>        +T FoldCommands&lt; T,C&gt;(ICommand.IAlgebra&lt;T,C&gt; algebra)</w:t>
+      </w:r>
+    </w:p>
+    <w:p>
+      <w:pPr>
+        <w:pStyle w:val="Geenafstand"/>
+        <w:rPr>
+          <w:color w:val="0B769F" w:themeColor="accent4" w:themeShade="BF"/>
+          <w:sz w:val="20"/>
+          <w:szCs w:val="20"/>
+          <w:lang w:val="en-GB"/>
+        </w:rPr>
+      </w:pPr>
+      <w:r>
+        <w:rPr>
+          <w:color w:val="0B769F" w:themeColor="accent4" w:themeShade="BF"/>
+          <w:sz w:val="20"/>
+          <w:szCs w:val="20"/>
+          <w:lang w:val="en-GB"/>
+        </w:rPr>
+        <w:t>    }</w:t>
+      </w:r>
+    </w:p>
+    <w:p>
+      <w:pPr>
+        <w:pStyle w:val="Geenafstand"/>
+        <w:rPr>
+          <w:color w:val="0B769F" w:themeColor="accent4" w:themeShade="BF"/>
+          <w:sz w:val="20"/>
+          <w:szCs w:val="20"/>
+          <w:lang w:val="en-GB"/>
+        </w:rPr>
+      </w:pPr>
+      <w:r>
+        <w:rPr>
+          <w:color w:val="0B769F" w:themeColor="accent4" w:themeShade="BF"/>
+          <w:sz w:val="20"/>
+          <w:szCs w:val="20"/>
+          <w:lang w:val="en-GB"/>
+        </w:rPr>
+        <w:t>    namespace namesapce_Commands{</w:t>
+      </w:r>
+    </w:p>
+    <w:p>
+      <w:pPr>
+        <w:pStyle w:val="Geenafstand"/>
+        <w:rPr>
+          <w:color w:val="0B769F" w:themeColor="accent4" w:themeShade="BF"/>
+          <w:sz w:val="20"/>
+          <w:szCs w:val="20"/>
+          <w:lang w:val="en-GB"/>
+        </w:rPr>
+      </w:pPr>
+      <w:r>
+        <w:rPr>
+          <w:color w:val="0B769F" w:themeColor="accent4" w:themeShade="BF"/>
+          <w:sz w:val="20"/>
+          <w:szCs w:val="20"/>
+          <w:lang w:val="en-GB"/>
+        </w:rPr>
+        <w:t>        class ICommand</w:t>
+      </w:r>
+    </w:p>
+    <w:p>
+      <w:pPr>
+        <w:pStyle w:val="Geenafstand"/>
+        <w:rPr>
+          <w:color w:val="0B769F" w:themeColor="accent4" w:themeShade="BF"/>
+          <w:sz w:val="20"/>
+          <w:szCs w:val="20"/>
+          <w:lang w:val="en-GB"/>
+        </w:rPr>
+      </w:pPr>
+      <w:r>
+        <w:rPr>
+          <w:color w:val="0B769F" w:themeColor="accent4" w:themeShade="BF"/>
+          <w:sz w:val="20"/>
+          <w:szCs w:val="20"/>
+          <w:lang w:val="en-GB"/>
+        </w:rPr>
+        <w:t>        class ICommand.IAlgebra</w:t>
+      </w:r>
+    </w:p>
+    <w:p>
+      <w:pPr>
+        <w:pStyle w:val="Geenafstand"/>
+        <w:rPr>
+          <w:color w:val="0B769F" w:themeColor="accent4" w:themeShade="BF"/>
+          <w:sz w:val="20"/>
+          <w:szCs w:val="20"/>
+          <w:lang w:val="en-GB"/>
+        </w:rPr>
+      </w:pPr>
+      <w:r>
+        <w:rPr>
+          <w:color w:val="0B769F" w:themeColor="accent4" w:themeShade="BF"/>
+          <w:sz w:val="20"/>
+          <w:szCs w:val="20"/>
+          <w:lang w:val="en-GB"/>
+        </w:rPr>
+        <w:t>        class Body.Builder</w:t>
+      </w:r>
+    </w:p>
+    <w:p>
+      <w:pPr>
+        <w:pStyle w:val="Geenafstand"/>
+        <w:rPr>
+          <w:color w:val="0B769F" w:themeColor="accent4" w:themeShade="BF"/>
+          <w:sz w:val="20"/>
+          <w:szCs w:val="20"/>
+          <w:lang w:val="en-GB"/>
+        </w:rPr>
+      </w:pPr>
+      <w:r>
+        <w:rPr>
+          <w:color w:val="0B769F" w:themeColor="accent4" w:themeShade="BF"/>
+          <w:sz w:val="20"/>
+          <w:szCs w:val="20"/>
+          <w:lang w:val="en-GB"/>
+        </w:rPr>
+        <w:t>        class ICondition</w:t>
+      </w:r>
+    </w:p>
+    <w:p>
+      <w:pPr>
+        <w:pStyle w:val="Geenafstand"/>
+        <w:rPr>
+          <w:color w:val="0B769F" w:themeColor="accent4" w:themeShade="BF"/>
+          <w:sz w:val="20"/>
+          <w:szCs w:val="20"/>
+          <w:lang w:val="en-GB"/>
+        </w:rPr>
+      </w:pPr>
+      <w:r>
+        <w:rPr>
+          <w:color w:val="0B769F" w:themeColor="accent4" w:themeShade="BF"/>
+          <w:sz w:val="20"/>
+          <w:szCs w:val="20"/>
+          <w:lang w:val="en-GB"/>
+        </w:rPr>
+        <w:t>        class Body</w:t>
+      </w:r>
+    </w:p>
+    <w:p>
+      <w:pPr>
+        <w:pStyle w:val="Geenafstand"/>
+        <w:rPr>
+          <w:color w:val="0B769F" w:themeColor="accent4" w:themeShade="BF"/>
+          <w:sz w:val="20"/>
+          <w:szCs w:val="20"/>
+          <w:lang w:val="en-GB"/>
+        </w:rPr>
+      </w:pPr>
+      <w:r>
+        <w:rPr>
+          <w:color w:val="0B769F" w:themeColor="accent4" w:themeShade="BF"/>
+          <w:sz w:val="20"/>
+          <w:szCs w:val="20"/>
+          <w:lang w:val="en-GB"/>
+        </w:rPr>
+        <w:t>        class ProgramMetrics</w:t>
+      </w:r>
+    </w:p>
+    <w:p>
+      <w:pPr>
+        <w:pStyle w:val="Geenafstand"/>
+        <w:rPr>
+          <w:color w:val="0B769F" w:themeColor="accent4" w:themeShade="BF"/>
+          <w:sz w:val="20"/>
+          <w:szCs w:val="20"/>
+          <w:lang w:val="en-GB"/>
+        </w:rPr>
+      </w:pPr>
+      <w:r>
+        <w:rPr>
+          <w:color w:val="0B769F" w:themeColor="accent4" w:themeShade="BF"/>
+          <w:sz w:val="20"/>
+          <w:szCs w:val="20"/>
+          <w:lang w:val="en-GB"/>
+        </w:rPr>
+        <w:t>    }</w:t>
+      </w:r>
+    </w:p>
+    <w:p>
+      <w:pPr>
+        <w:pStyle w:val="Geenafstand"/>
+        <w:rPr>
+          <w:color w:val="0B769F" w:themeColor="accent4" w:themeShade="BF"/>
+          <w:sz w:val="20"/>
+          <w:szCs w:val="20"/>
+          <w:lang w:val="en-GB"/>
+        </w:rPr>
+      </w:pPr>
+      <w:r>
+        <w:rPr>
+          <w:color w:val="0B769F" w:themeColor="accent4" w:themeShade="BF"/>
+          <w:sz w:val="20"/>
+          <w:szCs w:val="20"/>
+          <w:lang w:val="en-GB"/>
+        </w:rPr>
+        <w:t>    namespace namespace_World{</w:t>
+      </w:r>
+    </w:p>
+    <w:p>
+      <w:pPr>
+        <w:pStyle w:val="Geenafstand"/>
+        <w:rPr>
+          <w:color w:val="0B769F" w:themeColor="accent4" w:themeShade="BF"/>
+          <w:sz w:val="20"/>
+          <w:szCs w:val="20"/>
+          <w:lang w:val="en-GB"/>
+        </w:rPr>
+      </w:pPr>
+      <w:r>
+        <w:rPr>
+          <w:color w:val="0B769F" w:themeColor="accent4" w:themeShade="BF"/>
+          <w:sz w:val="20"/>
+          <w:szCs w:val="20"/>
+          <w:lang w:val="en-GB"/>
+        </w:rPr>
+        <w:t>        class ActualWorld</w:t>
+      </w:r>
+    </w:p>
+    <w:p>
+      <w:pPr>
+        <w:pStyle w:val="Geenafstand"/>
+        <w:rPr>
+          <w:color w:val="0B769F" w:themeColor="accent4" w:themeShade="BF"/>
+          <w:sz w:val="20"/>
+          <w:szCs w:val="20"/>
+          <w:lang w:val="en-GB"/>
+        </w:rPr>
+      </w:pPr>
+      <w:r>
+        <w:rPr>
+          <w:color w:val="0B769F" w:themeColor="accent4" w:themeShade="BF"/>
+          <w:sz w:val="20"/>
+          <w:szCs w:val="20"/>
+          <w:lang w:val="en-GB"/>
+        </w:rPr>
+        <w:t>        class PlayerState</w:t>
+      </w:r>
+    </w:p>
+    <w:p>
+      <w:pPr>
+        <w:pStyle w:val="Geenafstand"/>
+        <w:rPr>
+          <w:color w:val="0B769F" w:themeColor="accent4" w:themeShade="BF"/>
+          <w:sz w:val="20"/>
+          <w:szCs w:val="20"/>
+          <w:lang w:val="en-GB"/>
+        </w:rPr>
+      </w:pPr>
+      <w:r>
+        <w:rPr>
+          <w:color w:val="0B769F" w:themeColor="accent4" w:themeShade="BF"/>
+          <w:sz w:val="20"/>
+          <w:szCs w:val="20"/>
+          <w:lang w:val="en-GB"/>
+        </w:rPr>
+        <w:t>        class WorldState</w:t>
+      </w:r>
+    </w:p>
+    <w:p>
+      <w:pPr>
+        <w:pStyle w:val="Geenafstand"/>
+        <w:rPr>
+          <w:color w:val="0B769F" w:themeColor="accent4" w:themeShade="BF"/>
+          <w:sz w:val="20"/>
+          <w:szCs w:val="20"/>
+          <w:lang w:val="en-GB"/>
+        </w:rPr>
+      </w:pPr>
+      <w:r>
+        <w:rPr>
+          <w:color w:val="0B769F" w:themeColor="accent4" w:themeShade="BF"/>
+          <w:sz w:val="20"/>
+          <w:szCs w:val="20"/>
+          <w:lang w:val="en-GB"/>
+        </w:rPr>
+        <w:t>    }</w:t>
+      </w:r>
+    </w:p>
+    <w:p>
+      <w:pPr>
+        <w:pStyle w:val="Geenafstand"/>
+        <w:rPr>
+          <w:color w:val="0B769F" w:themeColor="accent4" w:themeShade="BF"/>
+          <w:sz w:val="20"/>
+          <w:szCs w:val="20"/>
+          <w:lang w:val="en-GB"/>
+        </w:rPr>
+      </w:pPr>
+      <w:r>
+        <w:rPr>
+          <w:color w:val="0B769F" w:themeColor="accent4" w:themeShade="BF"/>
+          <w:sz w:val="20"/>
+          <w:szCs w:val="20"/>
+          <w:lang w:val="en-GB"/>
+        </w:rPr>
+        <w:t>    namespace namespace_Geometry2D{</w:t>
+      </w:r>
+    </w:p>
+    <w:p>
+      <w:pPr>
+        <w:pStyle w:val="Geenafstand"/>
+        <w:rPr>
+          <w:color w:val="0B769F" w:themeColor="accent4" w:themeShade="BF"/>
+          <w:sz w:val="20"/>
+          <w:szCs w:val="20"/>
+          <w:lang w:val="en-GB"/>
+        </w:rPr>
+      </w:pPr>
+      <w:r>
+        <w:rPr>
+          <w:color w:val="0B769F" w:themeColor="accent4" w:themeShade="BF"/>
+          <w:sz w:val="20"/>
+          <w:szCs w:val="20"/>
+          <w:lang w:val="en-GB"/>
+        </w:rPr>
+        <w:t>        class Dir4</w:t>
+      </w:r>
+    </w:p>
+    <w:p>
+      <w:pPr>
+        <w:pStyle w:val="Geenafstand"/>
+        <w:rPr>
+          <w:color w:val="0B769F" w:themeColor="accent4" w:themeShade="BF"/>
+          <w:sz w:val="20"/>
+          <w:szCs w:val="20"/>
+          <w:lang w:val="en-GB"/>
+        </w:rPr>
+      </w:pPr>
+      <w:r>
+        <w:rPr>
+          <w:color w:val="0B769F" w:themeColor="accent4" w:themeShade="BF"/>
+          <w:sz w:val="20"/>
+          <w:szCs w:val="20"/>
+          <w:lang w:val="en-GB"/>
+        </w:rPr>
+        <w:t>    }</w:t>
+      </w:r>
+    </w:p>
+    <w:p>
+      <w:pPr>
+        <w:pStyle w:val="Geenafstand"/>
+        <w:rPr>
+          <w:color w:val="0B769F" w:themeColor="accent4" w:themeShade="BF"/>
+          <w:sz w:val="20"/>
+          <w:szCs w:val="20"/>
+          <w:lang w:val="en-GB"/>
+        </w:rPr>
+      </w:pPr>
+    </w:p>
+    <w:p>
+      <w:pPr>
+        <w:pStyle w:val="Geenafstand"/>
+        <w:rPr>
+          <w:color w:val="0B769F" w:themeColor="accent4" w:themeShade="BF"/>
+          <w:sz w:val="20"/>
+          <w:szCs w:val="20"/>
+          <w:lang w:val="en-GB"/>
+        </w:rPr>
+      </w:pPr>
+      <w:r>
+        <w:rPr>
+          <w:color w:val="0B769F" w:themeColor="accent4" w:themeShade="BF"/>
+          <w:sz w:val="20"/>
+          <w:szCs w:val="20"/>
+          <w:lang w:val="en-GB"/>
+        </w:rPr>
+        <w:t>    %%from MSO_P3_Forms</w:t>
+      </w:r>
+    </w:p>
+    <w:p>
+      <w:pPr>
+        <w:pStyle w:val="Geenafstand"/>
+        <w:rPr>
+          <w:color w:val="0B769F" w:themeColor="accent4" w:themeShade="BF"/>
+          <w:sz w:val="20"/>
+          <w:szCs w:val="20"/>
+          <w:lang w:val="en-GB"/>
+        </w:rPr>
+      </w:pPr>
+      <w:r>
+        <w:rPr>
+          <w:color w:val="0B769F" w:themeColor="accent4" w:themeShade="BF"/>
+          <w:sz w:val="20"/>
+          <w:szCs w:val="20"/>
+          <w:lang w:val="en-GB"/>
+        </w:rPr>
+        <w:t>    Form1 *-- UI1</w:t>
+      </w:r>
+    </w:p>
+    <w:p>
+      <w:pPr>
+        <w:pStyle w:val="Geenafstand"/>
+        <w:rPr>
+          <w:color w:val="0B769F" w:themeColor="accent4" w:themeShade="BF"/>
+          <w:sz w:val="20"/>
+          <w:szCs w:val="20"/>
+          <w:lang w:val="en-GB"/>
+        </w:rPr>
+      </w:pPr>
+      <w:r>
+        <w:rPr>
+          <w:color w:val="0B769F" w:themeColor="accent4" w:themeShade="BF"/>
+          <w:sz w:val="20"/>
+          <w:szCs w:val="20"/>
+          <w:lang w:val="en-GB"/>
+        </w:rPr>
+        <w:t>    Form1.DataBridge ..|&gt; IDataBridge</w:t>
+      </w:r>
+    </w:p>
+    <w:p>
+      <w:pPr>
+        <w:pStyle w:val="Geenafstand"/>
+        <w:rPr>
+          <w:color w:val="0B769F" w:themeColor="accent4" w:themeShade="BF"/>
+          <w:sz w:val="20"/>
+          <w:szCs w:val="20"/>
+          <w:lang w:val="en-GB"/>
+        </w:rPr>
+      </w:pPr>
+    </w:p>
+    <w:p>
+      <w:pPr>
+        <w:pStyle w:val="Geenafstand"/>
+        <w:rPr>
+          <w:color w:val="0B769F" w:themeColor="accent4" w:themeShade="BF"/>
+          <w:sz w:val="20"/>
+          <w:szCs w:val="20"/>
+          <w:lang w:val="en-GB"/>
+        </w:rPr>
+      </w:pPr>
+      <w:r>
+        <w:rPr>
+          <w:color w:val="0B769F" w:themeColor="accent4" w:themeShade="BF"/>
+          <w:sz w:val="20"/>
+          <w:szCs w:val="20"/>
+          <w:lang w:val="en-GB"/>
+        </w:rPr>
+        <w:t>    %%from GenericUI</w:t>
+      </w:r>
+    </w:p>
+    <w:p>
+      <w:pPr>
+        <w:pStyle w:val="Geenafstand"/>
+        <w:rPr>
+          <w:color w:val="0B769F" w:themeColor="accent4" w:themeShade="BF"/>
+          <w:sz w:val="20"/>
+          <w:szCs w:val="20"/>
+          <w:lang w:val="en-GB"/>
+        </w:rPr>
+      </w:pPr>
+      <w:r>
+        <w:rPr>
+          <w:color w:val="0B769F" w:themeColor="accent4" w:themeShade="BF"/>
+          <w:sz w:val="20"/>
+          <w:szCs w:val="20"/>
+          <w:lang w:val="en-GB"/>
+        </w:rPr>
+        <w:t>    IOutputLanguage ..&gt; InnerProgram : uses</w:t>
+      </w:r>
+    </w:p>
+    <w:p>
+      <w:pPr>
+        <w:pStyle w:val="Geenafstand"/>
+        <w:rPr>
+          <w:color w:val="0B769F" w:themeColor="accent4" w:themeShade="BF"/>
+          <w:sz w:val="20"/>
+          <w:szCs w:val="20"/>
+          <w:lang w:val="en-GB"/>
+        </w:rPr>
+      </w:pPr>
+      <w:r>
+        <w:rPr>
+          <w:color w:val="0B769F" w:themeColor="accent4" w:themeShade="BF"/>
+          <w:sz w:val="20"/>
+          <w:szCs w:val="20"/>
+          <w:lang w:val="en-GB"/>
+        </w:rPr>
+        <w:t>    IOutputLanguage ..&gt; WorldState : uses</w:t>
+      </w:r>
+    </w:p>
+    <w:p>
+      <w:pPr>
+        <w:pStyle w:val="Geenafstand"/>
+        <w:rPr>
+          <w:color w:val="0B769F" w:themeColor="accent4" w:themeShade="BF"/>
+          <w:sz w:val="20"/>
+          <w:szCs w:val="20"/>
+          <w:lang w:val="en-GB"/>
+        </w:rPr>
+      </w:pPr>
+      <w:r>
+        <w:rPr>
+          <w:color w:val="0B769F" w:themeColor="accent4" w:themeShade="BF"/>
+          <w:sz w:val="20"/>
+          <w:szCs w:val="20"/>
+          <w:lang w:val="en-GB"/>
+        </w:rPr>
+        <w:t>    UI1 *-- ExamplePrograms : 1 examplePrograms</w:t>
+      </w:r>
+    </w:p>
+    <w:p>
+      <w:pPr>
+        <w:pStyle w:val="Geenafstand"/>
+        <w:rPr>
+          <w:color w:val="0B769F" w:themeColor="accent4" w:themeShade="BF"/>
+          <w:sz w:val="20"/>
+          <w:szCs w:val="20"/>
+          <w:lang w:val="en-GB"/>
+        </w:rPr>
+      </w:pPr>
+      <w:r>
+        <w:rPr>
+          <w:color w:val="0B769F" w:themeColor="accent4" w:themeShade="BF"/>
+          <w:sz w:val="20"/>
+          <w:szCs w:val="20"/>
+          <w:lang w:val="en-GB"/>
+        </w:rPr>
+        <w:t>    UI1 ..&gt; InnerProgram : ClickRun uses</w:t>
+      </w:r>
+    </w:p>
+    <w:p>
+      <w:pPr>
+        <w:pStyle w:val="Geenafstand"/>
+        <w:rPr>
+          <w:color w:val="0B769F" w:themeColor="accent4" w:themeShade="BF"/>
+          <w:sz w:val="20"/>
+          <w:szCs w:val="20"/>
+          <w:lang w:val="en-GB"/>
+        </w:rPr>
+      </w:pPr>
+      <w:r>
+        <w:rPr>
+          <w:color w:val="0B769F" w:themeColor="accent4" w:themeShade="BF"/>
+          <w:sz w:val="20"/>
+          <w:szCs w:val="20"/>
+          <w:lang w:val="en-GB"/>
+        </w:rPr>
+        <w:t>    UI1 ..&gt; WorldState : ClickRun uses</w:t>
+      </w:r>
+    </w:p>
+    <w:p>
+      <w:pPr>
+        <w:pStyle w:val="Geenafstand"/>
+        <w:rPr>
+          <w:color w:val="0B769F" w:themeColor="accent4" w:themeShade="BF"/>
+          <w:sz w:val="20"/>
+          <w:szCs w:val="20"/>
+          <w:lang w:val="en-GB"/>
+        </w:rPr>
+      </w:pPr>
+      <w:r>
+        <w:rPr>
+          <w:color w:val="0B769F" w:themeColor="accent4" w:themeShade="BF"/>
+          <w:sz w:val="20"/>
+          <w:szCs w:val="20"/>
+          <w:lang w:val="en-GB"/>
+        </w:rPr>
+        <w:t>    ProgramParser ..&gt; Body.Builder : creates</w:t>
+      </w:r>
+    </w:p>
+    <w:p>
+      <w:pPr>
+        <w:pStyle w:val="Geenafstand"/>
+        <w:rPr>
+          <w:color w:val="0B769F" w:themeColor="accent4" w:themeShade="BF"/>
+          <w:sz w:val="20"/>
+          <w:szCs w:val="20"/>
+          <w:lang w:val="en-GB"/>
+        </w:rPr>
+      </w:pPr>
+      <w:r>
+        <w:rPr>
+          <w:color w:val="0B769F" w:themeColor="accent4" w:themeShade="BF"/>
+          <w:sz w:val="20"/>
+          <w:szCs w:val="20"/>
+          <w:lang w:val="en-GB"/>
+        </w:rPr>
+        <w:t>    ProgramParser.BodyUnparser1 ..|&gt; ICommand.IAlgebra</w:t>
+      </w:r>
+    </w:p>
+    <w:p>
+      <w:pPr>
+        <w:pStyle w:val="Geenafstand"/>
+        <w:rPr>
+          <w:color w:val="0B769F" w:themeColor="accent4" w:themeShade="BF"/>
+          <w:sz w:val="20"/>
+          <w:szCs w:val="20"/>
+          <w:lang w:val="en-GB"/>
+        </w:rPr>
+      </w:pPr>
+      <w:r>
+        <w:rPr>
+          <w:color w:val="0B769F" w:themeColor="accent4" w:themeShade="BF"/>
+          <w:sz w:val="20"/>
+          <w:szCs w:val="20"/>
+          <w:lang w:val="en-GB"/>
+        </w:rPr>
+        <w:t xml:space="preserve">    </w:t>
+      </w:r>
+    </w:p>
+    <w:p>
+      <w:pPr>
+        <w:pStyle w:val="Geenafstand"/>
+        <w:rPr>
+          <w:color w:val="0B769F" w:themeColor="accent4" w:themeShade="BF"/>
+          <w:sz w:val="20"/>
+          <w:szCs w:val="20"/>
+          <w:lang w:val="en-GB"/>
+        </w:rPr>
+      </w:pPr>
+      <w:r>
+        <w:rPr>
+          <w:color w:val="0B769F" w:themeColor="accent4" w:themeShade="BF"/>
+          <w:sz w:val="20"/>
+          <w:szCs w:val="20"/>
+          <w:lang w:val="en-GB"/>
+        </w:rPr>
+        <w:t>    %%from Applic</w:t>
+      </w:r>
+    </w:p>
+    <w:p>
+      <w:pPr>
+        <w:pStyle w:val="Geenafstand"/>
+        <w:rPr>
+          <w:color w:val="0B769F" w:themeColor="accent4" w:themeShade="BF"/>
+          <w:sz w:val="20"/>
+          <w:szCs w:val="20"/>
+          <w:lang w:val="en-GB"/>
+        </w:rPr>
+      </w:pPr>
+      <w:r>
+        <w:rPr>
+          <w:color w:val="0B769F" w:themeColor="accent4" w:themeShade="BF"/>
+          <w:sz w:val="20"/>
+          <w:szCs w:val="20"/>
+          <w:lang w:val="en-GB"/>
+        </w:rPr>
+        <w:t>    Application ..&gt; ProgramMetrics : uses</w:t>
+      </w:r>
+    </w:p>
+    <w:p>
+      <w:pPr>
+        <w:pStyle w:val="Geenafstand"/>
+        <w:rPr>
+          <w:color w:val="0B769F" w:themeColor="accent4" w:themeShade="BF"/>
+          <w:sz w:val="20"/>
+          <w:szCs w:val="20"/>
+          <w:lang w:val="en-GB"/>
+        </w:rPr>
+      </w:pPr>
+      <w:r>
+        <w:rPr>
+          <w:color w:val="0B769F" w:themeColor="accent4" w:themeShade="BF"/>
+          <w:sz w:val="20"/>
+          <w:szCs w:val="20"/>
+          <w:lang w:val="en-GB"/>
+        </w:rPr>
+        <w:t>    IOutputLanguage &lt;-- Application : 1 outputLanguage</w:t>
+      </w:r>
+    </w:p>
+    <w:p>
+      <w:pPr>
+        <w:pStyle w:val="Geenafstand"/>
+        <w:rPr>
+          <w:color w:val="0B769F" w:themeColor="accent4" w:themeShade="BF"/>
+          <w:sz w:val="20"/>
+          <w:szCs w:val="20"/>
+          <w:lang w:val="en-GB"/>
+        </w:rPr>
+      </w:pPr>
+      <w:r>
+        <w:rPr>
+          <w:color w:val="0B769F" w:themeColor="accent4" w:themeShade="BF"/>
+          <w:sz w:val="20"/>
+          <w:szCs w:val="20"/>
+          <w:lang w:val="en-GB"/>
+        </w:rPr>
+        <w:t>    ProgramParser &lt;.. ProgramImporter : uses</w:t>
+      </w:r>
+    </w:p>
+    <w:p>
+      <w:pPr>
+        <w:pStyle w:val="Geenafstand"/>
+        <w:rPr>
+          <w:color w:val="0B769F" w:themeColor="accent4" w:themeShade="BF"/>
+          <w:sz w:val="20"/>
+          <w:szCs w:val="20"/>
+          <w:lang w:val="en-GB"/>
+        </w:rPr>
+      </w:pPr>
+      <w:r>
+        <w:rPr>
+          <w:color w:val="0B769F" w:themeColor="accent4" w:themeShade="BF"/>
+          <w:sz w:val="20"/>
+          <w:szCs w:val="20"/>
+          <w:lang w:val="en-GB"/>
+        </w:rPr>
+        <w:t>    ProgramImporter ..&gt; InnerProgram : creates</w:t>
+      </w:r>
+    </w:p>
+    <w:p>
+      <w:pPr>
+        <w:pStyle w:val="Geenafstand"/>
+        <w:rPr>
+          <w:color w:val="0B769F" w:themeColor="accent4" w:themeShade="BF"/>
+          <w:sz w:val="20"/>
+          <w:szCs w:val="20"/>
+          <w:lang w:val="en-GB"/>
+        </w:rPr>
+      </w:pPr>
+      <w:r>
+        <w:rPr>
+          <w:color w:val="0B769F" w:themeColor="accent4" w:themeShade="BF"/>
+          <w:sz w:val="20"/>
+          <w:szCs w:val="20"/>
+          <w:lang w:val="en-GB"/>
+        </w:rPr>
+        <w:t>    ExamplePrograms ..&gt; Body.Builder : creates</w:t>
+      </w:r>
+    </w:p>
+    <w:p>
+      <w:pPr>
+        <w:pStyle w:val="Geenafstand"/>
+        <w:rPr>
+          <w:color w:val="0B769F" w:themeColor="accent4" w:themeShade="BF"/>
+          <w:sz w:val="20"/>
+          <w:szCs w:val="20"/>
+          <w:lang w:val="en-GB"/>
+        </w:rPr>
+      </w:pPr>
+      <w:r>
+        <w:rPr>
+          <w:color w:val="0B769F" w:themeColor="accent4" w:themeShade="BF"/>
+          <w:sz w:val="20"/>
+          <w:szCs w:val="20"/>
+          <w:lang w:val="en-GB"/>
+        </w:rPr>
+        <w:t>    ExamplePrograms --&gt; InnerProgram</w:t>
+      </w:r>
+    </w:p>
+    <w:p>
+      <w:pPr>
+        <w:pStyle w:val="Geenafstand"/>
+        <w:rPr>
+          <w:color w:val="0B769F" w:themeColor="accent4" w:themeShade="BF"/>
+          <w:sz w:val="20"/>
+          <w:szCs w:val="20"/>
+          <w:lang w:val="en-GB"/>
+        </w:rPr>
+      </w:pPr>
+    </w:p>
+    <w:p>
+      <w:pPr>
+        <w:pStyle w:val="Geenafstand"/>
+        <w:rPr>
+          <w:color w:val="0B769F" w:themeColor="accent4" w:themeShade="BF"/>
+          <w:sz w:val="20"/>
+          <w:szCs w:val="20"/>
+          <w:lang w:val="en-GB"/>
+        </w:rPr>
+      </w:pPr>
+      <w:r>
+        <w:rPr>
+          <w:color w:val="0B769F" w:themeColor="accent4" w:themeShade="BF"/>
+          <w:sz w:val="20"/>
+          <w:szCs w:val="20"/>
+          <w:lang w:val="en-GB"/>
+        </w:rPr>
+        <w:t>    %%from Commands</w:t>
+      </w:r>
+    </w:p>
+    <w:p>
+      <w:pPr>
+        <w:pStyle w:val="Geenafstand"/>
+        <w:rPr>
+          <w:color w:val="0B769F" w:themeColor="accent4" w:themeShade="BF"/>
+          <w:sz w:val="20"/>
+          <w:szCs w:val="20"/>
+          <w:lang w:val="en-GB"/>
+        </w:rPr>
+      </w:pPr>
+      <w:r>
+        <w:rPr>
+          <w:color w:val="0B769F" w:themeColor="accent4" w:themeShade="BF"/>
+          <w:sz w:val="20"/>
+          <w:szCs w:val="20"/>
+          <w:lang w:val="en-GB"/>
+        </w:rPr>
+        <w:t>    ICommand ..&gt; ActualWorld : affects</w:t>
+      </w:r>
+    </w:p>
+    <w:p>
+      <w:pPr>
+        <w:pStyle w:val="Geenafstand"/>
+        <w:rPr>
+          <w:color w:val="0B769F" w:themeColor="accent4" w:themeShade="BF"/>
+          <w:sz w:val="20"/>
+          <w:szCs w:val="20"/>
+          <w:lang w:val="en-GB"/>
+        </w:rPr>
+      </w:pPr>
+    </w:p>
+    <w:p>
+      <w:pPr>
+        <w:pStyle w:val="Geenafstand"/>
+        <w:rPr>
+          <w:color w:val="0B769F" w:themeColor="accent4" w:themeShade="BF"/>
+          <w:sz w:val="20"/>
+          <w:szCs w:val="20"/>
+          <w:lang w:val="en-GB"/>
+        </w:rPr>
+      </w:pPr>
+      <w:r>
+        <w:rPr>
+          <w:color w:val="0B769F" w:themeColor="accent4" w:themeShade="BF"/>
+          <w:sz w:val="20"/>
+          <w:szCs w:val="20"/>
+          <w:lang w:val="en-GB"/>
+        </w:rPr>
+        <w:t>    %%from InnerProgram</w:t>
+      </w:r>
+    </w:p>
+    <w:p>
+      <w:pPr>
+        <w:pStyle w:val="Geenafstand"/>
+        <w:rPr>
+          <w:color w:val="0B769F" w:themeColor="accent4" w:themeShade="BF"/>
+          <w:sz w:val="20"/>
+          <w:szCs w:val="20"/>
+          <w:lang w:val="en-GB"/>
+        </w:rPr>
+      </w:pPr>
+      <w:r>
+        <w:rPr>
+          <w:color w:val="0B769F" w:themeColor="accent4" w:themeShade="BF"/>
+          <w:sz w:val="20"/>
+          <w:szCs w:val="20"/>
+          <w:lang w:val="en-GB"/>
+        </w:rPr>
+        <w:t>    InnerProgram --&gt; Body : 1 commands</w:t>
+      </w:r>
+    </w:p>
+    <w:p>
+      <w:pPr>
+        <w:pStyle w:val="Geenafstand"/>
+        <w:rPr>
+          <w:color w:val="0B769F" w:themeColor="accent4" w:themeShade="BF"/>
+          <w:sz w:val="20"/>
+          <w:szCs w:val="20"/>
+          <w:lang w:val="en-GB"/>
+        </w:rPr>
+      </w:pPr>
+      <w:r>
+        <w:rPr>
+          <w:color w:val="0B769F" w:themeColor="accent4" w:themeShade="BF"/>
+          <w:sz w:val="20"/>
+          <w:szCs w:val="20"/>
+          <w:lang w:val="en-GB"/>
+        </w:rPr>
+        <w:t>    InnerProgram --&gt; ActualWorld : 1 startWorld</w:t>
+      </w:r>
+    </w:p>
+    <w:p>
+      <w:pPr>
+        <w:pStyle w:val="Geenafstand"/>
+        <w:rPr>
+          <w:color w:val="0B769F" w:themeColor="accent4" w:themeShade="BF"/>
+          <w:sz w:val="20"/>
+          <w:szCs w:val="20"/>
+          <w:lang w:val="en-GB"/>
+        </w:rPr>
+      </w:pPr>
+      <w:r>
+        <w:rPr>
+          <w:color w:val="0B769F" w:themeColor="accent4" w:themeShade="BF"/>
+          <w:sz w:val="20"/>
+          <w:szCs w:val="20"/>
+          <w:lang w:val="en-GB"/>
+        </w:rPr>
+        <w:t>    InnerProgram ..&gt; WorldState : creates</w:t>
+      </w:r>
+    </w:p>
+    <w:p>
+      <w:pPr>
+        <w:pStyle w:val="Geenafstand"/>
+        <w:rPr>
+          <w:color w:val="0B769F" w:themeColor="accent4" w:themeShade="BF"/>
+          <w:sz w:val="20"/>
+          <w:szCs w:val="20"/>
+          <w:lang w:val="en-GB"/>
+        </w:rPr>
+      </w:pPr>
+    </w:p>
+    <w:p>
+      <w:pPr>
+        <w:pStyle w:val="Geenafstand"/>
+        <w:rPr>
+          <w:color w:val="0B769F" w:themeColor="accent4" w:themeShade="BF"/>
+          <w:sz w:val="20"/>
+          <w:szCs w:val="20"/>
+        </w:rPr>
+      </w:pPr>
+      <w:r>
+        <w:rPr>
+          <w:color w:val="0B769F" w:themeColor="accent4" w:themeShade="BF"/>
+          <w:sz w:val="20"/>
+          <w:szCs w:val="20"/>
+          <w:lang w:val="en-GB"/>
+        </w:rPr>
+        <w:t xml:space="preserve">    </w:t>
+      </w:r>
+      <w:r>
+        <w:rPr>
+          <w:color w:val="0B769F" w:themeColor="accent4" w:themeShade="BF"/>
+          <w:sz w:val="20"/>
+          <w:szCs w:val="20"/>
+        </w:rPr>
+        <w:t>%%from Geometry2D</w:t>
+      </w:r>
+    </w:p>
+    <w:p>
+      <w:pPr>
+        <w:pStyle w:val="Geenafstand"/>
+        <w:rPr>
+          <w:color w:val="0B769F" w:themeColor="accent4" w:themeShade="BF"/>
+          <w:sz w:val="20"/>
+          <w:szCs w:val="20"/>
+        </w:rPr>
+      </w:pPr>
+      <w:r>
+        <w:rPr>
+          <w:color w:val="0B769F" w:themeColor="accent4" w:themeShade="BF"/>
+          <w:sz w:val="20"/>
+          <w:szCs w:val="20"/>
+        </w:rPr>
+        <w:t>    PlayerState &lt;-- Dir4</w:t>
+      </w:r>
+    </w:p>
+    <w:p>
+      <w:pPr>
+        <w:pStyle w:val="Geenafstand"/>
+        <w:rPr>
+          <w:color w:val="0B769F" w:themeColor="accent4" w:themeShade="BF"/>
+          <w:sz w:val="20"/>
+          <w:szCs w:val="20"/>
         </w:rPr>
       </w:pPr>
     </w:p>
@@ -10633,7 +11492,19 @@
         <w:rPr>
           <w:lang w:val="en-GB"/>
         </w:rPr>
-        <w:t xml:space="preserve"> Maybe facade or mediator.</w:t>
+        <w:t xml:space="preserve"> Maybe </w:t>
+      </w:r>
+      <w:r>
+        <w:rPr>
+          <w:lang w:val="en-GB"/>
+        </w:rPr>
+        <w:t>façade, template method</w:t>
+      </w:r>
+      <w:r>
+        <w:rPr>
+          <w:lang w:val="en-GB"/>
+        </w:rPr>
+        <w:t xml:space="preserve"> or mediator.</w:t>
       </w:r>
     </w:p>
     <w:p>

</xml_diff>

<commit_message>
Made a start for bonus point 'exporting programs'.
</commit_message>
<xml_diff>
--- a/document_P3.docx
+++ b/document_P3.docx
@@ -14179,27 +14179,58 @@
           <w:szCs w:val="20"/>
           <w:lang w:val="en-GB"/>
         </w:rPr>
-        <w:t>  classDiagram</w:t>
-      </w:r>
-    </w:p>
-    <w:p>
-      <w:pPr>
-        <w:pStyle w:val="Geenafstand"/>
-        <w:rPr>
-          <w:color w:val="0B769F" w:themeColor="accent4" w:themeShade="BF"/>
-          <w:sz w:val="20"/>
-          <w:szCs w:val="20"/>
-          <w:lang w:val="en-GB"/>
-        </w:rPr>
-      </w:pPr>
-      <w:r>
-        <w:rPr>
-          <w:color w:val="0B769F" w:themeColor="accent4" w:themeShade="BF"/>
-          <w:sz w:val="20"/>
-          <w:szCs w:val="20"/>
-          <w:lang w:val="en-GB"/>
-        </w:rPr>
-        <w:t>    namespace namesapce_GenericUI{</w:t>
+        <w:t xml:space="preserve">  </w:t>
+      </w:r>
+      <w:proofErr w:type="spellStart"/>
+      <w:r>
+        <w:rPr>
+          <w:color w:val="0B769F" w:themeColor="accent4" w:themeShade="BF"/>
+          <w:sz w:val="20"/>
+          <w:szCs w:val="20"/>
+          <w:lang w:val="en-GB"/>
+        </w:rPr>
+        <w:t>classDiagram</w:t>
+      </w:r>
+      <w:proofErr w:type="spellEnd"/>
+    </w:p>
+    <w:p>
+      <w:pPr>
+        <w:pStyle w:val="Geenafstand"/>
+        <w:rPr>
+          <w:color w:val="0B769F" w:themeColor="accent4" w:themeShade="BF"/>
+          <w:sz w:val="20"/>
+          <w:szCs w:val="20"/>
+          <w:lang w:val="en-GB"/>
+        </w:rPr>
+      </w:pPr>
+      <w:r>
+        <w:rPr>
+          <w:color w:val="0B769F" w:themeColor="accent4" w:themeShade="BF"/>
+          <w:sz w:val="20"/>
+          <w:szCs w:val="20"/>
+          <w:lang w:val="en-GB"/>
+        </w:rPr>
+        <w:t xml:space="preserve">    namespace </w:t>
+      </w:r>
+      <w:proofErr w:type="spellStart"/>
+      <w:r>
+        <w:rPr>
+          <w:color w:val="0B769F" w:themeColor="accent4" w:themeShade="BF"/>
+          <w:sz w:val="20"/>
+          <w:szCs w:val="20"/>
+          <w:lang w:val="en-GB"/>
+        </w:rPr>
+        <w:t>namesapce_GenericUI</w:t>
+      </w:r>
+      <w:proofErr w:type="spellEnd"/>
+      <w:r>
+        <w:rPr>
+          <w:color w:val="0B769F" w:themeColor="accent4" w:themeShade="BF"/>
+          <w:sz w:val="20"/>
+          <w:szCs w:val="20"/>
+          <w:lang w:val="en-GB"/>
+        </w:rPr>
+        <w:t>{</w:t>
       </w:r>
     </w:p>
     <w:p>
@@ -14259,7 +14290,47 @@
           <w:szCs w:val="20"/>
           <w:lang w:val="en-GB"/>
         </w:rPr>
-        <w:t>            -void SelectHardcodedProgram(InnerProgram program)</w:t>
+        <w:t xml:space="preserve">            -void </w:t>
+      </w:r>
+      <w:proofErr w:type="spellStart"/>
+      <w:r>
+        <w:rPr>
+          <w:color w:val="0B769F" w:themeColor="accent4" w:themeShade="BF"/>
+          <w:sz w:val="20"/>
+          <w:szCs w:val="20"/>
+          <w:lang w:val="en-GB"/>
+        </w:rPr>
+        <w:t>SelectHardcodedProgram</w:t>
+      </w:r>
+      <w:proofErr w:type="spellEnd"/>
+      <w:r>
+        <w:rPr>
+          <w:color w:val="0B769F" w:themeColor="accent4" w:themeShade="BF"/>
+          <w:sz w:val="20"/>
+          <w:szCs w:val="20"/>
+          <w:lang w:val="en-GB"/>
+        </w:rPr>
+        <w:t>(</w:t>
+      </w:r>
+      <w:proofErr w:type="spellStart"/>
+      <w:r>
+        <w:rPr>
+          <w:color w:val="0B769F" w:themeColor="accent4" w:themeShade="BF"/>
+          <w:sz w:val="20"/>
+          <w:szCs w:val="20"/>
+          <w:lang w:val="en-GB"/>
+        </w:rPr>
+        <w:t>InnerProgram</w:t>
+      </w:r>
+      <w:proofErr w:type="spellEnd"/>
+      <w:r>
+        <w:rPr>
+          <w:color w:val="0B769F" w:themeColor="accent4" w:themeShade="BF"/>
+          <w:sz w:val="20"/>
+          <w:szCs w:val="20"/>
+          <w:lang w:val="en-GB"/>
+        </w:rPr>
+        <w:t xml:space="preserve"> program)</w:t>
       </w:r>
     </w:p>
     <w:p>
@@ -14280,147 +14351,367 @@
           <w:lang w:val="en-GB"/>
         </w:rPr>
         <w:lastRenderedPageBreak/>
-        <w:t>            +void SelectProgramBasic()</w:t>
-      </w:r>
-    </w:p>
-    <w:p>
-      <w:pPr>
-        <w:pStyle w:val="Geenafstand"/>
-        <w:rPr>
-          <w:color w:val="0B769F" w:themeColor="accent4" w:themeShade="BF"/>
-          <w:sz w:val="20"/>
-          <w:szCs w:val="20"/>
-          <w:lang w:val="en-GB"/>
-        </w:rPr>
-      </w:pPr>
-      <w:r>
-        <w:rPr>
-          <w:color w:val="0B769F" w:themeColor="accent4" w:themeShade="BF"/>
-          <w:sz w:val="20"/>
-          <w:szCs w:val="20"/>
-          <w:lang w:val="en-GB"/>
-        </w:rPr>
-        <w:t>            +void SelectProgramAdvanced()</w:t>
-      </w:r>
-    </w:p>
-    <w:p>
-      <w:pPr>
-        <w:pStyle w:val="Geenafstand"/>
-        <w:rPr>
-          <w:color w:val="0B769F" w:themeColor="accent4" w:themeShade="BF"/>
-          <w:sz w:val="20"/>
-          <w:szCs w:val="20"/>
-          <w:lang w:val="en-GB"/>
-        </w:rPr>
-      </w:pPr>
-      <w:r>
-        <w:rPr>
-          <w:color w:val="0B769F" w:themeColor="accent4" w:themeShade="BF"/>
-          <w:sz w:val="20"/>
-          <w:szCs w:val="20"/>
-          <w:lang w:val="en-GB"/>
-        </w:rPr>
-        <w:t>            +void SelectProgramExpert()</w:t>
-      </w:r>
-    </w:p>
-    <w:p>
-      <w:pPr>
-        <w:pStyle w:val="Geenafstand"/>
-        <w:rPr>
-          <w:color w:val="0B769F" w:themeColor="accent4" w:themeShade="BF"/>
-          <w:sz w:val="20"/>
-          <w:szCs w:val="20"/>
-          <w:lang w:val="en-GB"/>
-        </w:rPr>
-      </w:pPr>
-      <w:r>
-        <w:rPr>
-          <w:color w:val="0B769F" w:themeColor="accent4" w:themeShade="BF"/>
-          <w:sz w:val="20"/>
-          <w:szCs w:val="20"/>
-          <w:lang w:val="en-GB"/>
-        </w:rPr>
-        <w:t>            -bool TryParseTextBoxProgram(out InnerProgram programFromBox)</w:t>
-      </w:r>
-    </w:p>
-    <w:p>
-      <w:pPr>
-        <w:pStyle w:val="Geenafstand"/>
-        <w:rPr>
-          <w:color w:val="0B769F" w:themeColor="accent4" w:themeShade="BF"/>
-          <w:sz w:val="20"/>
-          <w:szCs w:val="20"/>
-          <w:lang w:val="en-GB"/>
-        </w:rPr>
-      </w:pPr>
-      <w:r>
-        <w:rPr>
-          <w:color w:val="0B769F" w:themeColor="accent4" w:themeShade="BF"/>
-          <w:sz w:val="20"/>
-          <w:szCs w:val="20"/>
-          <w:lang w:val="en-GB"/>
-        </w:rPr>
-        <w:t>            +void ClickRun()</w:t>
-      </w:r>
-    </w:p>
-    <w:p>
-      <w:pPr>
-        <w:pStyle w:val="Geenafstand"/>
-        <w:rPr>
-          <w:color w:val="0B769F" w:themeColor="accent4" w:themeShade="BF"/>
-          <w:sz w:val="20"/>
-          <w:szCs w:val="20"/>
-          <w:lang w:val="en-GB"/>
-        </w:rPr>
-      </w:pPr>
-      <w:r>
-        <w:rPr>
-          <w:color w:val="0B769F" w:themeColor="accent4" w:themeShade="BF"/>
-          <w:sz w:val="20"/>
-          <w:szCs w:val="20"/>
-          <w:lang w:val="en-GB"/>
-        </w:rPr>
-        <w:t>            +void ClickMetrics()</w:t>
-      </w:r>
-    </w:p>
-    <w:p>
-      <w:pPr>
-        <w:pStyle w:val="Geenafstand"/>
-        <w:rPr>
-          <w:color w:val="0B769F" w:themeColor="accent4" w:themeShade="BF"/>
-          <w:sz w:val="20"/>
-          <w:szCs w:val="20"/>
-          <w:lang w:val="en-GB"/>
-        </w:rPr>
-      </w:pPr>
-      <w:r>
-        <w:rPr>
-          <w:color w:val="0B769F" w:themeColor="accent4" w:themeShade="BF"/>
-          <w:sz w:val="20"/>
-          <w:szCs w:val="20"/>
-          <w:lang w:val="en-GB"/>
-        </w:rPr>
-        <w:t>            +void SelectExercise(string fileContent)</w:t>
-      </w:r>
-    </w:p>
-    <w:p>
-      <w:pPr>
-        <w:pStyle w:val="Geenafstand"/>
-        <w:rPr>
-          <w:color w:val="0B769F" w:themeColor="accent4" w:themeShade="BF"/>
-          <w:sz w:val="20"/>
-          <w:szCs w:val="20"/>
-          <w:lang w:val="en-GB"/>
-        </w:rPr>
-      </w:pPr>
-      <w:r>
-        <w:rPr>
-          <w:color w:val="0B769F" w:themeColor="accent4" w:themeShade="BF"/>
-          <w:sz w:val="20"/>
-          <w:szCs w:val="20"/>
-          <w:lang w:val="en-GB"/>
-        </w:rPr>
-        <w:t>            +void UnselectExercise()</w:t>
+        <w:t xml:space="preserve">            +void </w:t>
+      </w:r>
+      <w:proofErr w:type="spellStart"/>
+      <w:r>
+        <w:rPr>
+          <w:color w:val="0B769F" w:themeColor="accent4" w:themeShade="BF"/>
+          <w:sz w:val="20"/>
+          <w:szCs w:val="20"/>
+          <w:lang w:val="en-GB"/>
+        </w:rPr>
+        <w:t>SelectProgramBasic</w:t>
+      </w:r>
+      <w:proofErr w:type="spellEnd"/>
+      <w:r>
+        <w:rPr>
+          <w:color w:val="0B769F" w:themeColor="accent4" w:themeShade="BF"/>
+          <w:sz w:val="20"/>
+          <w:szCs w:val="20"/>
+          <w:lang w:val="en-GB"/>
+        </w:rPr>
+        <w:t>()</w:t>
+      </w:r>
+    </w:p>
+    <w:p>
+      <w:pPr>
+        <w:pStyle w:val="Geenafstand"/>
+        <w:rPr>
+          <w:color w:val="0B769F" w:themeColor="accent4" w:themeShade="BF"/>
+          <w:sz w:val="20"/>
+          <w:szCs w:val="20"/>
+          <w:lang w:val="en-GB"/>
+        </w:rPr>
+      </w:pPr>
+      <w:r>
+        <w:rPr>
+          <w:color w:val="0B769F" w:themeColor="accent4" w:themeShade="BF"/>
+          <w:sz w:val="20"/>
+          <w:szCs w:val="20"/>
+          <w:lang w:val="en-GB"/>
+        </w:rPr>
+        <w:t xml:space="preserve">            +void </w:t>
+      </w:r>
+      <w:proofErr w:type="spellStart"/>
+      <w:r>
+        <w:rPr>
+          <w:color w:val="0B769F" w:themeColor="accent4" w:themeShade="BF"/>
+          <w:sz w:val="20"/>
+          <w:szCs w:val="20"/>
+          <w:lang w:val="en-GB"/>
+        </w:rPr>
+        <w:t>SelectProgramAdvanced</w:t>
+      </w:r>
+      <w:proofErr w:type="spellEnd"/>
+      <w:r>
+        <w:rPr>
+          <w:color w:val="0B769F" w:themeColor="accent4" w:themeShade="BF"/>
+          <w:sz w:val="20"/>
+          <w:szCs w:val="20"/>
+          <w:lang w:val="en-GB"/>
+        </w:rPr>
+        <w:t>()</w:t>
+      </w:r>
+    </w:p>
+    <w:p>
+      <w:pPr>
+        <w:pStyle w:val="Geenafstand"/>
+        <w:rPr>
+          <w:color w:val="0B769F" w:themeColor="accent4" w:themeShade="BF"/>
+          <w:sz w:val="20"/>
+          <w:szCs w:val="20"/>
+          <w:lang w:val="en-GB"/>
+        </w:rPr>
+      </w:pPr>
+      <w:r>
+        <w:rPr>
+          <w:color w:val="0B769F" w:themeColor="accent4" w:themeShade="BF"/>
+          <w:sz w:val="20"/>
+          <w:szCs w:val="20"/>
+          <w:lang w:val="en-GB"/>
+        </w:rPr>
+        <w:t xml:space="preserve">            +void </w:t>
+      </w:r>
+      <w:proofErr w:type="spellStart"/>
+      <w:r>
+        <w:rPr>
+          <w:color w:val="0B769F" w:themeColor="accent4" w:themeShade="BF"/>
+          <w:sz w:val="20"/>
+          <w:szCs w:val="20"/>
+          <w:lang w:val="en-GB"/>
+        </w:rPr>
+        <w:t>SelectProgramExpert</w:t>
+      </w:r>
+      <w:proofErr w:type="spellEnd"/>
+      <w:r>
+        <w:rPr>
+          <w:color w:val="0B769F" w:themeColor="accent4" w:themeShade="BF"/>
+          <w:sz w:val="20"/>
+          <w:szCs w:val="20"/>
+          <w:lang w:val="en-GB"/>
+        </w:rPr>
+        <w:t>()</w:t>
+      </w:r>
+    </w:p>
+    <w:p>
+      <w:pPr>
+        <w:pStyle w:val="Geenafstand"/>
+        <w:rPr>
+          <w:color w:val="0B769F" w:themeColor="accent4" w:themeShade="BF"/>
+          <w:sz w:val="20"/>
+          <w:szCs w:val="20"/>
+          <w:lang w:val="en-GB"/>
+        </w:rPr>
+      </w:pPr>
+      <w:r>
+        <w:rPr>
+          <w:color w:val="0B769F" w:themeColor="accent4" w:themeShade="BF"/>
+          <w:sz w:val="20"/>
+          <w:szCs w:val="20"/>
+          <w:lang w:val="en-GB"/>
+        </w:rPr>
+        <w:t xml:space="preserve">            -bool </w:t>
+      </w:r>
+      <w:proofErr w:type="spellStart"/>
+      <w:r>
+        <w:rPr>
+          <w:color w:val="0B769F" w:themeColor="accent4" w:themeShade="BF"/>
+          <w:sz w:val="20"/>
+          <w:szCs w:val="20"/>
+          <w:lang w:val="en-GB"/>
+        </w:rPr>
+        <w:t>TryParseTextBoxProgram</w:t>
+      </w:r>
+      <w:proofErr w:type="spellEnd"/>
+      <w:r>
+        <w:rPr>
+          <w:color w:val="0B769F" w:themeColor="accent4" w:themeShade="BF"/>
+          <w:sz w:val="20"/>
+          <w:szCs w:val="20"/>
+          <w:lang w:val="en-GB"/>
+        </w:rPr>
+        <w:t xml:space="preserve">(out </w:t>
+      </w:r>
+      <w:proofErr w:type="spellStart"/>
+      <w:r>
+        <w:rPr>
+          <w:color w:val="0B769F" w:themeColor="accent4" w:themeShade="BF"/>
+          <w:sz w:val="20"/>
+          <w:szCs w:val="20"/>
+          <w:lang w:val="en-GB"/>
+        </w:rPr>
+        <w:t>InnerProgram</w:t>
+      </w:r>
+      <w:proofErr w:type="spellEnd"/>
+      <w:r>
+        <w:rPr>
+          <w:color w:val="0B769F" w:themeColor="accent4" w:themeShade="BF"/>
+          <w:sz w:val="20"/>
+          <w:szCs w:val="20"/>
+          <w:lang w:val="en-GB"/>
+        </w:rPr>
+        <w:t xml:space="preserve"> </w:t>
+      </w:r>
+      <w:proofErr w:type="spellStart"/>
+      <w:r>
+        <w:rPr>
+          <w:color w:val="0B769F" w:themeColor="accent4" w:themeShade="BF"/>
+          <w:sz w:val="20"/>
+          <w:szCs w:val="20"/>
+          <w:lang w:val="en-GB"/>
+        </w:rPr>
+        <w:t>programFromBox</w:t>
+      </w:r>
+      <w:proofErr w:type="spellEnd"/>
+      <w:r>
+        <w:rPr>
+          <w:color w:val="0B769F" w:themeColor="accent4" w:themeShade="BF"/>
+          <w:sz w:val="20"/>
+          <w:szCs w:val="20"/>
+          <w:lang w:val="en-GB"/>
+        </w:rPr>
+        <w:t>)</w:t>
+      </w:r>
+    </w:p>
+    <w:p>
+      <w:pPr>
+        <w:pStyle w:val="Geenafstand"/>
+        <w:rPr>
+          <w:color w:val="0B769F" w:themeColor="accent4" w:themeShade="BF"/>
+          <w:sz w:val="20"/>
+          <w:szCs w:val="20"/>
+          <w:lang w:val="en-GB"/>
+        </w:rPr>
+      </w:pPr>
+      <w:r>
+        <w:rPr>
+          <w:color w:val="0B769F" w:themeColor="accent4" w:themeShade="BF"/>
+          <w:sz w:val="20"/>
+          <w:szCs w:val="20"/>
+          <w:lang w:val="en-GB"/>
+        </w:rPr>
+        <w:t xml:space="preserve">            +void </w:t>
+      </w:r>
+      <w:proofErr w:type="spellStart"/>
+      <w:r>
+        <w:rPr>
+          <w:color w:val="0B769F" w:themeColor="accent4" w:themeShade="BF"/>
+          <w:sz w:val="20"/>
+          <w:szCs w:val="20"/>
+          <w:lang w:val="en-GB"/>
+        </w:rPr>
+        <w:t>ClickRun</w:t>
+      </w:r>
+      <w:proofErr w:type="spellEnd"/>
+      <w:r>
+        <w:rPr>
+          <w:color w:val="0B769F" w:themeColor="accent4" w:themeShade="BF"/>
+          <w:sz w:val="20"/>
+          <w:szCs w:val="20"/>
+          <w:lang w:val="en-GB"/>
+        </w:rPr>
+        <w:t>()</w:t>
+      </w:r>
+    </w:p>
+    <w:p>
+      <w:pPr>
+        <w:pStyle w:val="Geenafstand"/>
+        <w:rPr>
+          <w:color w:val="0B769F" w:themeColor="accent4" w:themeShade="BF"/>
+          <w:sz w:val="20"/>
+          <w:szCs w:val="20"/>
+          <w:lang w:val="en-GB"/>
+        </w:rPr>
+      </w:pPr>
+      <w:r>
+        <w:rPr>
+          <w:color w:val="0B769F" w:themeColor="accent4" w:themeShade="BF"/>
+          <w:sz w:val="20"/>
+          <w:szCs w:val="20"/>
+          <w:lang w:val="en-GB"/>
+        </w:rPr>
+        <w:t xml:space="preserve">            +void </w:t>
+      </w:r>
+      <w:proofErr w:type="spellStart"/>
+      <w:r>
+        <w:rPr>
+          <w:color w:val="0B769F" w:themeColor="accent4" w:themeShade="BF"/>
+          <w:sz w:val="20"/>
+          <w:szCs w:val="20"/>
+          <w:lang w:val="en-GB"/>
+        </w:rPr>
+        <w:t>ClickMetrics</w:t>
+      </w:r>
+      <w:proofErr w:type="spellEnd"/>
+      <w:r>
+        <w:rPr>
+          <w:color w:val="0B769F" w:themeColor="accent4" w:themeShade="BF"/>
+          <w:sz w:val="20"/>
+          <w:szCs w:val="20"/>
+          <w:lang w:val="en-GB"/>
+        </w:rPr>
+        <w:t>()</w:t>
+      </w:r>
+    </w:p>
+    <w:p>
+      <w:pPr>
+        <w:pStyle w:val="Geenafstand"/>
+        <w:rPr>
+          <w:color w:val="0B769F" w:themeColor="accent4" w:themeShade="BF"/>
+          <w:sz w:val="20"/>
+          <w:szCs w:val="20"/>
+          <w:lang w:val="en-GB"/>
+        </w:rPr>
+      </w:pPr>
+      <w:r>
+        <w:rPr>
+          <w:color w:val="0B769F" w:themeColor="accent4" w:themeShade="BF"/>
+          <w:sz w:val="20"/>
+          <w:szCs w:val="20"/>
+          <w:lang w:val="en-GB"/>
+        </w:rPr>
+        <w:t xml:space="preserve">            +void </w:t>
+      </w:r>
+      <w:proofErr w:type="spellStart"/>
+      <w:r>
+        <w:rPr>
+          <w:color w:val="0B769F" w:themeColor="accent4" w:themeShade="BF"/>
+          <w:sz w:val="20"/>
+          <w:szCs w:val="20"/>
+          <w:lang w:val="en-GB"/>
+        </w:rPr>
+        <w:t>SelectExercise</w:t>
+      </w:r>
+      <w:proofErr w:type="spellEnd"/>
+      <w:r>
+        <w:rPr>
+          <w:color w:val="0B769F" w:themeColor="accent4" w:themeShade="BF"/>
+          <w:sz w:val="20"/>
+          <w:szCs w:val="20"/>
+          <w:lang w:val="en-GB"/>
+        </w:rPr>
+        <w:t xml:space="preserve">(string </w:t>
+      </w:r>
+      <w:proofErr w:type="spellStart"/>
+      <w:r>
+        <w:rPr>
+          <w:color w:val="0B769F" w:themeColor="accent4" w:themeShade="BF"/>
+          <w:sz w:val="20"/>
+          <w:szCs w:val="20"/>
+          <w:lang w:val="en-GB"/>
+        </w:rPr>
+        <w:t>fileContent</w:t>
+      </w:r>
+      <w:proofErr w:type="spellEnd"/>
+      <w:r>
+        <w:rPr>
+          <w:color w:val="0B769F" w:themeColor="accent4" w:themeShade="BF"/>
+          <w:sz w:val="20"/>
+          <w:szCs w:val="20"/>
+          <w:lang w:val="en-GB"/>
+        </w:rPr>
+        <w:t>)</w:t>
+      </w:r>
+    </w:p>
+    <w:p>
+      <w:pPr>
+        <w:pStyle w:val="Geenafstand"/>
+        <w:rPr>
+          <w:color w:val="0B769F" w:themeColor="accent4" w:themeShade="BF"/>
+          <w:sz w:val="20"/>
+          <w:szCs w:val="20"/>
+          <w:lang w:val="en-GB"/>
+        </w:rPr>
+      </w:pPr>
+      <w:r>
+        <w:rPr>
+          <w:color w:val="0B769F" w:themeColor="accent4" w:themeShade="BF"/>
+          <w:sz w:val="20"/>
+          <w:szCs w:val="20"/>
+          <w:lang w:val="en-GB"/>
+        </w:rPr>
+        <w:t xml:space="preserve">            +void </w:t>
+      </w:r>
+      <w:proofErr w:type="spellStart"/>
+      <w:r>
+        <w:rPr>
+          <w:color w:val="0B769F" w:themeColor="accent4" w:themeShade="BF"/>
+          <w:sz w:val="20"/>
+          <w:szCs w:val="20"/>
+          <w:lang w:val="en-GB"/>
+        </w:rPr>
+        <w:t>UnselectExercise</w:t>
+      </w:r>
+      <w:proofErr w:type="spellEnd"/>
+      <w:r>
+        <w:rPr>
+          <w:color w:val="0B769F" w:themeColor="accent4" w:themeShade="BF"/>
+          <w:sz w:val="20"/>
+          <w:szCs w:val="20"/>
+          <w:lang w:val="en-GB"/>
+        </w:rPr>
+        <w:t>()</w:t>
       </w:r>
     </w:p>
     <w:p>
@@ -14480,198 +14771,398 @@
           <w:szCs w:val="20"/>
           <w:lang w:val="en-GB"/>
         </w:rPr>
-        <w:t>            +void SetTextBoxProgram(string text)</w:t>
-      </w:r>
-    </w:p>
-    <w:p>
-      <w:pPr>
-        <w:pStyle w:val="Geenafstand"/>
-        <w:rPr>
-          <w:color w:val="0B769F" w:themeColor="accent4" w:themeShade="BF"/>
-          <w:sz w:val="20"/>
-          <w:szCs w:val="20"/>
-          <w:lang w:val="en-GB"/>
-        </w:rPr>
-      </w:pPr>
-      <w:r>
-        <w:rPr>
-          <w:color w:val="0B769F" w:themeColor="accent4" w:themeShade="BF"/>
-          <w:sz w:val="20"/>
-          <w:szCs w:val="20"/>
-          <w:lang w:val="en-GB"/>
-        </w:rPr>
-        <w:t>            +void SetTextBoxOutput(string text)</w:t>
-      </w:r>
-    </w:p>
-    <w:p>
-      <w:pPr>
-        <w:pStyle w:val="Geenafstand"/>
-        <w:rPr>
-          <w:color w:val="0B769F" w:themeColor="accent4" w:themeShade="BF"/>
-          <w:sz w:val="20"/>
-          <w:szCs w:val="20"/>
-          <w:lang w:val="en-GB"/>
-        </w:rPr>
-      </w:pPr>
-      <w:r>
-        <w:rPr>
-          <w:color w:val="0B769F" w:themeColor="accent4" w:themeShade="BF"/>
-          <w:sz w:val="20"/>
-          <w:szCs w:val="20"/>
-          <w:lang w:val="en-GB"/>
-        </w:rPr>
-        <w:t>            +string ReadTextBoxProgram()</w:t>
-      </w:r>
-    </w:p>
-    <w:p>
-      <w:pPr>
-        <w:pStyle w:val="Geenafstand"/>
-        <w:rPr>
-          <w:color w:val="0B769F" w:themeColor="accent4" w:themeShade="BF"/>
-          <w:sz w:val="20"/>
-          <w:szCs w:val="20"/>
-          <w:lang w:val="en-GB"/>
-        </w:rPr>
-      </w:pPr>
-    </w:p>
-    <w:p>
-      <w:pPr>
-        <w:pStyle w:val="Geenafstand"/>
-        <w:rPr>
-          <w:color w:val="0B769F" w:themeColor="accent4" w:themeShade="BF"/>
-          <w:sz w:val="20"/>
-          <w:szCs w:val="20"/>
-          <w:lang w:val="en-GB"/>
-        </w:rPr>
-      </w:pPr>
-      <w:r>
-        <w:rPr>
-          <w:color w:val="0B769F" w:themeColor="accent4" w:themeShade="BF"/>
-          <w:sz w:val="20"/>
-          <w:szCs w:val="20"/>
-          <w:lang w:val="en-GB"/>
-        </w:rPr>
-        <w:t>            +void BlockCell(int2 p)</w:t>
-      </w:r>
-    </w:p>
-    <w:p>
-      <w:pPr>
-        <w:pStyle w:val="Geenafstand"/>
-        <w:rPr>
-          <w:color w:val="0B769F" w:themeColor="accent4" w:themeShade="BF"/>
-          <w:sz w:val="20"/>
-          <w:szCs w:val="20"/>
-          <w:lang w:val="en-GB"/>
-        </w:rPr>
-      </w:pPr>
-      <w:r>
-        <w:rPr>
-          <w:color w:val="0B769F" w:themeColor="accent4" w:themeShade="BF"/>
-          <w:sz w:val="20"/>
-          <w:szCs w:val="20"/>
-          <w:lang w:val="en-GB"/>
-        </w:rPr>
-        <w:t>            +void AddGridTraceHorizontal(int y, int x0, int x1)</w:t>
-      </w:r>
-    </w:p>
-    <w:p>
-      <w:pPr>
-        <w:pStyle w:val="Geenafstand"/>
-        <w:rPr>
-          <w:color w:val="0B769F" w:themeColor="accent4" w:themeShade="BF"/>
-          <w:sz w:val="20"/>
-          <w:szCs w:val="20"/>
-          <w:lang w:val="en-GB"/>
-        </w:rPr>
-      </w:pPr>
-      <w:r>
-        <w:rPr>
-          <w:color w:val="0B769F" w:themeColor="accent4" w:themeShade="BF"/>
-          <w:sz w:val="20"/>
-          <w:szCs w:val="20"/>
-          <w:lang w:val="en-GB"/>
-        </w:rPr>
-        <w:t>            +void AddGridTraceVertical(int x, int y0, int y1)</w:t>
-      </w:r>
-    </w:p>
-    <w:p>
-      <w:pPr>
-        <w:pStyle w:val="Geenafstand"/>
-        <w:rPr>
-          <w:color w:val="0B769F" w:themeColor="accent4" w:themeShade="BF"/>
-          <w:sz w:val="20"/>
-          <w:szCs w:val="20"/>
-          <w:lang w:val="en-GB"/>
-        </w:rPr>
-      </w:pPr>
-      <w:r>
-        <w:rPr>
-          <w:color w:val="0B769F" w:themeColor="accent4" w:themeShade="BF"/>
-          <w:sz w:val="20"/>
-          <w:szCs w:val="20"/>
-          <w:lang w:val="en-GB"/>
-        </w:rPr>
-        <w:t>            +void SetCharacterPos(int2 p)</w:t>
-      </w:r>
-    </w:p>
-    <w:p>
-      <w:pPr>
-        <w:pStyle w:val="Geenafstand"/>
-        <w:rPr>
-          <w:color w:val="0B769F" w:themeColor="accent4" w:themeShade="BF"/>
-          <w:sz w:val="20"/>
-          <w:szCs w:val="20"/>
-          <w:lang w:val="en-GB"/>
-        </w:rPr>
-      </w:pPr>
-      <w:r>
-        <w:rPr>
-          <w:color w:val="0B769F" w:themeColor="accent4" w:themeShade="BF"/>
-          <w:sz w:val="20"/>
-          <w:szCs w:val="20"/>
-          <w:lang w:val="en-GB"/>
-        </w:rPr>
-        <w:t>            +void SetDestination(int2 p)</w:t>
-      </w:r>
-    </w:p>
-    <w:p>
-      <w:pPr>
-        <w:pStyle w:val="Geenafstand"/>
-        <w:rPr>
-          <w:color w:val="0B769F" w:themeColor="accent4" w:themeShade="BF"/>
-          <w:sz w:val="20"/>
-          <w:szCs w:val="20"/>
-          <w:lang w:val="en-GB"/>
-        </w:rPr>
-      </w:pPr>
-      <w:r>
-        <w:rPr>
-          <w:color w:val="0B769F" w:themeColor="accent4" w:themeShade="BF"/>
-          <w:sz w:val="20"/>
-          <w:szCs w:val="20"/>
-          <w:lang w:val="en-GB"/>
-        </w:rPr>
-        <w:t>            +void ClearExerciseStuff()</w:t>
-      </w:r>
-    </w:p>
-    <w:p>
-      <w:pPr>
-        <w:pStyle w:val="Geenafstand"/>
-        <w:rPr>
-          <w:color w:val="0B769F" w:themeColor="accent4" w:themeShade="BF"/>
-          <w:sz w:val="20"/>
-          <w:szCs w:val="20"/>
-          <w:lang w:val="en-GB"/>
-        </w:rPr>
-      </w:pPr>
-      <w:r>
-        <w:rPr>
-          <w:color w:val="0B769F" w:themeColor="accent4" w:themeShade="BF"/>
-          <w:sz w:val="20"/>
-          <w:szCs w:val="20"/>
-          <w:lang w:val="en-GB"/>
-        </w:rPr>
-        <w:t>            +void ClearTrace()</w:t>
+        <w:t xml:space="preserve">            +void </w:t>
+      </w:r>
+      <w:proofErr w:type="spellStart"/>
+      <w:r>
+        <w:rPr>
+          <w:color w:val="0B769F" w:themeColor="accent4" w:themeShade="BF"/>
+          <w:sz w:val="20"/>
+          <w:szCs w:val="20"/>
+          <w:lang w:val="en-GB"/>
+        </w:rPr>
+        <w:t>SetTextBoxProgram</w:t>
+      </w:r>
+      <w:proofErr w:type="spellEnd"/>
+      <w:r>
+        <w:rPr>
+          <w:color w:val="0B769F" w:themeColor="accent4" w:themeShade="BF"/>
+          <w:sz w:val="20"/>
+          <w:szCs w:val="20"/>
+          <w:lang w:val="en-GB"/>
+        </w:rPr>
+        <w:t>(string text)</w:t>
+      </w:r>
+    </w:p>
+    <w:p>
+      <w:pPr>
+        <w:pStyle w:val="Geenafstand"/>
+        <w:rPr>
+          <w:color w:val="0B769F" w:themeColor="accent4" w:themeShade="BF"/>
+          <w:sz w:val="20"/>
+          <w:szCs w:val="20"/>
+          <w:lang w:val="en-GB"/>
+        </w:rPr>
+      </w:pPr>
+      <w:r>
+        <w:rPr>
+          <w:color w:val="0B769F" w:themeColor="accent4" w:themeShade="BF"/>
+          <w:sz w:val="20"/>
+          <w:szCs w:val="20"/>
+          <w:lang w:val="en-GB"/>
+        </w:rPr>
+        <w:t xml:space="preserve">            +void </w:t>
+      </w:r>
+      <w:proofErr w:type="spellStart"/>
+      <w:r>
+        <w:rPr>
+          <w:color w:val="0B769F" w:themeColor="accent4" w:themeShade="BF"/>
+          <w:sz w:val="20"/>
+          <w:szCs w:val="20"/>
+          <w:lang w:val="en-GB"/>
+        </w:rPr>
+        <w:t>SetTextBoxOutput</w:t>
+      </w:r>
+      <w:proofErr w:type="spellEnd"/>
+      <w:r>
+        <w:rPr>
+          <w:color w:val="0B769F" w:themeColor="accent4" w:themeShade="BF"/>
+          <w:sz w:val="20"/>
+          <w:szCs w:val="20"/>
+          <w:lang w:val="en-GB"/>
+        </w:rPr>
+        <w:t>(string text)</w:t>
+      </w:r>
+    </w:p>
+    <w:p>
+      <w:pPr>
+        <w:pStyle w:val="Geenafstand"/>
+        <w:rPr>
+          <w:color w:val="0B769F" w:themeColor="accent4" w:themeShade="BF"/>
+          <w:sz w:val="20"/>
+          <w:szCs w:val="20"/>
+          <w:lang w:val="en-GB"/>
+        </w:rPr>
+      </w:pPr>
+      <w:r>
+        <w:rPr>
+          <w:color w:val="0B769F" w:themeColor="accent4" w:themeShade="BF"/>
+          <w:sz w:val="20"/>
+          <w:szCs w:val="20"/>
+          <w:lang w:val="en-GB"/>
+        </w:rPr>
+        <w:t xml:space="preserve">            +string </w:t>
+      </w:r>
+      <w:proofErr w:type="spellStart"/>
+      <w:r>
+        <w:rPr>
+          <w:color w:val="0B769F" w:themeColor="accent4" w:themeShade="BF"/>
+          <w:sz w:val="20"/>
+          <w:szCs w:val="20"/>
+          <w:lang w:val="en-GB"/>
+        </w:rPr>
+        <w:t>ReadTextBoxProgram</w:t>
+      </w:r>
+      <w:proofErr w:type="spellEnd"/>
+      <w:r>
+        <w:rPr>
+          <w:color w:val="0B769F" w:themeColor="accent4" w:themeShade="BF"/>
+          <w:sz w:val="20"/>
+          <w:szCs w:val="20"/>
+          <w:lang w:val="en-GB"/>
+        </w:rPr>
+        <w:t>()</w:t>
+      </w:r>
+    </w:p>
+    <w:p>
+      <w:pPr>
+        <w:pStyle w:val="Geenafstand"/>
+        <w:rPr>
+          <w:color w:val="0B769F" w:themeColor="accent4" w:themeShade="BF"/>
+          <w:sz w:val="20"/>
+          <w:szCs w:val="20"/>
+          <w:lang w:val="en-GB"/>
+        </w:rPr>
+      </w:pPr>
+    </w:p>
+    <w:p>
+      <w:pPr>
+        <w:pStyle w:val="Geenafstand"/>
+        <w:rPr>
+          <w:color w:val="0B769F" w:themeColor="accent4" w:themeShade="BF"/>
+          <w:sz w:val="20"/>
+          <w:szCs w:val="20"/>
+          <w:lang w:val="en-GB"/>
+        </w:rPr>
+      </w:pPr>
+      <w:r>
+        <w:rPr>
+          <w:color w:val="0B769F" w:themeColor="accent4" w:themeShade="BF"/>
+          <w:sz w:val="20"/>
+          <w:szCs w:val="20"/>
+          <w:lang w:val="en-GB"/>
+        </w:rPr>
+        <w:t xml:space="preserve">            +void </w:t>
+      </w:r>
+      <w:proofErr w:type="spellStart"/>
+      <w:r>
+        <w:rPr>
+          <w:color w:val="0B769F" w:themeColor="accent4" w:themeShade="BF"/>
+          <w:sz w:val="20"/>
+          <w:szCs w:val="20"/>
+          <w:lang w:val="en-GB"/>
+        </w:rPr>
+        <w:t>BlockCell</w:t>
+      </w:r>
+      <w:proofErr w:type="spellEnd"/>
+      <w:r>
+        <w:rPr>
+          <w:color w:val="0B769F" w:themeColor="accent4" w:themeShade="BF"/>
+          <w:sz w:val="20"/>
+          <w:szCs w:val="20"/>
+          <w:lang w:val="en-GB"/>
+        </w:rPr>
+        <w:t>(int2 p)</w:t>
+      </w:r>
+    </w:p>
+    <w:p>
+      <w:pPr>
+        <w:pStyle w:val="Geenafstand"/>
+        <w:rPr>
+          <w:color w:val="0B769F" w:themeColor="accent4" w:themeShade="BF"/>
+          <w:sz w:val="20"/>
+          <w:szCs w:val="20"/>
+          <w:lang w:val="en-GB"/>
+        </w:rPr>
+      </w:pPr>
+      <w:r>
+        <w:rPr>
+          <w:color w:val="0B769F" w:themeColor="accent4" w:themeShade="BF"/>
+          <w:sz w:val="20"/>
+          <w:szCs w:val="20"/>
+          <w:lang w:val="en-GB"/>
+        </w:rPr>
+        <w:t xml:space="preserve">            +void </w:t>
+      </w:r>
+      <w:proofErr w:type="spellStart"/>
+      <w:r>
+        <w:rPr>
+          <w:color w:val="0B769F" w:themeColor="accent4" w:themeShade="BF"/>
+          <w:sz w:val="20"/>
+          <w:szCs w:val="20"/>
+          <w:lang w:val="en-GB"/>
+        </w:rPr>
+        <w:t>AddGridTraceHorizontal</w:t>
+      </w:r>
+      <w:proofErr w:type="spellEnd"/>
+      <w:r>
+        <w:rPr>
+          <w:color w:val="0B769F" w:themeColor="accent4" w:themeShade="BF"/>
+          <w:sz w:val="20"/>
+          <w:szCs w:val="20"/>
+          <w:lang w:val="en-GB"/>
+        </w:rPr>
+        <w:t>(int y, int x0, int x1)</w:t>
+      </w:r>
+    </w:p>
+    <w:p>
+      <w:pPr>
+        <w:pStyle w:val="Geenafstand"/>
+        <w:rPr>
+          <w:color w:val="0B769F" w:themeColor="accent4" w:themeShade="BF"/>
+          <w:sz w:val="20"/>
+          <w:szCs w:val="20"/>
+          <w:lang w:val="en-GB"/>
+        </w:rPr>
+      </w:pPr>
+      <w:r>
+        <w:rPr>
+          <w:color w:val="0B769F" w:themeColor="accent4" w:themeShade="BF"/>
+          <w:sz w:val="20"/>
+          <w:szCs w:val="20"/>
+          <w:lang w:val="en-GB"/>
+        </w:rPr>
+        <w:t xml:space="preserve">            +void </w:t>
+      </w:r>
+      <w:proofErr w:type="spellStart"/>
+      <w:r>
+        <w:rPr>
+          <w:color w:val="0B769F" w:themeColor="accent4" w:themeShade="BF"/>
+          <w:sz w:val="20"/>
+          <w:szCs w:val="20"/>
+          <w:lang w:val="en-GB"/>
+        </w:rPr>
+        <w:t>AddGridTraceVertical</w:t>
+      </w:r>
+      <w:proofErr w:type="spellEnd"/>
+      <w:r>
+        <w:rPr>
+          <w:color w:val="0B769F" w:themeColor="accent4" w:themeShade="BF"/>
+          <w:sz w:val="20"/>
+          <w:szCs w:val="20"/>
+          <w:lang w:val="en-GB"/>
+        </w:rPr>
+        <w:t>(int x, int y0, int y1)</w:t>
+      </w:r>
+    </w:p>
+    <w:p>
+      <w:pPr>
+        <w:pStyle w:val="Geenafstand"/>
+        <w:rPr>
+          <w:color w:val="0B769F" w:themeColor="accent4" w:themeShade="BF"/>
+          <w:sz w:val="20"/>
+          <w:szCs w:val="20"/>
+          <w:lang w:val="en-GB"/>
+        </w:rPr>
+      </w:pPr>
+      <w:r>
+        <w:rPr>
+          <w:color w:val="0B769F" w:themeColor="accent4" w:themeShade="BF"/>
+          <w:sz w:val="20"/>
+          <w:szCs w:val="20"/>
+          <w:lang w:val="en-GB"/>
+        </w:rPr>
+        <w:t xml:space="preserve">            +void </w:t>
+      </w:r>
+      <w:proofErr w:type="spellStart"/>
+      <w:r>
+        <w:rPr>
+          <w:color w:val="0B769F" w:themeColor="accent4" w:themeShade="BF"/>
+          <w:sz w:val="20"/>
+          <w:szCs w:val="20"/>
+          <w:lang w:val="en-GB"/>
+        </w:rPr>
+        <w:t>SetCharacterPos</w:t>
+      </w:r>
+      <w:proofErr w:type="spellEnd"/>
+      <w:r>
+        <w:rPr>
+          <w:color w:val="0B769F" w:themeColor="accent4" w:themeShade="BF"/>
+          <w:sz w:val="20"/>
+          <w:szCs w:val="20"/>
+          <w:lang w:val="en-GB"/>
+        </w:rPr>
+        <w:t>(int2 p)</w:t>
+      </w:r>
+    </w:p>
+    <w:p>
+      <w:pPr>
+        <w:pStyle w:val="Geenafstand"/>
+        <w:rPr>
+          <w:color w:val="0B769F" w:themeColor="accent4" w:themeShade="BF"/>
+          <w:sz w:val="20"/>
+          <w:szCs w:val="20"/>
+          <w:lang w:val="en-GB"/>
+        </w:rPr>
+      </w:pPr>
+      <w:r>
+        <w:rPr>
+          <w:color w:val="0B769F" w:themeColor="accent4" w:themeShade="BF"/>
+          <w:sz w:val="20"/>
+          <w:szCs w:val="20"/>
+          <w:lang w:val="en-GB"/>
+        </w:rPr>
+        <w:t xml:space="preserve">            +void </w:t>
+      </w:r>
+      <w:proofErr w:type="spellStart"/>
+      <w:r>
+        <w:rPr>
+          <w:color w:val="0B769F" w:themeColor="accent4" w:themeShade="BF"/>
+          <w:sz w:val="20"/>
+          <w:szCs w:val="20"/>
+          <w:lang w:val="en-GB"/>
+        </w:rPr>
+        <w:t>SetDestination</w:t>
+      </w:r>
+      <w:proofErr w:type="spellEnd"/>
+      <w:r>
+        <w:rPr>
+          <w:color w:val="0B769F" w:themeColor="accent4" w:themeShade="BF"/>
+          <w:sz w:val="20"/>
+          <w:szCs w:val="20"/>
+          <w:lang w:val="en-GB"/>
+        </w:rPr>
+        <w:t>(int2 p)</w:t>
+      </w:r>
+    </w:p>
+    <w:p>
+      <w:pPr>
+        <w:pStyle w:val="Geenafstand"/>
+        <w:rPr>
+          <w:color w:val="0B769F" w:themeColor="accent4" w:themeShade="BF"/>
+          <w:sz w:val="20"/>
+          <w:szCs w:val="20"/>
+          <w:lang w:val="en-GB"/>
+        </w:rPr>
+      </w:pPr>
+      <w:r>
+        <w:rPr>
+          <w:color w:val="0B769F" w:themeColor="accent4" w:themeShade="BF"/>
+          <w:sz w:val="20"/>
+          <w:szCs w:val="20"/>
+          <w:lang w:val="en-GB"/>
+        </w:rPr>
+        <w:t xml:space="preserve">            +void </w:t>
+      </w:r>
+      <w:proofErr w:type="spellStart"/>
+      <w:r>
+        <w:rPr>
+          <w:color w:val="0B769F" w:themeColor="accent4" w:themeShade="BF"/>
+          <w:sz w:val="20"/>
+          <w:szCs w:val="20"/>
+          <w:lang w:val="en-GB"/>
+        </w:rPr>
+        <w:t>ClearExerciseStuff</w:t>
+      </w:r>
+      <w:proofErr w:type="spellEnd"/>
+      <w:r>
+        <w:rPr>
+          <w:color w:val="0B769F" w:themeColor="accent4" w:themeShade="BF"/>
+          <w:sz w:val="20"/>
+          <w:szCs w:val="20"/>
+          <w:lang w:val="en-GB"/>
+        </w:rPr>
+        <w:t>()</w:t>
+      </w:r>
+    </w:p>
+    <w:p>
+      <w:pPr>
+        <w:pStyle w:val="Geenafstand"/>
+        <w:rPr>
+          <w:color w:val="0B769F" w:themeColor="accent4" w:themeShade="BF"/>
+          <w:sz w:val="20"/>
+          <w:szCs w:val="20"/>
+          <w:lang w:val="en-GB"/>
+        </w:rPr>
+      </w:pPr>
+      <w:r>
+        <w:rPr>
+          <w:color w:val="0B769F" w:themeColor="accent4" w:themeShade="BF"/>
+          <w:sz w:val="20"/>
+          <w:szCs w:val="20"/>
+          <w:lang w:val="en-GB"/>
+        </w:rPr>
+        <w:t xml:space="preserve">            +void </w:t>
+      </w:r>
+      <w:proofErr w:type="spellStart"/>
+      <w:r>
+        <w:rPr>
+          <w:color w:val="0B769F" w:themeColor="accent4" w:themeShade="BF"/>
+          <w:sz w:val="20"/>
+          <w:szCs w:val="20"/>
+          <w:lang w:val="en-GB"/>
+        </w:rPr>
+        <w:t>ClearTrace</w:t>
+      </w:r>
+      <w:proofErr w:type="spellEnd"/>
+      <w:r>
+        <w:rPr>
+          <w:color w:val="0B769F" w:themeColor="accent4" w:themeShade="BF"/>
+          <w:sz w:val="20"/>
+          <w:szCs w:val="20"/>
+          <w:lang w:val="en-GB"/>
+        </w:rPr>
+        <w:t>()</w:t>
       </w:r>
     </w:p>
     <w:p>
@@ -14711,47 +15202,127 @@
           <w:szCs w:val="20"/>
           <w:lang w:val="en-GB"/>
         </w:rPr>
-        <w:t>        class IOutputLanguage{</w:t>
-      </w:r>
-    </w:p>
-    <w:p>
-      <w:pPr>
-        <w:pStyle w:val="Geenafstand"/>
-        <w:rPr>
-          <w:color w:val="0B769F" w:themeColor="accent4" w:themeShade="BF"/>
-          <w:sz w:val="20"/>
-          <w:szCs w:val="20"/>
-          <w:lang w:val="en-GB"/>
-        </w:rPr>
-      </w:pPr>
-      <w:r>
-        <w:rPr>
-          <w:color w:val="0B769F" w:themeColor="accent4" w:themeShade="BF"/>
-          <w:sz w:val="20"/>
-          <w:szCs w:val="20"/>
-          <w:lang w:val="en-GB"/>
-        </w:rPr>
-        <w:t>            +string Execute(InnerProgram program)</w:t>
-      </w:r>
-    </w:p>
-    <w:p>
-      <w:pPr>
-        <w:pStyle w:val="Geenafstand"/>
-        <w:rPr>
-          <w:color w:val="0B769F" w:themeColor="accent4" w:themeShade="BF"/>
-          <w:sz w:val="20"/>
-          <w:szCs w:val="20"/>
-          <w:lang w:val="en-GB"/>
-        </w:rPr>
-      </w:pPr>
-      <w:r>
-        <w:rPr>
-          <w:color w:val="0B769F" w:themeColor="accent4" w:themeShade="BF"/>
-          <w:sz w:val="20"/>
-          <w:szCs w:val="20"/>
-          <w:lang w:val="en-GB"/>
-        </w:rPr>
-        <w:t>            +string ShowMetrics(InnerProgram program)</w:t>
+        <w:t xml:space="preserve">        class </w:t>
+      </w:r>
+      <w:proofErr w:type="spellStart"/>
+      <w:r>
+        <w:rPr>
+          <w:color w:val="0B769F" w:themeColor="accent4" w:themeShade="BF"/>
+          <w:sz w:val="20"/>
+          <w:szCs w:val="20"/>
+          <w:lang w:val="en-GB"/>
+        </w:rPr>
+        <w:t>IOutputLanguage</w:t>
+      </w:r>
+      <w:proofErr w:type="spellEnd"/>
+      <w:r>
+        <w:rPr>
+          <w:color w:val="0B769F" w:themeColor="accent4" w:themeShade="BF"/>
+          <w:sz w:val="20"/>
+          <w:szCs w:val="20"/>
+          <w:lang w:val="en-GB"/>
+        </w:rPr>
+        <w:t>{</w:t>
+      </w:r>
+    </w:p>
+    <w:p>
+      <w:pPr>
+        <w:pStyle w:val="Geenafstand"/>
+        <w:rPr>
+          <w:color w:val="0B769F" w:themeColor="accent4" w:themeShade="BF"/>
+          <w:sz w:val="20"/>
+          <w:szCs w:val="20"/>
+          <w:lang w:val="en-GB"/>
+        </w:rPr>
+      </w:pPr>
+      <w:r>
+        <w:rPr>
+          <w:color w:val="0B769F" w:themeColor="accent4" w:themeShade="BF"/>
+          <w:sz w:val="20"/>
+          <w:szCs w:val="20"/>
+          <w:lang w:val="en-GB"/>
+        </w:rPr>
+        <w:t>            +string Execute(</w:t>
+      </w:r>
+      <w:proofErr w:type="spellStart"/>
+      <w:r>
+        <w:rPr>
+          <w:color w:val="0B769F" w:themeColor="accent4" w:themeShade="BF"/>
+          <w:sz w:val="20"/>
+          <w:szCs w:val="20"/>
+          <w:lang w:val="en-GB"/>
+        </w:rPr>
+        <w:t>InnerProgram</w:t>
+      </w:r>
+      <w:proofErr w:type="spellEnd"/>
+      <w:r>
+        <w:rPr>
+          <w:color w:val="0B769F" w:themeColor="accent4" w:themeShade="BF"/>
+          <w:sz w:val="20"/>
+          <w:szCs w:val="20"/>
+          <w:lang w:val="en-GB"/>
+        </w:rPr>
+        <w:t xml:space="preserve"> program)</w:t>
+      </w:r>
+    </w:p>
+    <w:p>
+      <w:pPr>
+        <w:pStyle w:val="Geenafstand"/>
+        <w:rPr>
+          <w:color w:val="0B769F" w:themeColor="accent4" w:themeShade="BF"/>
+          <w:sz w:val="20"/>
+          <w:szCs w:val="20"/>
+          <w:lang w:val="en-GB"/>
+        </w:rPr>
+      </w:pPr>
+      <w:r>
+        <w:rPr>
+          <w:color w:val="0B769F" w:themeColor="accent4" w:themeShade="BF"/>
+          <w:sz w:val="20"/>
+          <w:szCs w:val="20"/>
+          <w:lang w:val="en-GB"/>
+        </w:rPr>
+        <w:t xml:space="preserve">            +string </w:t>
+      </w:r>
+      <w:proofErr w:type="spellStart"/>
+      <w:r>
+        <w:rPr>
+          <w:color w:val="0B769F" w:themeColor="accent4" w:themeShade="BF"/>
+          <w:sz w:val="20"/>
+          <w:szCs w:val="20"/>
+          <w:lang w:val="en-GB"/>
+        </w:rPr>
+        <w:t>ShowMetrics</w:t>
+      </w:r>
+      <w:proofErr w:type="spellEnd"/>
+      <w:r>
+        <w:rPr>
+          <w:color w:val="0B769F" w:themeColor="accent4" w:themeShade="BF"/>
+          <w:sz w:val="20"/>
+          <w:szCs w:val="20"/>
+          <w:lang w:val="en-GB"/>
+        </w:rPr>
+        <w:t>(</w:t>
+      </w:r>
+      <w:proofErr w:type="spellStart"/>
+      <w:r>
+        <w:rPr>
+          <w:color w:val="0B769F" w:themeColor="accent4" w:themeShade="BF"/>
+          <w:sz w:val="20"/>
+          <w:szCs w:val="20"/>
+          <w:lang w:val="en-GB"/>
+        </w:rPr>
+        <w:t>InnerProgram</w:t>
+      </w:r>
+      <w:proofErr w:type="spellEnd"/>
+      <w:r>
+        <w:rPr>
+          <w:color w:val="0B769F" w:themeColor="accent4" w:themeShade="BF"/>
+          <w:sz w:val="20"/>
+          <w:szCs w:val="20"/>
+          <w:lang w:val="en-GB"/>
+        </w:rPr>
+        <w:t xml:space="preserve"> program)</w:t>
       </w:r>
     </w:p>
     <w:p>
@@ -14811,7 +15382,47 @@
           <w:szCs w:val="20"/>
           <w:lang w:val="en-GB"/>
         </w:rPr>
-        <w:t>        class IParser["IParser&lt; T&gt;"]{</w:t>
+        <w:t xml:space="preserve">        class </w:t>
+      </w:r>
+      <w:proofErr w:type="spellStart"/>
+      <w:r>
+        <w:rPr>
+          <w:color w:val="0B769F" w:themeColor="accent4" w:themeShade="BF"/>
+          <w:sz w:val="20"/>
+          <w:szCs w:val="20"/>
+          <w:lang w:val="en-GB"/>
+        </w:rPr>
+        <w:t>IParser</w:t>
+      </w:r>
+      <w:proofErr w:type="spellEnd"/>
+      <w:r>
+        <w:rPr>
+          <w:color w:val="0B769F" w:themeColor="accent4" w:themeShade="BF"/>
+          <w:sz w:val="20"/>
+          <w:szCs w:val="20"/>
+          <w:lang w:val="en-GB"/>
+        </w:rPr>
+        <w:t>["</w:t>
+      </w:r>
+      <w:proofErr w:type="spellStart"/>
+      <w:r>
+        <w:rPr>
+          <w:color w:val="0B769F" w:themeColor="accent4" w:themeShade="BF"/>
+          <w:sz w:val="20"/>
+          <w:szCs w:val="20"/>
+          <w:lang w:val="en-GB"/>
+        </w:rPr>
+        <w:t>IParser</w:t>
+      </w:r>
+      <w:proofErr w:type="spellEnd"/>
+      <w:r>
+        <w:rPr>
+          <w:color w:val="0B769F" w:themeColor="accent4" w:themeShade="BF"/>
+          <w:sz w:val="20"/>
+          <w:szCs w:val="20"/>
+          <w:lang w:val="en-GB"/>
+        </w:rPr>
+        <w:t>&lt; T&gt;"]{</w:t>
       </w:r>
     </w:p>
     <w:p>
@@ -14851,7 +15462,27 @@
           <w:szCs w:val="20"/>
           <w:lang w:val="en-GB"/>
         </w:rPr>
-        <w:t>            +string Unparse(T input)</w:t>
+        <w:t xml:space="preserve">            +string </w:t>
+      </w:r>
+      <w:proofErr w:type="spellStart"/>
+      <w:r>
+        <w:rPr>
+          <w:color w:val="0B769F" w:themeColor="accent4" w:themeShade="BF"/>
+          <w:sz w:val="20"/>
+          <w:szCs w:val="20"/>
+          <w:lang w:val="en-GB"/>
+        </w:rPr>
+        <w:t>Unparse</w:t>
+      </w:r>
+      <w:proofErr w:type="spellEnd"/>
+      <w:r>
+        <w:rPr>
+          <w:color w:val="0B769F" w:themeColor="accent4" w:themeShade="BF"/>
+          <w:sz w:val="20"/>
+          <w:szCs w:val="20"/>
+          <w:lang w:val="en-GB"/>
+        </w:rPr>
+        <w:t>(T input)</w:t>
       </w:r>
     </w:p>
     <w:p>
@@ -14891,47 +15522,147 @@
           <w:szCs w:val="20"/>
           <w:lang w:val="en-GB"/>
         </w:rPr>
-        <w:t>        class ProgramParser{</w:t>
-      </w:r>
-    </w:p>
-    <w:p>
-      <w:pPr>
-        <w:pStyle w:val="Geenafstand"/>
-        <w:rPr>
-          <w:color w:val="0B769F" w:themeColor="accent4" w:themeShade="BF"/>
-          <w:sz w:val="20"/>
-          <w:szCs w:val="20"/>
-          <w:lang w:val="en-GB"/>
-        </w:rPr>
-      </w:pPr>
-      <w:r>
-        <w:rPr>
-          <w:color w:val="0B769F" w:themeColor="accent4" w:themeShade="BF"/>
-          <w:sz w:val="20"/>
-          <w:szCs w:val="20"/>
-          <w:lang w:val="en-GB"/>
-        </w:rPr>
-        <w:t>            -Body.Builder ParseCommandBody(string[] lines)</w:t>
-      </w:r>
-    </w:p>
-    <w:p>
-      <w:pPr>
-        <w:pStyle w:val="Geenafstand"/>
-        <w:rPr>
-          <w:color w:val="0B769F" w:themeColor="accent4" w:themeShade="BF"/>
-          <w:sz w:val="20"/>
-          <w:szCs w:val="20"/>
-          <w:lang w:val="en-GB"/>
-        </w:rPr>
-      </w:pPr>
-      <w:r>
-        <w:rPr>
-          <w:color w:val="0B769F" w:themeColor="accent4" w:themeShade="BF"/>
-          <w:sz w:val="20"/>
-          <w:szCs w:val="20"/>
-          <w:lang w:val="en-GB"/>
-        </w:rPr>
-        <w:t>            -string[] TrimFront(string[] lines, int tabSize)</w:t>
+        <w:t xml:space="preserve">        class </w:t>
+      </w:r>
+      <w:proofErr w:type="spellStart"/>
+      <w:r>
+        <w:rPr>
+          <w:color w:val="0B769F" w:themeColor="accent4" w:themeShade="BF"/>
+          <w:sz w:val="20"/>
+          <w:szCs w:val="20"/>
+          <w:lang w:val="en-GB"/>
+        </w:rPr>
+        <w:t>ProgramParser</w:t>
+      </w:r>
+      <w:proofErr w:type="spellEnd"/>
+      <w:r>
+        <w:rPr>
+          <w:color w:val="0B769F" w:themeColor="accent4" w:themeShade="BF"/>
+          <w:sz w:val="20"/>
+          <w:szCs w:val="20"/>
+          <w:lang w:val="en-GB"/>
+        </w:rPr>
+        <w:t>{</w:t>
+      </w:r>
+    </w:p>
+    <w:p>
+      <w:pPr>
+        <w:pStyle w:val="Geenafstand"/>
+        <w:rPr>
+          <w:color w:val="0B769F" w:themeColor="accent4" w:themeShade="BF"/>
+          <w:sz w:val="20"/>
+          <w:szCs w:val="20"/>
+          <w:lang w:val="en-GB"/>
+        </w:rPr>
+      </w:pPr>
+      <w:r>
+        <w:rPr>
+          <w:color w:val="0B769F" w:themeColor="accent4" w:themeShade="BF"/>
+          <w:sz w:val="20"/>
+          <w:szCs w:val="20"/>
+          <w:lang w:val="en-GB"/>
+        </w:rPr>
+        <w:t>            -</w:t>
+      </w:r>
+      <w:proofErr w:type="spellStart"/>
+      <w:r>
+        <w:rPr>
+          <w:color w:val="0B769F" w:themeColor="accent4" w:themeShade="BF"/>
+          <w:sz w:val="20"/>
+          <w:szCs w:val="20"/>
+          <w:lang w:val="en-GB"/>
+        </w:rPr>
+        <w:t>Body.Builder</w:t>
+      </w:r>
+      <w:proofErr w:type="spellEnd"/>
+      <w:r>
+        <w:rPr>
+          <w:color w:val="0B769F" w:themeColor="accent4" w:themeShade="BF"/>
+          <w:sz w:val="20"/>
+          <w:szCs w:val="20"/>
+          <w:lang w:val="en-GB"/>
+        </w:rPr>
+        <w:t xml:space="preserve"> </w:t>
+      </w:r>
+      <w:proofErr w:type="spellStart"/>
+      <w:r>
+        <w:rPr>
+          <w:color w:val="0B769F" w:themeColor="accent4" w:themeShade="BF"/>
+          <w:sz w:val="20"/>
+          <w:szCs w:val="20"/>
+          <w:lang w:val="en-GB"/>
+        </w:rPr>
+        <w:t>ParseCommandBody</w:t>
+      </w:r>
+      <w:proofErr w:type="spellEnd"/>
+      <w:r>
+        <w:rPr>
+          <w:color w:val="0B769F" w:themeColor="accent4" w:themeShade="BF"/>
+          <w:sz w:val="20"/>
+          <w:szCs w:val="20"/>
+          <w:lang w:val="en-GB"/>
+        </w:rPr>
+        <w:t>(string[] lines)</w:t>
+      </w:r>
+    </w:p>
+    <w:p>
+      <w:pPr>
+        <w:pStyle w:val="Geenafstand"/>
+        <w:rPr>
+          <w:color w:val="0B769F" w:themeColor="accent4" w:themeShade="BF"/>
+          <w:sz w:val="20"/>
+          <w:szCs w:val="20"/>
+          <w:lang w:val="en-GB"/>
+        </w:rPr>
+      </w:pPr>
+      <w:r>
+        <w:rPr>
+          <w:color w:val="0B769F" w:themeColor="accent4" w:themeShade="BF"/>
+          <w:sz w:val="20"/>
+          <w:szCs w:val="20"/>
+          <w:lang w:val="en-GB"/>
+        </w:rPr>
+        <w:t xml:space="preserve">            -string[] </w:t>
+      </w:r>
+      <w:proofErr w:type="spellStart"/>
+      <w:r>
+        <w:rPr>
+          <w:color w:val="0B769F" w:themeColor="accent4" w:themeShade="BF"/>
+          <w:sz w:val="20"/>
+          <w:szCs w:val="20"/>
+          <w:lang w:val="en-GB"/>
+        </w:rPr>
+        <w:t>TrimFront</w:t>
+      </w:r>
+      <w:proofErr w:type="spellEnd"/>
+      <w:r>
+        <w:rPr>
+          <w:color w:val="0B769F" w:themeColor="accent4" w:themeShade="BF"/>
+          <w:sz w:val="20"/>
+          <w:szCs w:val="20"/>
+          <w:lang w:val="en-GB"/>
+        </w:rPr>
+        <w:t xml:space="preserve">(string[] lines, int </w:t>
+      </w:r>
+      <w:proofErr w:type="spellStart"/>
+      <w:r>
+        <w:rPr>
+          <w:color w:val="0B769F" w:themeColor="accent4" w:themeShade="BF"/>
+          <w:sz w:val="20"/>
+          <w:szCs w:val="20"/>
+          <w:lang w:val="en-GB"/>
+        </w:rPr>
+        <w:t>tabSize</w:t>
+      </w:r>
+      <w:proofErr w:type="spellEnd"/>
+      <w:r>
+        <w:rPr>
+          <w:color w:val="0B769F" w:themeColor="accent4" w:themeShade="BF"/>
+          <w:sz w:val="20"/>
+          <w:szCs w:val="20"/>
+          <w:lang w:val="en-GB"/>
+        </w:rPr>
+        <w:t>)</w:t>
       </w:r>
     </w:p>
     <w:p>
@@ -14971,8 +15702,19 @@
           <w:szCs w:val="20"/>
           <w:lang w:val="en-GB"/>
         </w:rPr>
-        <w:t>        class ProgramParser.BodyUnparser</w:t>
-      </w:r>
+        <w:t xml:space="preserve">        class </w:t>
+      </w:r>
+      <w:proofErr w:type="spellStart"/>
+      <w:r>
+        <w:rPr>
+          <w:color w:val="0B769F" w:themeColor="accent4" w:themeShade="BF"/>
+          <w:sz w:val="20"/>
+          <w:szCs w:val="20"/>
+          <w:lang w:val="en-GB"/>
+        </w:rPr>
+        <w:t>ProgramParser.BodyUnparser</w:t>
+      </w:r>
+      <w:proofErr w:type="spellEnd"/>
     </w:p>
     <w:p>
       <w:pPr>
@@ -15031,87 +15773,240 @@
           <w:szCs w:val="20"/>
           <w:lang w:val="en-GB"/>
         </w:rPr>
-        <w:t>    UI1 --&gt; IOutputLanguage : 1 outputLanguage</w:t>
-      </w:r>
-    </w:p>
-    <w:p>
-      <w:pPr>
-        <w:pStyle w:val="Geenafstand"/>
-        <w:rPr>
-          <w:color w:val="0B769F" w:themeColor="accent4" w:themeShade="BF"/>
-          <w:sz w:val="20"/>
-          <w:szCs w:val="20"/>
-          <w:lang w:val="en-GB"/>
-        </w:rPr>
-      </w:pPr>
-      <w:r>
-        <w:rPr>
-          <w:color w:val="0B769F" w:themeColor="accent4" w:themeShade="BF"/>
-          <w:sz w:val="20"/>
-          <w:szCs w:val="20"/>
-          <w:lang w:val="en-GB"/>
-        </w:rPr>
-        <w:t>    UI1 --&gt; ProgramParser : 1 programParser</w:t>
-      </w:r>
-    </w:p>
-    <w:p>
-      <w:pPr>
-        <w:pStyle w:val="Geenafstand"/>
-        <w:rPr>
-          <w:color w:val="0B769F" w:themeColor="accent4" w:themeShade="BF"/>
-          <w:sz w:val="20"/>
-          <w:szCs w:val="20"/>
-          <w:lang w:val="en-GB"/>
-        </w:rPr>
-      </w:pPr>
-      <w:r>
-        <w:rPr>
-          <w:color w:val="0B769F" w:themeColor="accent4" w:themeShade="BF"/>
-          <w:sz w:val="20"/>
-          <w:szCs w:val="20"/>
-          <w:lang w:val="en-GB"/>
-        </w:rPr>
-        <w:t>    IOutputLanguage &lt;|.. OutputLanguage1</w:t>
-      </w:r>
-    </w:p>
-    <w:p>
-      <w:pPr>
-        <w:pStyle w:val="Geenafstand"/>
-        <w:rPr>
-          <w:color w:val="0B769F" w:themeColor="accent4" w:themeShade="BF"/>
-          <w:sz w:val="20"/>
-          <w:szCs w:val="20"/>
-          <w:lang w:val="en-GB"/>
-        </w:rPr>
-      </w:pPr>
-      <w:r>
-        <w:rPr>
-          <w:color w:val="0B769F" w:themeColor="accent4" w:themeShade="BF"/>
-          <w:sz w:val="20"/>
-          <w:szCs w:val="20"/>
-          <w:lang w:val="en-GB"/>
-        </w:rPr>
-        <w:t>    IParser &lt;|.. ProgramParser</w:t>
-      </w:r>
-    </w:p>
-    <w:p>
-      <w:pPr>
-        <w:pStyle w:val="Geenafstand"/>
-        <w:rPr>
-          <w:color w:val="0B769F" w:themeColor="accent4" w:themeShade="BF"/>
-          <w:sz w:val="20"/>
-          <w:szCs w:val="20"/>
-          <w:lang w:val="en-GB"/>
-        </w:rPr>
-      </w:pPr>
-      <w:r>
-        <w:rPr>
-          <w:color w:val="0B769F" w:themeColor="accent4" w:themeShade="BF"/>
-          <w:sz w:val="20"/>
-          <w:szCs w:val="20"/>
-          <w:lang w:val="en-GB"/>
-        </w:rPr>
-        <w:t>    ProgramParser ..&gt; ProgramParser.BodyUnparser : uses</w:t>
+        <w:t xml:space="preserve">    UI1 --&gt; </w:t>
+      </w:r>
+      <w:proofErr w:type="spellStart"/>
+      <w:r>
+        <w:rPr>
+          <w:color w:val="0B769F" w:themeColor="accent4" w:themeShade="BF"/>
+          <w:sz w:val="20"/>
+          <w:szCs w:val="20"/>
+          <w:lang w:val="en-GB"/>
+        </w:rPr>
+        <w:t>IOutputLanguage</w:t>
+      </w:r>
+      <w:proofErr w:type="spellEnd"/>
+      <w:r>
+        <w:rPr>
+          <w:color w:val="0B769F" w:themeColor="accent4" w:themeShade="BF"/>
+          <w:sz w:val="20"/>
+          <w:szCs w:val="20"/>
+          <w:lang w:val="en-GB"/>
+        </w:rPr>
+        <w:t xml:space="preserve"> : 1 </w:t>
+      </w:r>
+      <w:proofErr w:type="spellStart"/>
+      <w:r>
+        <w:rPr>
+          <w:color w:val="0B769F" w:themeColor="accent4" w:themeShade="BF"/>
+          <w:sz w:val="20"/>
+          <w:szCs w:val="20"/>
+          <w:lang w:val="en-GB"/>
+        </w:rPr>
+        <w:t>outputLanguage</w:t>
+      </w:r>
+      <w:proofErr w:type="spellEnd"/>
+    </w:p>
+    <w:p>
+      <w:pPr>
+        <w:pStyle w:val="Geenafstand"/>
+        <w:rPr>
+          <w:color w:val="0B769F" w:themeColor="accent4" w:themeShade="BF"/>
+          <w:sz w:val="20"/>
+          <w:szCs w:val="20"/>
+          <w:lang w:val="en-GB"/>
+        </w:rPr>
+      </w:pPr>
+      <w:r>
+        <w:rPr>
+          <w:color w:val="0B769F" w:themeColor="accent4" w:themeShade="BF"/>
+          <w:sz w:val="20"/>
+          <w:szCs w:val="20"/>
+          <w:lang w:val="en-GB"/>
+        </w:rPr>
+        <w:t xml:space="preserve">    UI1 --&gt; </w:t>
+      </w:r>
+      <w:proofErr w:type="spellStart"/>
+      <w:r>
+        <w:rPr>
+          <w:color w:val="0B769F" w:themeColor="accent4" w:themeShade="BF"/>
+          <w:sz w:val="20"/>
+          <w:szCs w:val="20"/>
+          <w:lang w:val="en-GB"/>
+        </w:rPr>
+        <w:t>ProgramParser</w:t>
+      </w:r>
+      <w:proofErr w:type="spellEnd"/>
+      <w:r>
+        <w:rPr>
+          <w:color w:val="0B769F" w:themeColor="accent4" w:themeShade="BF"/>
+          <w:sz w:val="20"/>
+          <w:szCs w:val="20"/>
+          <w:lang w:val="en-GB"/>
+        </w:rPr>
+        <w:t xml:space="preserve"> : 1 </w:t>
+      </w:r>
+      <w:proofErr w:type="spellStart"/>
+      <w:r>
+        <w:rPr>
+          <w:color w:val="0B769F" w:themeColor="accent4" w:themeShade="BF"/>
+          <w:sz w:val="20"/>
+          <w:szCs w:val="20"/>
+          <w:lang w:val="en-GB"/>
+        </w:rPr>
+        <w:t>programParser</w:t>
+      </w:r>
+      <w:proofErr w:type="spellEnd"/>
+    </w:p>
+    <w:p>
+      <w:pPr>
+        <w:pStyle w:val="Geenafstand"/>
+        <w:rPr>
+          <w:color w:val="0B769F" w:themeColor="accent4" w:themeShade="BF"/>
+          <w:sz w:val="20"/>
+          <w:szCs w:val="20"/>
+          <w:lang w:val="en-GB"/>
+        </w:rPr>
+      </w:pPr>
+      <w:r>
+        <w:rPr>
+          <w:color w:val="0B769F" w:themeColor="accent4" w:themeShade="BF"/>
+          <w:sz w:val="20"/>
+          <w:szCs w:val="20"/>
+          <w:lang w:val="en-GB"/>
+        </w:rPr>
+        <w:t xml:space="preserve">    </w:t>
+      </w:r>
+      <w:proofErr w:type="spellStart"/>
+      <w:r>
+        <w:rPr>
+          <w:color w:val="0B769F" w:themeColor="accent4" w:themeShade="BF"/>
+          <w:sz w:val="20"/>
+          <w:szCs w:val="20"/>
+          <w:lang w:val="en-GB"/>
+        </w:rPr>
+        <w:t>IOutputLanguage</w:t>
+      </w:r>
+      <w:proofErr w:type="spellEnd"/>
+      <w:r>
+        <w:rPr>
+          <w:color w:val="0B769F" w:themeColor="accent4" w:themeShade="BF"/>
+          <w:sz w:val="20"/>
+          <w:szCs w:val="20"/>
+          <w:lang w:val="en-GB"/>
+        </w:rPr>
+        <w:t xml:space="preserve"> &lt;|.. OutputLanguage1</w:t>
+      </w:r>
+    </w:p>
+    <w:p>
+      <w:pPr>
+        <w:pStyle w:val="Geenafstand"/>
+        <w:rPr>
+          <w:color w:val="0B769F" w:themeColor="accent4" w:themeShade="BF"/>
+          <w:sz w:val="20"/>
+          <w:szCs w:val="20"/>
+          <w:lang w:val="en-GB"/>
+        </w:rPr>
+      </w:pPr>
+      <w:r>
+        <w:rPr>
+          <w:color w:val="0B769F" w:themeColor="accent4" w:themeShade="BF"/>
+          <w:sz w:val="20"/>
+          <w:szCs w:val="20"/>
+          <w:lang w:val="en-GB"/>
+        </w:rPr>
+        <w:t xml:space="preserve">    </w:t>
+      </w:r>
+      <w:proofErr w:type="spellStart"/>
+      <w:r>
+        <w:rPr>
+          <w:color w:val="0B769F" w:themeColor="accent4" w:themeShade="BF"/>
+          <w:sz w:val="20"/>
+          <w:szCs w:val="20"/>
+          <w:lang w:val="en-GB"/>
+        </w:rPr>
+        <w:t>IParser</w:t>
+      </w:r>
+      <w:proofErr w:type="spellEnd"/>
+      <w:r>
+        <w:rPr>
+          <w:color w:val="0B769F" w:themeColor="accent4" w:themeShade="BF"/>
+          <w:sz w:val="20"/>
+          <w:szCs w:val="20"/>
+          <w:lang w:val="en-GB"/>
+        </w:rPr>
+        <w:t xml:space="preserve"> &lt;|.. </w:t>
+      </w:r>
+      <w:proofErr w:type="spellStart"/>
+      <w:r>
+        <w:rPr>
+          <w:color w:val="0B769F" w:themeColor="accent4" w:themeShade="BF"/>
+          <w:sz w:val="20"/>
+          <w:szCs w:val="20"/>
+          <w:lang w:val="en-GB"/>
+        </w:rPr>
+        <w:t>ProgramParser</w:t>
+      </w:r>
+      <w:proofErr w:type="spellEnd"/>
+    </w:p>
+    <w:p>
+      <w:pPr>
+        <w:pStyle w:val="Geenafstand"/>
+        <w:rPr>
+          <w:color w:val="0B769F" w:themeColor="accent4" w:themeShade="BF"/>
+          <w:sz w:val="20"/>
+          <w:szCs w:val="20"/>
+          <w:lang w:val="en-GB"/>
+        </w:rPr>
+      </w:pPr>
+      <w:r>
+        <w:rPr>
+          <w:color w:val="0B769F" w:themeColor="accent4" w:themeShade="BF"/>
+          <w:sz w:val="20"/>
+          <w:szCs w:val="20"/>
+          <w:lang w:val="en-GB"/>
+        </w:rPr>
+        <w:t xml:space="preserve">    </w:t>
+      </w:r>
+      <w:proofErr w:type="spellStart"/>
+      <w:r>
+        <w:rPr>
+          <w:color w:val="0B769F" w:themeColor="accent4" w:themeShade="BF"/>
+          <w:sz w:val="20"/>
+          <w:szCs w:val="20"/>
+          <w:lang w:val="en-GB"/>
+        </w:rPr>
+        <w:t>ProgramParser</w:t>
+      </w:r>
+      <w:proofErr w:type="spellEnd"/>
+      <w:r>
+        <w:rPr>
+          <w:color w:val="0B769F" w:themeColor="accent4" w:themeShade="BF"/>
+          <w:sz w:val="20"/>
+          <w:szCs w:val="20"/>
+          <w:lang w:val="en-GB"/>
+        </w:rPr>
+        <w:t xml:space="preserve"> ..&gt; </w:t>
+      </w:r>
+      <w:proofErr w:type="spellStart"/>
+      <w:r>
+        <w:rPr>
+          <w:color w:val="0B769F" w:themeColor="accent4" w:themeShade="BF"/>
+          <w:sz w:val="20"/>
+          <w:szCs w:val="20"/>
+          <w:lang w:val="en-GB"/>
+        </w:rPr>
+        <w:t>ProgramParser.BodyUnparser</w:t>
+      </w:r>
+      <w:proofErr w:type="spellEnd"/>
+      <w:r>
+        <w:rPr>
+          <w:color w:val="0B769F" w:themeColor="accent4" w:themeShade="BF"/>
+          <w:sz w:val="20"/>
+          <w:szCs w:val="20"/>
+          <w:lang w:val="en-GB"/>
+        </w:rPr>
+        <w:t xml:space="preserve"> : uses</w:t>
       </w:r>
     </w:p>
     <w:p>
@@ -20925,14 +21820,12 @@
         </w:rPr>
         <w:t xml:space="preserve"> (</w:t>
       </w:r>
-      <w:proofErr w:type="spellStart"/>
-      <w:r>
-        <w:rPr>
-          <w:lang w:val="en-GB"/>
-        </w:rPr>
-        <w:t>todo</w:t>
-      </w:r>
-      <w:proofErr w:type="spellEnd"/>
+      <w:r>
+        <w:rPr>
+          <w:lang w:val="en-GB"/>
+        </w:rPr>
+        <w:t>half done</w:t>
+      </w:r>
       <w:r>
         <w:rPr>
           <w:lang w:val="en-GB"/>

</xml_diff>